<commit_message>
Notes through O'Leary (2020) chapter 2
</commit_message>
<xml_diff>
--- a/Notes/POLS6320_2020_Spring_Notes_OLeary_2020_The-ethics-of-dissent.docx
+++ b/Notes/POLS6320_2020_Spring_Notes_OLeary_2020_The-ethics-of-dissent.docx
@@ -3,12 +3,2702 @@
 <w:document xmlns:wpc="http://schemas.microsoft.com/office/word/2010/wordprocessingCanvas" xmlns:cx="http://schemas.microsoft.com/office/drawing/2014/chartex" xmlns:cx1="http://schemas.microsoft.com/office/drawing/2015/9/8/chartex" xmlns:cx2="http://schemas.microsoft.com/office/drawing/2015/10/21/chartex" xmlns:cx3="http://schemas.microsoft.com/office/drawing/2016/5/9/chartex" xmlns:cx4="http://schemas.microsoft.com/office/drawing/2016/5/10/chartex" xmlns:cx5="http://schemas.microsoft.com/office/drawing/2016/5/11/chartex" xmlns:mc="http://schemas.openxmlformats.org/markup-compatibility/2006" xmlns:o="urn:schemas-microsoft-com:office:office" xmlns:r="http://schemas.openxmlformats.org/officeDocument/2006/relationships" xmlns:m="http://schemas.openxmlformats.org/officeDocument/2006/math" xmlns:v="urn:schemas-microsoft-com:vml" xmlns:wp14="http://schemas.microsoft.com/office/word/2010/wordprocessingDrawing" xmlns:wp="http://schemas.openxmlformats.org/drawingml/2006/wordprocessingDrawing" xmlns:w10="urn:schemas-microsoft-com:office:word" xmlns:w="http://schemas.openxmlformats.org/wordprocessingml/2006/main" xmlns:w14="http://schemas.microsoft.com/office/word/2010/wordml" xmlns:w15="http://schemas.microsoft.com/office/word/2012/wordml" xmlns:w16se="http://schemas.microsoft.com/office/word/2015/wordml/symex" xmlns:wpg="http://schemas.microsoft.com/office/word/2010/wordprocessingGroup" xmlns:wpi="http://schemas.microsoft.com/office/word/2010/wordprocessingInk" xmlns:wne="http://schemas.microsoft.com/office/word/2006/wordml" xmlns:wps="http://schemas.microsoft.com/office/word/2010/wordprocessingShape" mc:Ignorable="w14 w15 w16se wp14">
   <w:body>
     <w:p>
+      <w:pPr>
+        <w:rPr>
+          <w:b/>
+        </w:rPr>
+      </w:pPr>
       <w:bookmarkStart w:id="0" w:name="_GoBack"/>
       <w:bookmarkEnd w:id="0"/>
-    </w:p>
+      <w:r>
+        <w:rPr>
+          <w:b/>
+        </w:rPr>
+        <w:t>Foreword</w:t>
+      </w:r>
+    </w:p>
+    <w:p>
+      <w:pPr>
+        <w:pStyle w:val="ListParagraph"/>
+        <w:numPr>
+          <w:ilvl w:val="0"/>
+          <w:numId w:val="3"/>
+        </w:numPr>
+      </w:pPr>
+      <w:r>
+        <w:t>Every government is challenged with dissent.</w:t>
+      </w:r>
+    </w:p>
+    <w:p>
+      <w:pPr>
+        <w:pStyle w:val="ListParagraph"/>
+        <w:numPr>
+          <w:ilvl w:val="0"/>
+          <w:numId w:val="3"/>
+        </w:numPr>
+      </w:pPr>
+      <w:r>
+        <w:t>Approaches to stifling dissent:</w:t>
+      </w:r>
+    </w:p>
+    <w:p>
+      <w:pPr>
+        <w:pStyle w:val="ListParagraph"/>
+        <w:numPr>
+          <w:ilvl w:val="1"/>
+          <w:numId w:val="3"/>
+        </w:numPr>
+      </w:pPr>
+      <w:r>
+        <w:t>Providing monetary compensation</w:t>
+      </w:r>
+    </w:p>
+    <w:p>
+      <w:pPr>
+        <w:pStyle w:val="ListParagraph"/>
+        <w:numPr>
+          <w:ilvl w:val="1"/>
+          <w:numId w:val="3"/>
+        </w:numPr>
+      </w:pPr>
+      <w:r>
+        <w:t>Instilling fear</w:t>
+      </w:r>
+    </w:p>
+    <w:p>
+      <w:pPr>
+        <w:pStyle w:val="ListParagraph"/>
+        <w:numPr>
+          <w:ilvl w:val="1"/>
+          <w:numId w:val="3"/>
+        </w:numPr>
+      </w:pPr>
+      <w:r>
+        <w:t>Appealing to values</w:t>
+      </w:r>
+    </w:p>
+    <w:p>
+      <w:pPr>
+        <w:pStyle w:val="ListParagraph"/>
+        <w:numPr>
+          <w:ilvl w:val="0"/>
+          <w:numId w:val="3"/>
+        </w:numPr>
+      </w:pPr>
+      <w:r>
+        <w:t xml:space="preserve">Managing dissent is more challenging </w:t>
+      </w:r>
+    </w:p>
+    <w:p>
+      <w:pPr>
+        <w:pStyle w:val="ListParagraph"/>
+        <w:numPr>
+          <w:ilvl w:val="1"/>
+          <w:numId w:val="3"/>
+        </w:numPr>
+      </w:pPr>
+      <w:r>
+        <w:t>Employees have more options of where to work.</w:t>
+      </w:r>
+    </w:p>
+    <w:p>
+      <w:pPr>
+        <w:pStyle w:val="ListParagraph"/>
+        <w:numPr>
+          <w:ilvl w:val="1"/>
+          <w:numId w:val="3"/>
+        </w:numPr>
+      </w:pPr>
+      <w:r>
+        <w:t>Employees want work to align with their beliefs.</w:t>
+      </w:r>
+    </w:p>
+    <w:p>
+      <w:pPr>
+        <w:pStyle w:val="ListParagraph"/>
+        <w:numPr>
+          <w:ilvl w:val="1"/>
+          <w:numId w:val="3"/>
+        </w:numPr>
+      </w:pPr>
+      <w:r>
+        <w:t>Employees want to accomplish their own goals.</w:t>
+      </w:r>
+    </w:p>
+    <w:p>
+      <w:pPr>
+        <w:pStyle w:val="ListParagraph"/>
+        <w:numPr>
+          <w:ilvl w:val="1"/>
+          <w:numId w:val="3"/>
+        </w:numPr>
+      </w:pPr>
+      <w:r>
+        <w:t>Most of the challenges that government face involves moral and ethical issues.</w:t>
+      </w:r>
+    </w:p>
+    <w:p>
+      <w:pPr>
+        <w:pStyle w:val="ListParagraph"/>
+        <w:numPr>
+          <w:ilvl w:val="1"/>
+          <w:numId w:val="3"/>
+        </w:numPr>
+      </w:pPr>
+      <w:r>
+        <w:t>Greater polarization of the public.</w:t>
+      </w:r>
+    </w:p>
+    <w:p>
+      <w:pPr>
+        <w:pStyle w:val="ListParagraph"/>
+        <w:numPr>
+          <w:ilvl w:val="0"/>
+          <w:numId w:val="3"/>
+        </w:numPr>
+      </w:pPr>
+      <w:r>
+        <w:t>Core focus of book</w:t>
+      </w:r>
+    </w:p>
+    <w:p>
+      <w:pPr>
+        <w:pStyle w:val="ListParagraph"/>
+        <w:numPr>
+          <w:ilvl w:val="1"/>
+          <w:numId w:val="3"/>
+        </w:numPr>
+      </w:pPr>
+      <w:r>
+        <w:t>Finding employees</w:t>
+      </w:r>
+    </w:p>
+    <w:p>
+      <w:pPr>
+        <w:pStyle w:val="ListParagraph"/>
+        <w:numPr>
+          <w:ilvl w:val="1"/>
+          <w:numId w:val="3"/>
+        </w:numPr>
+      </w:pPr>
+      <w:r>
+        <w:t xml:space="preserve">Keeping employees loyal </w:t>
+      </w:r>
+    </w:p>
+    <w:p>
+      <w:pPr>
+        <w:pStyle w:val="ListParagraph"/>
+        <w:numPr>
+          <w:ilvl w:val="1"/>
+          <w:numId w:val="3"/>
+        </w:numPr>
+      </w:pPr>
+      <w:r>
+        <w:t>Enabling employees to remain true to their own values</w:t>
+      </w:r>
+    </w:p>
+    <w:p/>
+    <w:p>
+      <w:pPr>
+        <w:rPr>
+          <w:b/>
+        </w:rPr>
+      </w:pPr>
+      <w:r>
+        <w:rPr>
+          <w:b/>
+        </w:rPr>
+        <w:t>Preface</w:t>
+      </w:r>
+    </w:p>
+    <w:p>
+      <w:pPr>
+        <w:pStyle w:val="ListParagraph"/>
+        <w:numPr>
+          <w:ilvl w:val="0"/>
+          <w:numId w:val="2"/>
+        </w:numPr>
+      </w:pPr>
+      <w:r>
+        <w:t>Guerrilla government is action taken by public servants in direct opposition to the explicit or implied wishes of their superiors.</w:t>
+      </w:r>
+    </w:p>
+    <w:p>
+      <w:pPr>
+        <w:pStyle w:val="ListParagraph"/>
+        <w:numPr>
+          <w:ilvl w:val="0"/>
+          <w:numId w:val="2"/>
+        </w:numPr>
+      </w:pPr>
+      <w:r>
+        <w:t>Guerrilla government is a form of dissent.</w:t>
+      </w:r>
+    </w:p>
+    <w:p>
+      <w:pPr>
+        <w:pStyle w:val="ListParagraph"/>
+        <w:numPr>
+          <w:ilvl w:val="0"/>
+          <w:numId w:val="2"/>
+        </w:numPr>
+      </w:pPr>
+      <w:r>
+        <w:t>Government guerrillas often act covertly.</w:t>
+      </w:r>
+    </w:p>
+    <w:p>
+      <w:pPr>
+        <w:pStyle w:val="ListParagraph"/>
+        <w:numPr>
+          <w:ilvl w:val="0"/>
+          <w:numId w:val="2"/>
+        </w:numPr>
+      </w:pPr>
+      <w:r>
+        <w:t>Motivations can range from altruistic to petty.</w:t>
+      </w:r>
+    </w:p>
+    <w:p>
+      <w:pPr>
+        <w:pStyle w:val="ListParagraph"/>
+        <w:numPr>
+          <w:ilvl w:val="0"/>
+          <w:numId w:val="2"/>
+        </w:numPr>
+      </w:pPr>
+      <w:r>
+        <w:t>Lenses through which to view guerrilla government</w:t>
+      </w:r>
+    </w:p>
+    <w:p>
+      <w:pPr>
+        <w:pStyle w:val="ListParagraph"/>
+        <w:numPr>
+          <w:ilvl w:val="1"/>
+          <w:numId w:val="2"/>
+        </w:numPr>
+      </w:pPr>
+      <w:r>
+        <w:t>Bureaucratic politics</w:t>
+      </w:r>
+    </w:p>
+    <w:p>
+      <w:pPr>
+        <w:pStyle w:val="ListParagraph"/>
+        <w:numPr>
+          <w:ilvl w:val="1"/>
+          <w:numId w:val="2"/>
+        </w:numPr>
+      </w:pPr>
+      <w:r>
+        <w:t>Organization and management</w:t>
+      </w:r>
+    </w:p>
+    <w:p>
+      <w:pPr>
+        <w:pStyle w:val="ListParagraph"/>
+        <w:numPr>
+          <w:ilvl w:val="1"/>
+          <w:numId w:val="2"/>
+        </w:numPr>
+      </w:pPr>
+      <w:r>
+        <w:t>Ethics</w:t>
+      </w:r>
+    </w:p>
+    <w:p>
+      <w:pPr>
+        <w:pStyle w:val="ListParagraph"/>
+        <w:numPr>
+          <w:ilvl w:val="0"/>
+          <w:numId w:val="2"/>
+        </w:numPr>
+      </w:pPr>
+      <w:r>
+        <w:t>Central question is whether government guerrillas are ethical crusaders or insubordinate renegades.</w:t>
+      </w:r>
+    </w:p>
+    <w:p/>
+    <w:p>
+      <w:pPr>
+        <w:rPr>
+          <w:b/>
+        </w:rPr>
+      </w:pPr>
+      <w:r>
+        <w:rPr>
+          <w:b/>
+        </w:rPr>
+        <w:t>Prelude</w:t>
+      </w:r>
+    </w:p>
+    <w:p>
+      <w:pPr>
+        <w:pStyle w:val="ListParagraph"/>
+        <w:numPr>
+          <w:ilvl w:val="0"/>
+          <w:numId w:val="4"/>
+        </w:numPr>
+      </w:pPr>
+      <w:r>
+        <w:t xml:space="preserve">Administrative guerrillas are antiestablishment community planners that advocate for a position and often work clandestinely on behalf of specific clients rather than the </w:t>
+      </w:r>
+      <w:proofErr w:type="gramStart"/>
+      <w:r>
+        <w:t>general public</w:t>
+      </w:r>
+      <w:proofErr w:type="gramEnd"/>
+      <w:r>
+        <w:t xml:space="preserve"> interest.</w:t>
+      </w:r>
+    </w:p>
+    <w:p>
+      <w:pPr>
+        <w:pStyle w:val="ListParagraph"/>
+        <w:numPr>
+          <w:ilvl w:val="0"/>
+          <w:numId w:val="4"/>
+        </w:numPr>
+      </w:pPr>
+      <w:r>
+        <w:t>Research approach</w:t>
+      </w:r>
+    </w:p>
+    <w:p>
+      <w:pPr>
+        <w:pStyle w:val="ListParagraph"/>
+        <w:numPr>
+          <w:ilvl w:val="1"/>
+          <w:numId w:val="4"/>
+        </w:numPr>
+      </w:pPr>
+      <w:r>
+        <w:t xml:space="preserve">Researched how </w:t>
+      </w:r>
+      <w:r>
+        <w:t xml:space="preserve">scholars studied </w:t>
+      </w:r>
+      <w:r>
+        <w:t>other hidden populations that are hard to reach where being part of the population is potentially threatening if it becomes publicly known.</w:t>
+      </w:r>
+    </w:p>
+    <w:p>
+      <w:pPr>
+        <w:pStyle w:val="ListParagraph"/>
+        <w:numPr>
+          <w:ilvl w:val="2"/>
+          <w:numId w:val="4"/>
+        </w:numPr>
+      </w:pPr>
+      <w:r>
+        <w:t>Crack dealers</w:t>
+      </w:r>
+    </w:p>
+    <w:p>
+      <w:pPr>
+        <w:pStyle w:val="ListParagraph"/>
+        <w:numPr>
+          <w:ilvl w:val="2"/>
+          <w:numId w:val="4"/>
+        </w:numPr>
+      </w:pPr>
+      <w:r>
+        <w:t>Sexual networks</w:t>
+      </w:r>
+    </w:p>
+    <w:p>
+      <w:pPr>
+        <w:pStyle w:val="ListParagraph"/>
+        <w:numPr>
+          <w:ilvl w:val="2"/>
+          <w:numId w:val="4"/>
+        </w:numPr>
+      </w:pPr>
+      <w:r>
+        <w:t>Deviance within organizations</w:t>
+      </w:r>
+    </w:p>
+    <w:p>
+      <w:pPr>
+        <w:pStyle w:val="ListParagraph"/>
+        <w:numPr>
+          <w:ilvl w:val="2"/>
+          <w:numId w:val="4"/>
+        </w:numPr>
+      </w:pPr>
+      <w:r>
+        <w:t>Prison cigarette black markets</w:t>
+      </w:r>
+    </w:p>
+    <w:p>
+      <w:pPr>
+        <w:pStyle w:val="ListParagraph"/>
+        <w:numPr>
+          <w:ilvl w:val="2"/>
+          <w:numId w:val="4"/>
+        </w:numPr>
+      </w:pPr>
+      <w:r>
+        <w:t>HIV transmission</w:t>
+      </w:r>
+    </w:p>
+    <w:p>
+      <w:pPr>
+        <w:pStyle w:val="ListParagraph"/>
+        <w:numPr>
+          <w:ilvl w:val="2"/>
+          <w:numId w:val="4"/>
+        </w:numPr>
+      </w:pPr>
+      <w:r>
+        <w:t>Tax noncompliance</w:t>
+      </w:r>
+    </w:p>
+    <w:p>
+      <w:pPr>
+        <w:pStyle w:val="ListParagraph"/>
+        <w:numPr>
+          <w:ilvl w:val="2"/>
+          <w:numId w:val="4"/>
+        </w:numPr>
+      </w:pPr>
+      <w:r>
+        <w:t>Workplace revenge</w:t>
+      </w:r>
+    </w:p>
+    <w:p>
+      <w:pPr>
+        <w:pStyle w:val="ListParagraph"/>
+        <w:numPr>
+          <w:ilvl w:val="1"/>
+          <w:numId w:val="4"/>
+        </w:numPr>
+      </w:pPr>
+      <w:r>
+        <w:t>Methods</w:t>
+      </w:r>
+    </w:p>
+    <w:p>
+      <w:pPr>
+        <w:pStyle w:val="ListParagraph"/>
+        <w:numPr>
+          <w:ilvl w:val="2"/>
+          <w:numId w:val="4"/>
+        </w:numPr>
+      </w:pPr>
+      <w:r>
+        <w:t>Participant observation</w:t>
+      </w:r>
+    </w:p>
+    <w:p>
+      <w:pPr>
+        <w:pStyle w:val="ListParagraph"/>
+        <w:numPr>
+          <w:ilvl w:val="2"/>
+          <w:numId w:val="4"/>
+        </w:numPr>
+      </w:pPr>
+      <w:r>
+        <w:t>Structured and unstructured interviews</w:t>
+      </w:r>
+    </w:p>
+    <w:p>
+      <w:pPr>
+        <w:pStyle w:val="ListParagraph"/>
+        <w:numPr>
+          <w:ilvl w:val="2"/>
+          <w:numId w:val="4"/>
+        </w:numPr>
+      </w:pPr>
+      <w:r>
+        <w:lastRenderedPageBreak/>
+        <w:t>Stories told by individuals</w:t>
+      </w:r>
+    </w:p>
+    <w:p>
+      <w:pPr>
+        <w:pStyle w:val="ListParagraph"/>
+        <w:numPr>
+          <w:ilvl w:val="2"/>
+          <w:numId w:val="4"/>
+        </w:numPr>
+      </w:pPr>
+      <w:r>
+        <w:t>Self-administered surveys</w:t>
+      </w:r>
+    </w:p>
+    <w:p>
+      <w:pPr>
+        <w:pStyle w:val="ListParagraph"/>
+        <w:numPr>
+          <w:ilvl w:val="2"/>
+          <w:numId w:val="4"/>
+        </w:numPr>
+      </w:pPr>
+      <w:r>
+        <w:t>Analysis of published sources</w:t>
+      </w:r>
+    </w:p>
+    <w:p>
+      <w:pPr>
+        <w:pStyle w:val="ListParagraph"/>
+        <w:numPr>
+          <w:ilvl w:val="0"/>
+          <w:numId w:val="4"/>
+        </w:numPr>
+      </w:pPr>
+      <w:r>
+        <w:t>Theme of book</w:t>
+      </w:r>
+    </w:p>
+    <w:p>
+      <w:pPr>
+        <w:pStyle w:val="ListParagraph"/>
+        <w:numPr>
+          <w:ilvl w:val="1"/>
+          <w:numId w:val="4"/>
+        </w:numPr>
+      </w:pPr>
+      <w:r>
+        <w:t>Guerrilla government happens all the time</w:t>
+      </w:r>
+    </w:p>
+    <w:p>
+      <w:pPr>
+        <w:pStyle w:val="ListParagraph"/>
+        <w:numPr>
+          <w:ilvl w:val="1"/>
+          <w:numId w:val="4"/>
+        </w:numPr>
+      </w:pPr>
+      <w:r>
+        <w:t>Most guerrilla government is a manifestation of tension between bureaucracy and democracy.</w:t>
+      </w:r>
+    </w:p>
+    <w:p>
+      <w:pPr>
+        <w:pStyle w:val="ListParagraph"/>
+        <w:numPr>
+          <w:ilvl w:val="0"/>
+          <w:numId w:val="4"/>
+        </w:numPr>
+      </w:pPr>
+      <w:r>
+        <w:t>Creating cultures that accept, welcome, and encourage candid dialogue and debate about various positions on issues.</w:t>
+      </w:r>
+    </w:p>
+    <w:p>
+      <w:pPr>
+        <w:pStyle w:val="ListParagraph"/>
+        <w:numPr>
+          <w:ilvl w:val="1"/>
+          <w:numId w:val="4"/>
+        </w:numPr>
+      </w:pPr>
+      <w:r>
+        <w:t>Encourage diversity of views</w:t>
+      </w:r>
+    </w:p>
+    <w:p>
+      <w:pPr>
+        <w:pStyle w:val="ListParagraph"/>
+        <w:numPr>
+          <w:ilvl w:val="1"/>
+          <w:numId w:val="4"/>
+        </w:numPr>
+      </w:pPr>
+      <w:r>
+        <w:t>Challenge organization assumptions</w:t>
+      </w:r>
+    </w:p>
+    <w:p>
+      <w:pPr>
+        <w:pStyle w:val="ListParagraph"/>
+        <w:numPr>
+          <w:ilvl w:val="1"/>
+          <w:numId w:val="4"/>
+        </w:numPr>
+      </w:pPr>
+      <w:r>
+        <w:t>Improve dispute system</w:t>
+      </w:r>
+    </w:p>
+    <w:p>
+      <w:pPr>
+        <w:pStyle w:val="ListParagraph"/>
+        <w:numPr>
+          <w:ilvl w:val="1"/>
+          <w:numId w:val="4"/>
+        </w:numPr>
+      </w:pPr>
+      <w:r>
+        <w:t xml:space="preserve">Educate new political appointees </w:t>
+      </w:r>
+    </w:p>
+    <w:p>
+      <w:pPr>
+        <w:pStyle w:val="ListParagraph"/>
+        <w:numPr>
+          <w:ilvl w:val="2"/>
+          <w:numId w:val="4"/>
+        </w:numPr>
+      </w:pPr>
+      <w:r>
+        <w:t>subordinating to the rule of law</w:t>
+      </w:r>
+    </w:p>
+    <w:p>
+      <w:pPr>
+        <w:pStyle w:val="ListParagraph"/>
+        <w:numPr>
+          <w:ilvl w:val="2"/>
+          <w:numId w:val="4"/>
+        </w:numPr>
+      </w:pPr>
+      <w:r>
+        <w:t>constitutional requirements of their positions</w:t>
+      </w:r>
+    </w:p>
+    <w:p>
+      <w:pPr>
+        <w:pStyle w:val="ListParagraph"/>
+        <w:numPr>
+          <w:ilvl w:val="2"/>
+          <w:numId w:val="4"/>
+        </w:numPr>
+      </w:pPr>
+      <w:r>
+        <w:t>legislative oversight processes</w:t>
+      </w:r>
+    </w:p>
+    <w:p/>
+    <w:p>
+      <w:pPr>
+        <w:rPr>
+          <w:b/>
+        </w:rPr>
+      </w:pPr>
+      <w:r>
+        <w:rPr>
+          <w:b/>
+        </w:rPr>
+        <w:br w:type="page"/>
+      </w:r>
+    </w:p>
+    <w:p>
+      <w:pPr>
+        <w:rPr>
+          <w:b/>
+        </w:rPr>
+      </w:pPr>
+      <w:r>
+        <w:rPr>
+          <w:b/>
+        </w:rPr>
+        <w:lastRenderedPageBreak/>
+        <w:t>Chapter 1 – Guerrilla What?</w:t>
+      </w:r>
+    </w:p>
+    <w:p>
+      <w:pPr>
+        <w:pStyle w:val="ListParagraph"/>
+        <w:numPr>
+          <w:ilvl w:val="0"/>
+          <w:numId w:val="5"/>
+        </w:numPr>
+      </w:pPr>
+      <w:r>
+        <w:t xml:space="preserve">Guerrilla government are “public servants who disobey the wishes of their superiors – either directly or indirectly communicated – </w:t>
+      </w:r>
+      <w:proofErr w:type="gramStart"/>
+      <w:r>
+        <w:t>in order to</w:t>
+      </w:r>
+      <w:proofErr w:type="gramEnd"/>
+      <w:r>
+        <w:t xml:space="preserve"> do what they perceive is ‘the right thing.’”</w:t>
+      </w:r>
+      <w:r>
+        <w:t xml:space="preserve"> (p. 4)</w:t>
+      </w:r>
+    </w:p>
+    <w:p>
+      <w:pPr>
+        <w:pStyle w:val="ListParagraph"/>
+        <w:numPr>
+          <w:ilvl w:val="0"/>
+          <w:numId w:val="5"/>
+        </w:numPr>
+      </w:pPr>
+      <w:r>
+        <w:t>Some government guerrillas out themselves as whistleblowers but most do not.</w:t>
+      </w:r>
+    </w:p>
+    <w:p>
+      <w:pPr>
+        <w:pStyle w:val="ListParagraph"/>
+        <w:numPr>
+          <w:ilvl w:val="1"/>
+          <w:numId w:val="5"/>
+        </w:numPr>
+      </w:pPr>
+      <w:r>
+        <w:t>Fear of retaliation.</w:t>
+      </w:r>
+    </w:p>
+    <w:p>
+      <w:pPr>
+        <w:pStyle w:val="ListParagraph"/>
+        <w:numPr>
+          <w:ilvl w:val="1"/>
+          <w:numId w:val="5"/>
+        </w:numPr>
+      </w:pPr>
+      <w:r>
+        <w:t>Most whistleblowers pay a heavy price.</w:t>
+      </w:r>
+    </w:p>
+    <w:p>
+      <w:pPr>
+        <w:pStyle w:val="ListParagraph"/>
+        <w:numPr>
+          <w:ilvl w:val="0"/>
+          <w:numId w:val="5"/>
+        </w:numPr>
+      </w:pPr>
+      <w:r>
+        <w:t>Tactics</w:t>
+      </w:r>
+    </w:p>
+    <w:p>
+      <w:pPr>
+        <w:pStyle w:val="ListParagraph"/>
+        <w:numPr>
+          <w:ilvl w:val="1"/>
+          <w:numId w:val="5"/>
+        </w:numPr>
+      </w:pPr>
+      <w:r>
+        <w:t>Cultivate allies within nongovernmental organizations (NGOs).</w:t>
+      </w:r>
+    </w:p>
+    <w:p>
+      <w:pPr>
+        <w:pStyle w:val="ListParagraph"/>
+        <w:numPr>
+          <w:ilvl w:val="1"/>
+          <w:numId w:val="5"/>
+        </w:numPr>
+      </w:pPr>
+      <w:r>
+        <w:t>Provide data to other agencies and actors outside the government.</w:t>
+      </w:r>
+    </w:p>
+    <w:p>
+      <w:pPr>
+        <w:pStyle w:val="ListParagraph"/>
+        <w:numPr>
+          <w:ilvl w:val="1"/>
+          <w:numId w:val="5"/>
+        </w:numPr>
+      </w:pPr>
+      <w:r>
+        <w:t>Leak information to the press.</w:t>
+      </w:r>
+    </w:p>
+    <w:p>
+      <w:pPr>
+        <w:pStyle w:val="ListParagraph"/>
+        <w:numPr>
+          <w:ilvl w:val="1"/>
+          <w:numId w:val="5"/>
+        </w:numPr>
+      </w:pPr>
+      <w:r>
+        <w:t>Ghostwrite testimony for others.</w:t>
+      </w:r>
+    </w:p>
+    <w:p>
+      <w:pPr>
+        <w:pStyle w:val="ListParagraph"/>
+        <w:numPr>
+          <w:ilvl w:val="1"/>
+          <w:numId w:val="5"/>
+        </w:numPr>
+      </w:pPr>
+      <w:r>
+        <w:t>Secret planning of unified strategic action.</w:t>
+      </w:r>
+    </w:p>
+    <w:p>
+      <w:pPr>
+        <w:pStyle w:val="ListParagraph"/>
+        <w:numPr>
+          <w:ilvl w:val="1"/>
+          <w:numId w:val="5"/>
+        </w:numPr>
+      </w:pPr>
+      <w:r>
+        <w:t>Sabotage government actions.</w:t>
+      </w:r>
+    </w:p>
+    <w:p>
+      <w:pPr>
+        <w:pStyle w:val="ListParagraph"/>
+        <w:numPr>
+          <w:ilvl w:val="0"/>
+          <w:numId w:val="5"/>
+        </w:numPr>
+      </w:pPr>
+      <w:r>
+        <w:t>Most government guerrillas conceive of their jobs more broadly than the formal and informal missions of the agencies for which they work.</w:t>
+      </w:r>
+    </w:p>
+    <w:p>
+      <w:pPr>
+        <w:pStyle w:val="ListParagraph"/>
+        <w:numPr>
+          <w:ilvl w:val="0"/>
+          <w:numId w:val="5"/>
+        </w:numPr>
+      </w:pPr>
+      <w:r>
+        <w:t>Government guerrillas run the risk of being unregulated policymakers.</w:t>
+      </w:r>
+    </w:p>
+    <w:p>
+      <w:pPr>
+        <w:pStyle w:val="ListParagraph"/>
+        <w:numPr>
+          <w:ilvl w:val="0"/>
+          <w:numId w:val="5"/>
+        </w:numPr>
+      </w:pPr>
+      <w:r>
+        <w:t xml:space="preserve">People who are part of the establishment often perceive government guerrillas as </w:t>
+      </w:r>
+      <w:r>
+        <w:t>championing values or interests that are in direct conflict with the status quo or unrealistic given resource limitations.</w:t>
+      </w:r>
+    </w:p>
+    <w:p>
+      <w:pPr>
+        <w:pStyle w:val="ListParagraph"/>
+        <w:numPr>
+          <w:ilvl w:val="0"/>
+          <w:numId w:val="5"/>
+        </w:numPr>
+      </w:pPr>
+      <w:r>
+        <w:t>Organizational culture is the shared basic assumptions, values, and artifacts members of an organization develop.</w:t>
+      </w:r>
+    </w:p>
+    <w:p>
+      <w:pPr>
+        <w:pStyle w:val="ListParagraph"/>
+        <w:numPr>
+          <w:ilvl w:val="1"/>
+          <w:numId w:val="5"/>
+        </w:numPr>
+      </w:pPr>
+      <w:r>
+        <w:t>“Culture is for the group what character and personality are for the individual.” (p .9)</w:t>
+      </w:r>
+    </w:p>
+    <w:p>
+      <w:pPr>
+        <w:pStyle w:val="ListParagraph"/>
+        <w:numPr>
+          <w:ilvl w:val="0"/>
+          <w:numId w:val="5"/>
+        </w:numPr>
+      </w:pPr>
+      <w:r>
+        <w:t>Groupthink is decision making process in which members of the group are so committed to the same set of assumptions that they ignore or discount contradictory information.</w:t>
+      </w:r>
+    </w:p>
+    <w:p>
+      <w:pPr>
+        <w:pStyle w:val="ListParagraph"/>
+        <w:numPr>
+          <w:ilvl w:val="0"/>
+          <w:numId w:val="5"/>
+        </w:numPr>
+      </w:pPr>
+      <w:r>
+        <w:t>Symptoms of groupthink</w:t>
+      </w:r>
+    </w:p>
+    <w:p>
+      <w:pPr>
+        <w:pStyle w:val="ListParagraph"/>
+        <w:numPr>
+          <w:ilvl w:val="1"/>
+          <w:numId w:val="5"/>
+        </w:numPr>
+      </w:pPr>
+      <w:r>
+        <w:t>Overestimation of the group’s power</w:t>
+      </w:r>
+    </w:p>
+    <w:p>
+      <w:pPr>
+        <w:pStyle w:val="ListParagraph"/>
+        <w:numPr>
+          <w:ilvl w:val="1"/>
+          <w:numId w:val="5"/>
+        </w:numPr>
+      </w:pPr>
+      <w:r>
+        <w:t>Overestimation of the group’s morality</w:t>
+      </w:r>
+    </w:p>
+    <w:p>
+      <w:pPr>
+        <w:pStyle w:val="ListParagraph"/>
+        <w:numPr>
+          <w:ilvl w:val="1"/>
+          <w:numId w:val="5"/>
+        </w:numPr>
+      </w:pPr>
+      <w:r>
+        <w:t xml:space="preserve">Closed-mindedness </w:t>
+      </w:r>
+    </w:p>
+    <w:p>
+      <w:pPr>
+        <w:pStyle w:val="ListParagraph"/>
+        <w:numPr>
+          <w:ilvl w:val="1"/>
+          <w:numId w:val="5"/>
+        </w:numPr>
+      </w:pPr>
+      <w:r>
+        <w:t>Pressure towards uniformity</w:t>
+      </w:r>
+    </w:p>
+    <w:p>
+      <w:pPr>
+        <w:pStyle w:val="ListParagraph"/>
+        <w:numPr>
+          <w:ilvl w:val="0"/>
+          <w:numId w:val="5"/>
+        </w:numPr>
+      </w:pPr>
+      <w:r>
+        <w:t>“Three major lenses, or vantage points, through which to view guerrilla government emerge from the social science literature; each offers a different type of understanding.” (p. 10)</w:t>
+      </w:r>
+    </w:p>
+    <w:p>
+      <w:pPr>
+        <w:pStyle w:val="ListParagraph"/>
+        <w:numPr>
+          <w:ilvl w:val="1"/>
+          <w:numId w:val="5"/>
+        </w:numPr>
+      </w:pPr>
+      <w:r>
+        <w:t>Bureaucratic politics</w:t>
+      </w:r>
+    </w:p>
+    <w:p>
+      <w:pPr>
+        <w:pStyle w:val="ListParagraph"/>
+        <w:numPr>
+          <w:ilvl w:val="1"/>
+          <w:numId w:val="5"/>
+        </w:numPr>
+      </w:pPr>
+      <w:r>
+        <w:t>Organizations and management</w:t>
+      </w:r>
+    </w:p>
+    <w:p>
+      <w:pPr>
+        <w:pStyle w:val="ListParagraph"/>
+        <w:numPr>
+          <w:ilvl w:val="1"/>
+          <w:numId w:val="5"/>
+        </w:numPr>
+      </w:pPr>
+      <w:r>
+        <w:t>Ethics</w:t>
+      </w:r>
+    </w:p>
+    <w:p>
+      <w:pPr>
+        <w:pStyle w:val="ListParagraph"/>
+        <w:numPr>
+          <w:ilvl w:val="0"/>
+          <w:numId w:val="5"/>
+        </w:numPr>
+      </w:pPr>
+      <w:r>
+        <w:t>Bureaucratic politics</w:t>
+      </w:r>
+    </w:p>
+    <w:p>
+      <w:pPr>
+        <w:pStyle w:val="ListParagraph"/>
+        <w:numPr>
+          <w:ilvl w:val="1"/>
+          <w:numId w:val="5"/>
+        </w:numPr>
+      </w:pPr>
+      <w:r>
+        <w:t>Developed by Paul Appleby and Norton Long in reaction to politics-administration dichotomy that was the prevalent thinking in the 1940s.</w:t>
+      </w:r>
+    </w:p>
+    <w:p>
+      <w:pPr>
+        <w:pStyle w:val="ListParagraph"/>
+        <w:numPr>
+          <w:ilvl w:val="1"/>
+          <w:numId w:val="5"/>
+        </w:numPr>
+      </w:pPr>
+      <w:r>
+        <w:t>Politics-administration dichotomy is the notion that politics and public administration are two separate endeavors.</w:t>
+      </w:r>
+    </w:p>
+    <w:p>
+      <w:pPr>
+        <w:pStyle w:val="ListParagraph"/>
+        <w:numPr>
+          <w:ilvl w:val="2"/>
+          <w:numId w:val="5"/>
+        </w:numPr>
+      </w:pPr>
+      <w:r>
+        <w:t>Descriptive and normative</w:t>
+      </w:r>
+    </w:p>
+    <w:p>
+      <w:pPr>
+        <w:pStyle w:val="ListParagraph"/>
+        <w:numPr>
+          <w:ilvl w:val="1"/>
+          <w:numId w:val="5"/>
+        </w:numPr>
+      </w:pPr>
+      <w:r>
+        <w:t>Appleby and Long argued that bureaucrats make policy through discretionary actions.</w:t>
+      </w:r>
+    </w:p>
+    <w:p>
+      <w:pPr>
+        <w:pStyle w:val="ListParagraph"/>
+        <w:numPr>
+          <w:ilvl w:val="1"/>
+          <w:numId w:val="5"/>
+        </w:numPr>
+      </w:pPr>
+      <w:r>
+        <w:t>Bureaucratic politics involves strong political ties to clientele groups.</w:t>
+      </w:r>
+    </w:p>
+    <w:p>
+      <w:pPr>
+        <w:pStyle w:val="ListParagraph"/>
+        <w:numPr>
+          <w:ilvl w:val="2"/>
+          <w:numId w:val="5"/>
+        </w:numPr>
+      </w:pPr>
+      <w:r>
+        <w:t>Public servants use such ties for security and support.</w:t>
+      </w:r>
+    </w:p>
+    <w:p>
+      <w:pPr>
+        <w:pStyle w:val="ListParagraph"/>
+        <w:numPr>
+          <w:ilvl w:val="1"/>
+          <w:numId w:val="5"/>
+        </w:numPr>
+      </w:pPr>
+      <w:r>
+        <w:t>Policy entrepreneurs are individuals who invest their time, energy, reputation, and money to advocate for a position in anticipation of future material gain.</w:t>
+      </w:r>
+    </w:p>
+    <w:p>
+      <w:pPr>
+        <w:pStyle w:val="ListParagraph"/>
+        <w:numPr>
+          <w:ilvl w:val="1"/>
+          <w:numId w:val="5"/>
+        </w:numPr>
+      </w:pPr>
+      <w:r>
+        <w:t>Policy entrepreneurs use four types of strategies:</w:t>
+      </w:r>
+    </w:p>
+    <w:p>
+      <w:pPr>
+        <w:pStyle w:val="ListParagraph"/>
+        <w:numPr>
+          <w:ilvl w:val="2"/>
+          <w:numId w:val="5"/>
+        </w:numPr>
+      </w:pPr>
+      <w:r>
+        <w:lastRenderedPageBreak/>
+        <w:t>Attention and support-seeking to increase public awareness of an issue.</w:t>
+      </w:r>
+    </w:p>
+    <w:p>
+      <w:pPr>
+        <w:pStyle w:val="ListParagraph"/>
+        <w:numPr>
+          <w:ilvl w:val="2"/>
+          <w:numId w:val="5"/>
+        </w:numPr>
+      </w:pPr>
+      <w:r>
+        <w:t>Connecting their policy positions with the projects and ideas of others.</w:t>
+      </w:r>
+    </w:p>
+    <w:p>
+      <w:pPr>
+        <w:pStyle w:val="ListParagraph"/>
+        <w:numPr>
+          <w:ilvl w:val="2"/>
+          <w:numId w:val="5"/>
+        </w:numPr>
+      </w:pPr>
+      <w:r>
+        <w:t>Managing relations.</w:t>
+      </w:r>
+    </w:p>
+    <w:p>
+      <w:pPr>
+        <w:pStyle w:val="ListParagraph"/>
+        <w:numPr>
+          <w:ilvl w:val="2"/>
+          <w:numId w:val="5"/>
+        </w:numPr>
+      </w:pPr>
+      <w:r>
+        <w:t>Influencing the time and place of decision making.</w:t>
+      </w:r>
+    </w:p>
+    <w:p>
+      <w:pPr>
+        <w:pStyle w:val="ListParagraph"/>
+        <w:numPr>
+          <w:ilvl w:val="1"/>
+          <w:numId w:val="5"/>
+        </w:numPr>
+      </w:pPr>
+      <w:r>
+        <w:t>Guerrilla government combines policy entrepreneurship and the politics of expertise.</w:t>
+      </w:r>
+    </w:p>
+    <w:p>
+      <w:pPr>
+        <w:pStyle w:val="ListParagraph"/>
+        <w:numPr>
+          <w:ilvl w:val="1"/>
+          <w:numId w:val="5"/>
+        </w:numPr>
+      </w:pPr>
+      <w:r>
+        <w:t xml:space="preserve">Hirschman (1970). </w:t>
+      </w:r>
+      <w:r>
+        <w:rPr>
+          <w:i/>
+        </w:rPr>
+        <w:t>Exit, Voice, and Loyalty</w:t>
+      </w:r>
+      <w:r>
+        <w:t>.</w:t>
+      </w:r>
+    </w:p>
+    <w:p>
+      <w:pPr>
+        <w:pStyle w:val="ListParagraph"/>
+        <w:numPr>
+          <w:ilvl w:val="2"/>
+          <w:numId w:val="5"/>
+        </w:numPr>
+      </w:pPr>
+      <w:r>
+        <w:t>Typology of response to dissatisfaction</w:t>
+      </w:r>
+    </w:p>
+    <w:p>
+      <w:pPr>
+        <w:pStyle w:val="ListParagraph"/>
+        <w:numPr>
+          <w:ilvl w:val="3"/>
+          <w:numId w:val="5"/>
+        </w:numPr>
+      </w:pPr>
+      <w:r>
+        <w:t>End the relationship (Exit)</w:t>
+      </w:r>
+    </w:p>
+    <w:p>
+      <w:pPr>
+        <w:pStyle w:val="ListParagraph"/>
+        <w:numPr>
+          <w:ilvl w:val="3"/>
+          <w:numId w:val="5"/>
+        </w:numPr>
+      </w:pPr>
+      <w:r>
+        <w:t>Express dissatisfaction (Voice)</w:t>
+      </w:r>
+    </w:p>
+    <w:p>
+      <w:pPr>
+        <w:pStyle w:val="ListParagraph"/>
+        <w:numPr>
+          <w:ilvl w:val="3"/>
+          <w:numId w:val="5"/>
+        </w:numPr>
+      </w:pPr>
+      <w:r>
+        <w:t>Wait for conditions to improve (Loyalty)</w:t>
+      </w:r>
+    </w:p>
+    <w:p>
+      <w:pPr>
+        <w:pStyle w:val="ListParagraph"/>
+        <w:numPr>
+          <w:ilvl w:val="2"/>
+          <w:numId w:val="5"/>
+        </w:numPr>
+      </w:pPr>
+      <w:r>
+        <w:t>Typologies overlap at times.</w:t>
+      </w:r>
+    </w:p>
+    <w:p>
+      <w:pPr>
+        <w:pStyle w:val="ListParagraph"/>
+        <w:numPr>
+          <w:ilvl w:val="2"/>
+          <w:numId w:val="5"/>
+        </w:numPr>
+      </w:pPr>
+      <w:r>
+        <w:t>Farrell (1983) added neglect as a fourth typology.</w:t>
+      </w:r>
+    </w:p>
+    <w:p>
+      <w:pPr>
+        <w:pStyle w:val="ListParagraph"/>
+        <w:numPr>
+          <w:ilvl w:val="3"/>
+          <w:numId w:val="5"/>
+        </w:numPr>
+      </w:pPr>
+      <w:r>
+        <w:t>Passively allowing conditions to deteriorate.</w:t>
+      </w:r>
+    </w:p>
+    <w:p>
+      <w:pPr>
+        <w:pStyle w:val="ListParagraph"/>
+        <w:numPr>
+          <w:ilvl w:val="4"/>
+          <w:numId w:val="5"/>
+        </w:numPr>
+      </w:pPr>
+      <w:r>
+        <w:t>Reduced effort</w:t>
+      </w:r>
+    </w:p>
+    <w:p>
+      <w:pPr>
+        <w:pStyle w:val="ListParagraph"/>
+        <w:numPr>
+          <w:ilvl w:val="4"/>
+          <w:numId w:val="5"/>
+        </w:numPr>
+      </w:pPr>
+      <w:r>
+        <w:t>Lateness or absence</w:t>
+      </w:r>
+    </w:p>
+    <w:p>
+      <w:pPr>
+        <w:pStyle w:val="ListParagraph"/>
+        <w:numPr>
+          <w:ilvl w:val="4"/>
+          <w:numId w:val="5"/>
+        </w:numPr>
+      </w:pPr>
+      <w:r>
+        <w:t>Using company time for personal business</w:t>
+      </w:r>
+    </w:p>
+    <w:p>
+      <w:pPr>
+        <w:pStyle w:val="ListParagraph"/>
+        <w:numPr>
+          <w:ilvl w:val="4"/>
+          <w:numId w:val="5"/>
+        </w:numPr>
+      </w:pPr>
+      <w:r>
+        <w:t>Increased error rates</w:t>
+      </w:r>
+    </w:p>
+    <w:p>
+      <w:pPr>
+        <w:pStyle w:val="ListParagraph"/>
+        <w:numPr>
+          <w:ilvl w:val="2"/>
+          <w:numId w:val="5"/>
+        </w:numPr>
+      </w:pPr>
+      <w:r>
+        <w:t>QUESTION: Is sabotage a fifth typology.</w:t>
+      </w:r>
+    </w:p>
+    <w:p>
+      <w:pPr>
+        <w:pStyle w:val="ListParagraph"/>
+        <w:numPr>
+          <w:ilvl w:val="1"/>
+          <w:numId w:val="5"/>
+        </w:numPr>
+      </w:pPr>
+      <w:proofErr w:type="spellStart"/>
+      <w:r>
+        <w:t>Brehm</w:t>
+      </w:r>
+      <w:proofErr w:type="spellEnd"/>
+      <w:r>
+        <w:t xml:space="preserve"> and Gates (1997) described alternative actions of subordinate bureaucrats.</w:t>
+      </w:r>
+    </w:p>
+    <w:p>
+      <w:pPr>
+        <w:pStyle w:val="ListParagraph"/>
+        <w:numPr>
+          <w:ilvl w:val="2"/>
+          <w:numId w:val="5"/>
+        </w:numPr>
+      </w:pPr>
+      <w:r>
+        <w:t>Working</w:t>
+      </w:r>
+    </w:p>
+    <w:p>
+      <w:pPr>
+        <w:pStyle w:val="ListParagraph"/>
+        <w:numPr>
+          <w:ilvl w:val="2"/>
+          <w:numId w:val="5"/>
+        </w:numPr>
+      </w:pPr>
+      <w:r>
+        <w:t>Leisure-shirking</w:t>
+      </w:r>
+    </w:p>
+    <w:p>
+      <w:pPr>
+        <w:pStyle w:val="ListParagraph"/>
+        <w:numPr>
+          <w:ilvl w:val="2"/>
+          <w:numId w:val="5"/>
+        </w:numPr>
+      </w:pPr>
+      <w:r>
+        <w:t>Dissent-shirking</w:t>
+      </w:r>
+    </w:p>
+    <w:p>
+      <w:pPr>
+        <w:pStyle w:val="ListParagraph"/>
+        <w:numPr>
+          <w:ilvl w:val="2"/>
+          <w:numId w:val="5"/>
+        </w:numPr>
+      </w:pPr>
+      <w:r>
+        <w:t>Sabotage</w:t>
+      </w:r>
+    </w:p>
+    <w:p>
+      <w:pPr>
+        <w:pStyle w:val="ListParagraph"/>
+        <w:numPr>
+          <w:ilvl w:val="1"/>
+          <w:numId w:val="5"/>
+        </w:numPr>
+      </w:pPr>
+      <w:proofErr w:type="spellStart"/>
+      <w:r>
+        <w:t>Lipsky</w:t>
+      </w:r>
+      <w:proofErr w:type="spellEnd"/>
+      <w:r>
+        <w:t xml:space="preserve"> (2010). </w:t>
+      </w:r>
+      <w:r>
+        <w:rPr>
+          <w:i/>
+        </w:rPr>
+        <w:t>Street-level bureaucracy</w:t>
+      </w:r>
+      <w:r>
+        <w:t xml:space="preserve"> describes the why and how of guerrilla government.</w:t>
+      </w:r>
+    </w:p>
+    <w:p>
+      <w:pPr>
+        <w:pStyle w:val="ListParagraph"/>
+        <w:numPr>
+          <w:ilvl w:val="2"/>
+          <w:numId w:val="5"/>
+        </w:numPr>
+      </w:pPr>
+      <w:r>
+        <w:t>Relatively high degree of discretion</w:t>
+      </w:r>
+    </w:p>
+    <w:p>
+      <w:pPr>
+        <w:pStyle w:val="ListParagraph"/>
+        <w:numPr>
+          <w:ilvl w:val="2"/>
+          <w:numId w:val="5"/>
+        </w:numPr>
+      </w:pPr>
+      <w:r>
+        <w:t>Relative autonomy from organizational authority</w:t>
+      </w:r>
+    </w:p>
+    <w:p>
+      <w:pPr>
+        <w:pStyle w:val="ListParagraph"/>
+        <w:numPr>
+          <w:ilvl w:val="0"/>
+          <w:numId w:val="5"/>
+        </w:numPr>
+      </w:pPr>
+      <w:r>
+        <w:t>Organization and Management</w:t>
+      </w:r>
+    </w:p>
+    <w:p>
+      <w:pPr>
+        <w:pStyle w:val="ListParagraph"/>
+        <w:numPr>
+          <w:ilvl w:val="1"/>
+          <w:numId w:val="5"/>
+        </w:numPr>
+      </w:pPr>
+      <w:r>
+        <w:t>Traditional approach to understanding organizations considers them as closed-systems.</w:t>
+      </w:r>
+    </w:p>
+    <w:p>
+      <w:pPr>
+        <w:pStyle w:val="ListParagraph"/>
+        <w:numPr>
+          <w:ilvl w:val="2"/>
+          <w:numId w:val="5"/>
+        </w:numPr>
+      </w:pPr>
+      <w:r>
+        <w:t>Emphasized internal functioning of the organization.</w:t>
+      </w:r>
+    </w:p>
+    <w:p>
+      <w:pPr>
+        <w:pStyle w:val="ListParagraph"/>
+        <w:numPr>
+          <w:ilvl w:val="1"/>
+          <w:numId w:val="5"/>
+        </w:numPr>
+      </w:pPr>
+      <w:r>
+        <w:t>Open-systems approach to understanding organizations posits that organizations both are shaped by and seek to shape the environments in which they exist.</w:t>
+      </w:r>
+    </w:p>
+    <w:p>
+      <w:pPr>
+        <w:pStyle w:val="ListParagraph"/>
+        <w:numPr>
+          <w:ilvl w:val="2"/>
+          <w:numId w:val="5"/>
+        </w:numPr>
+      </w:pPr>
+      <w:r>
+        <w:t>Organizations have permeable boundaries.</w:t>
+      </w:r>
+    </w:p>
+    <w:p>
+      <w:pPr>
+        <w:pStyle w:val="ListParagraph"/>
+        <w:numPr>
+          <w:ilvl w:val="1"/>
+          <w:numId w:val="5"/>
+        </w:numPr>
+      </w:pPr>
+      <w:r>
+        <w:t>Networked governance is an offshoot of open-systems which views the actors as a group of relationships and connections among individuals, organizations, and jurisdictions dedicated to a common purpose.</w:t>
+      </w:r>
+    </w:p>
+    <w:p>
+      <w:pPr>
+        <w:pStyle w:val="ListParagraph"/>
+        <w:numPr>
+          <w:ilvl w:val="2"/>
+          <w:numId w:val="5"/>
+        </w:numPr>
+      </w:pPr>
+      <w:r>
+        <w:t>Managers in networked environments do not directly supervise those upon whom their success depends.</w:t>
+      </w:r>
+    </w:p>
+    <w:p>
+      <w:pPr>
+        <w:pStyle w:val="ListParagraph"/>
+        <w:numPr>
+          <w:ilvl w:val="2"/>
+          <w:numId w:val="5"/>
+        </w:numPr>
+      </w:pPr>
+      <w:r>
+        <w:t>Giving directives weakens influence.</w:t>
+      </w:r>
+    </w:p>
+    <w:p>
+      <w:pPr>
+        <w:pStyle w:val="ListParagraph"/>
+        <w:numPr>
+          <w:ilvl w:val="1"/>
+          <w:numId w:val="5"/>
+        </w:numPr>
+      </w:pPr>
+      <w:r>
+        <w:t>Collaborative public management entails public servants trying to solve problems that cannot be easily solved by a single organization.</w:t>
+      </w:r>
+    </w:p>
+    <w:p>
+      <w:pPr>
+        <w:pStyle w:val="ListParagraph"/>
+        <w:numPr>
+          <w:ilvl w:val="0"/>
+          <w:numId w:val="5"/>
+        </w:numPr>
+      </w:pPr>
+      <w:r>
+        <w:t>Ethics</w:t>
+      </w:r>
+    </w:p>
+    <w:p>
+      <w:pPr>
+        <w:pStyle w:val="ListParagraph"/>
+        <w:numPr>
+          <w:ilvl w:val="1"/>
+          <w:numId w:val="5"/>
+        </w:numPr>
+      </w:pPr>
+      <w:r>
+        <w:t>“Ethics is the study of values and how to define right and wrong.” (p. 20)</w:t>
+      </w:r>
+    </w:p>
+    <w:p>
+      <w:pPr>
+        <w:pStyle w:val="ListParagraph"/>
+        <w:numPr>
+          <w:ilvl w:val="1"/>
+          <w:numId w:val="5"/>
+        </w:numPr>
+      </w:pPr>
+      <w:r>
+        <w:t>Ethics is doing right and not doing wrong.</w:t>
+      </w:r>
+    </w:p>
+    <w:p>
+      <w:pPr>
+        <w:pStyle w:val="ListParagraph"/>
+        <w:numPr>
+          <w:ilvl w:val="1"/>
+          <w:numId w:val="5"/>
+        </w:numPr>
+      </w:pPr>
+      <w:r>
+        <w:t>Waldo (1988) identified 12 ethical obligations of public servants.</w:t>
+      </w:r>
+    </w:p>
+    <w:p>
+      <w:pPr>
+        <w:pStyle w:val="ListParagraph"/>
+        <w:numPr>
+          <w:ilvl w:val="2"/>
+          <w:numId w:val="5"/>
+        </w:numPr>
+      </w:pPr>
+      <w:r>
+        <w:t>Humanity</w:t>
+      </w:r>
+    </w:p>
+    <w:p>
+      <w:pPr>
+        <w:pStyle w:val="ListParagraph"/>
+        <w:numPr>
+          <w:ilvl w:val="2"/>
+          <w:numId w:val="5"/>
+        </w:numPr>
+      </w:pPr>
+      <w:r>
+        <w:t>God</w:t>
+      </w:r>
+    </w:p>
+    <w:p>
+      <w:pPr>
+        <w:pStyle w:val="ListParagraph"/>
+        <w:numPr>
+          <w:ilvl w:val="2"/>
+          <w:numId w:val="5"/>
+        </w:numPr>
+      </w:pPr>
+      <w:r>
+        <w:lastRenderedPageBreak/>
+        <w:t xml:space="preserve">Democracy </w:t>
+      </w:r>
+    </w:p>
+    <w:p>
+      <w:pPr>
+        <w:pStyle w:val="ListParagraph"/>
+        <w:numPr>
+          <w:ilvl w:val="2"/>
+          <w:numId w:val="5"/>
+        </w:numPr>
+      </w:pPr>
+      <w:r>
+        <w:t>The U.S. Constitution</w:t>
+      </w:r>
+    </w:p>
+    <w:p>
+      <w:pPr>
+        <w:pStyle w:val="ListParagraph"/>
+        <w:numPr>
+          <w:ilvl w:val="2"/>
+          <w:numId w:val="5"/>
+        </w:numPr>
+      </w:pPr>
+      <w:r>
+        <w:t>Law</w:t>
+      </w:r>
+    </w:p>
+    <w:p>
+      <w:pPr>
+        <w:pStyle w:val="ListParagraph"/>
+        <w:numPr>
+          <w:ilvl w:val="2"/>
+          <w:numId w:val="5"/>
+        </w:numPr>
+      </w:pPr>
+      <w:r>
+        <w:t>Nation</w:t>
+      </w:r>
+    </w:p>
+    <w:p>
+      <w:pPr>
+        <w:pStyle w:val="ListParagraph"/>
+        <w:numPr>
+          <w:ilvl w:val="2"/>
+          <w:numId w:val="5"/>
+        </w:numPr>
+      </w:pPr>
+      <w:r>
+        <w:t>Public interest</w:t>
+      </w:r>
+    </w:p>
+    <w:p>
+      <w:pPr>
+        <w:pStyle w:val="ListParagraph"/>
+        <w:numPr>
+          <w:ilvl w:val="2"/>
+          <w:numId w:val="5"/>
+        </w:numPr>
+      </w:pPr>
+      <w:r>
+        <w:t>Profession</w:t>
+      </w:r>
+    </w:p>
+    <w:p>
+      <w:pPr>
+        <w:pStyle w:val="ListParagraph"/>
+        <w:numPr>
+          <w:ilvl w:val="2"/>
+          <w:numId w:val="5"/>
+        </w:numPr>
+      </w:pPr>
+      <w:r>
+        <w:t>Self</w:t>
+      </w:r>
+    </w:p>
+    <w:p>
+      <w:pPr>
+        <w:pStyle w:val="ListParagraph"/>
+        <w:numPr>
+          <w:ilvl w:val="2"/>
+          <w:numId w:val="5"/>
+        </w:numPr>
+      </w:pPr>
+      <w:r>
+        <w:t>Family and friends</w:t>
+      </w:r>
+    </w:p>
+    <w:p>
+      <w:pPr>
+        <w:pStyle w:val="ListParagraph"/>
+        <w:numPr>
+          <w:ilvl w:val="2"/>
+          <w:numId w:val="5"/>
+        </w:numPr>
+      </w:pPr>
+      <w:r>
+        <w:t>Organizational and bureaucratic norms</w:t>
+      </w:r>
+    </w:p>
+    <w:p>
+      <w:pPr>
+        <w:pStyle w:val="ListParagraph"/>
+        <w:numPr>
+          <w:ilvl w:val="2"/>
+          <w:numId w:val="5"/>
+        </w:numPr>
+      </w:pPr>
+      <w:r>
+        <w:t>Middle-range collectives</w:t>
+      </w:r>
+    </w:p>
+    <w:p/>
+    <w:p>
+      <w:pPr>
+        <w:rPr>
+          <w:b/>
+        </w:rPr>
+      </w:pPr>
+      <w:r>
+        <w:rPr>
+          <w:b/>
+        </w:rPr>
+        <w:br w:type="page"/>
+      </w:r>
+    </w:p>
+    <w:p>
+      <w:pPr>
+        <w:rPr>
+          <w:b/>
+        </w:rPr>
+      </w:pPr>
+      <w:r>
+        <w:rPr>
+          <w:b/>
+        </w:rPr>
+        <w:lastRenderedPageBreak/>
+        <w:t>Chapter 2 – Guerrilla Government and the Nevada Wetlands</w:t>
+      </w:r>
+    </w:p>
+    <w:p>
+      <w:pPr>
+        <w:pStyle w:val="ListParagraph"/>
+        <w:numPr>
+          <w:ilvl w:val="0"/>
+          <w:numId w:val="6"/>
+        </w:numPr>
+      </w:pPr>
+      <w:r>
+        <w:t>The Fallon Paiute Shoshone Tribal Settlement Act of 1990 (</w:t>
+      </w:r>
+      <w:proofErr w:type="spellStart"/>
+      <w:r>
+        <w:t>Pub.L</w:t>
+      </w:r>
+      <w:proofErr w:type="spellEnd"/>
+      <w:r>
+        <w:t xml:space="preserve">. 101-618) </w:t>
+      </w:r>
+    </w:p>
+    <w:p>
+      <w:pPr>
+        <w:pStyle w:val="ListParagraph"/>
+        <w:numPr>
+          <w:ilvl w:val="1"/>
+          <w:numId w:val="6"/>
+        </w:numPr>
+      </w:pPr>
+      <w:r>
+        <w:t>Gave the Department of the Interior (DOI) new authority</w:t>
+      </w:r>
+    </w:p>
+    <w:p>
+      <w:pPr>
+        <w:pStyle w:val="ListParagraph"/>
+        <w:numPr>
+          <w:ilvl w:val="2"/>
+          <w:numId w:val="6"/>
+        </w:numPr>
+      </w:pPr>
+      <w:r>
+        <w:t>Buy water rights originally designated for the Bureau of Reclamation irrigation projects.</w:t>
+      </w:r>
+    </w:p>
+    <w:p>
+      <w:pPr>
+        <w:pStyle w:val="ListParagraph"/>
+        <w:numPr>
+          <w:ilvl w:val="2"/>
+          <w:numId w:val="6"/>
+        </w:numPr>
+      </w:pPr>
+      <w:r>
+        <w:t>Use purchased water rights to maintain wetland areas.</w:t>
+      </w:r>
+    </w:p>
+    <w:p>
+      <w:pPr>
+        <w:pStyle w:val="ListParagraph"/>
+        <w:numPr>
+          <w:ilvl w:val="2"/>
+          <w:numId w:val="6"/>
+        </w:numPr>
+      </w:pPr>
+      <w:r>
+        <w:t xml:space="preserve">Prevent, correct, or mitigate adverse effects produced by agricultural drain water </w:t>
+      </w:r>
+      <w:r>
+        <w:t xml:space="preserve">attributable to </w:t>
+      </w:r>
+      <w:r>
+        <w:t>federal irrigation projects.</w:t>
+      </w:r>
+    </w:p>
+    <w:p>
+      <w:pPr>
+        <w:pStyle w:val="ListParagraph"/>
+        <w:numPr>
+          <w:ilvl w:val="2"/>
+          <w:numId w:val="6"/>
+        </w:numPr>
+      </w:pPr>
+      <w:r>
+        <w:t>Ordered the closure of a specific irrigation runoff pollution site in Nevada.</w:t>
+      </w:r>
+    </w:p>
+    <w:p>
+      <w:pPr>
+        <w:pStyle w:val="ListParagraph"/>
+        <w:numPr>
+          <w:ilvl w:val="0"/>
+          <w:numId w:val="6"/>
+        </w:numPr>
+      </w:pPr>
+      <w:r>
+        <w:t>Making Desserts Bloom</w:t>
+      </w:r>
+    </w:p>
+    <w:p>
+      <w:pPr>
+        <w:pStyle w:val="ListParagraph"/>
+        <w:numPr>
+          <w:ilvl w:val="1"/>
+          <w:numId w:val="6"/>
+        </w:numPr>
+      </w:pPr>
+      <w:r>
+        <w:t>Water quality problems associated with DOI irrigation projects:</w:t>
+      </w:r>
+    </w:p>
+    <w:p>
+      <w:pPr>
+        <w:pStyle w:val="ListParagraph"/>
+        <w:numPr>
+          <w:ilvl w:val="2"/>
+          <w:numId w:val="6"/>
+        </w:numPr>
+      </w:pPr>
+      <w:r>
+        <w:t>Increased salinity</w:t>
+      </w:r>
+    </w:p>
+    <w:p>
+      <w:pPr>
+        <w:pStyle w:val="ListParagraph"/>
+        <w:numPr>
+          <w:ilvl w:val="2"/>
+          <w:numId w:val="6"/>
+        </w:numPr>
+      </w:pPr>
+      <w:r>
+        <w:t>Accumulation of trace elements of selenium and boron</w:t>
+      </w:r>
+    </w:p>
+    <w:p>
+      <w:pPr>
+        <w:pStyle w:val="ListParagraph"/>
+        <w:numPr>
+          <w:ilvl w:val="2"/>
+          <w:numId w:val="6"/>
+        </w:numPr>
+      </w:pPr>
+      <w:r>
+        <w:t>Accumulation of pesticides</w:t>
+      </w:r>
+    </w:p>
+    <w:p>
+      <w:pPr>
+        <w:pStyle w:val="ListParagraph"/>
+        <w:numPr>
+          <w:ilvl w:val="0"/>
+          <w:numId w:val="6"/>
+        </w:numPr>
+      </w:pPr>
+      <w:r>
+        <w:t>Attack from the Outside</w:t>
+      </w:r>
+    </w:p>
+    <w:p>
+      <w:pPr>
+        <w:pStyle w:val="ListParagraph"/>
+        <w:numPr>
+          <w:ilvl w:val="1"/>
+          <w:numId w:val="6"/>
+        </w:numPr>
+      </w:pPr>
+      <w:r>
+        <w:t>The bureaucracy was unable to objectively perceive its own problems.</w:t>
+      </w:r>
+    </w:p>
+    <w:p>
+      <w:pPr>
+        <w:pStyle w:val="ListParagraph"/>
+        <w:numPr>
+          <w:ilvl w:val="1"/>
+          <w:numId w:val="6"/>
+        </w:numPr>
+      </w:pPr>
+      <w:r>
+        <w:t>Few people in positions of power within DOI considered the wetlands important.</w:t>
+      </w:r>
+    </w:p>
+    <w:p>
+      <w:pPr>
+        <w:pStyle w:val="ListParagraph"/>
+        <w:numPr>
+          <w:ilvl w:val="1"/>
+          <w:numId w:val="6"/>
+        </w:numPr>
+      </w:pPr>
+      <w:r>
+        <w:t>Four government guerillas concluded that they would never be able to save the wetlands working within the bureaucracy.</w:t>
+      </w:r>
+    </w:p>
+    <w:p>
+      <w:pPr>
+        <w:pStyle w:val="ListParagraph"/>
+        <w:numPr>
+          <w:ilvl w:val="0"/>
+          <w:numId w:val="6"/>
+        </w:numPr>
+      </w:pPr>
+      <w:r>
+        <w:t>Marketing Their Cause</w:t>
+      </w:r>
+    </w:p>
+    <w:p>
+      <w:pPr>
+        <w:pStyle w:val="ListParagraph"/>
+        <w:numPr>
+          <w:ilvl w:val="1"/>
+          <w:numId w:val="6"/>
+        </w:numPr>
+      </w:pPr>
+      <w:r>
+        <w:t>Took measures to deliberately develop grass roots support.</w:t>
+      </w:r>
+    </w:p>
+    <w:p>
+      <w:pPr>
+        <w:pStyle w:val="ListParagraph"/>
+        <w:numPr>
+          <w:ilvl w:val="2"/>
+          <w:numId w:val="6"/>
+        </w:numPr>
+      </w:pPr>
+      <w:r>
+        <w:t>Educated citizens about the wetlands by conducting tours.</w:t>
+      </w:r>
+    </w:p>
+    <w:p>
+      <w:pPr>
+        <w:pStyle w:val="ListParagraph"/>
+        <w:numPr>
+          <w:ilvl w:val="2"/>
+          <w:numId w:val="6"/>
+        </w:numPr>
+      </w:pPr>
+      <w:r>
+        <w:t>Prepared a slide show</w:t>
+      </w:r>
+    </w:p>
+    <w:p>
+      <w:pPr>
+        <w:pStyle w:val="ListParagraph"/>
+        <w:numPr>
+          <w:ilvl w:val="2"/>
+          <w:numId w:val="6"/>
+        </w:numPr>
+      </w:pPr>
+      <w:r>
+        <w:t>Had elected officials sponsor presentations about the wetlands at civic organization meetings.</w:t>
+      </w:r>
+    </w:p>
+    <w:p>
+      <w:pPr>
+        <w:pStyle w:val="ListParagraph"/>
+        <w:numPr>
+          <w:ilvl w:val="3"/>
+          <w:numId w:val="6"/>
+        </w:numPr>
+      </w:pPr>
+      <w:r>
+        <w:t>Planted questions with the elected official.</w:t>
+      </w:r>
+    </w:p>
+    <w:p>
+      <w:pPr>
+        <w:pStyle w:val="ListParagraph"/>
+        <w:numPr>
+          <w:ilvl w:val="2"/>
+          <w:numId w:val="6"/>
+        </w:numPr>
+      </w:pPr>
+      <w:r>
+        <w:t>Issued news releases</w:t>
+      </w:r>
+    </w:p>
+    <w:p>
+      <w:pPr>
+        <w:pStyle w:val="ListParagraph"/>
+        <w:numPr>
+          <w:ilvl w:val="2"/>
+          <w:numId w:val="6"/>
+        </w:numPr>
+      </w:pPr>
+      <w:r>
+        <w:t>Gave media interviews</w:t>
+      </w:r>
+    </w:p>
+    <w:p>
+      <w:pPr>
+        <w:pStyle w:val="ListParagraph"/>
+        <w:numPr>
+          <w:ilvl w:val="3"/>
+          <w:numId w:val="6"/>
+        </w:numPr>
+      </w:pPr>
+      <w:r>
+        <w:t>Provide media with written summaries of key points</w:t>
+      </w:r>
+    </w:p>
+    <w:p>
+      <w:pPr>
+        <w:pStyle w:val="ListParagraph"/>
+        <w:numPr>
+          <w:ilvl w:val="2"/>
+          <w:numId w:val="6"/>
+        </w:numPr>
+      </w:pPr>
+      <w:r>
+        <w:t>Took advantage of events.</w:t>
+      </w:r>
+    </w:p>
+    <w:p>
+      <w:pPr>
+        <w:pStyle w:val="ListParagraph"/>
+        <w:numPr>
+          <w:ilvl w:val="2"/>
+          <w:numId w:val="6"/>
+        </w:numPr>
+      </w:pPr>
+      <w:r>
+        <w:t>Briefing books for legislators.</w:t>
+      </w:r>
+    </w:p>
+    <w:p>
+      <w:pPr>
+        <w:pStyle w:val="ListParagraph"/>
+        <w:numPr>
+          <w:ilvl w:val="0"/>
+          <w:numId w:val="6"/>
+        </w:numPr>
+      </w:pPr>
+      <w:r>
+        <w:t>National Wetland Policy</w:t>
+      </w:r>
+    </w:p>
+    <w:p>
+      <w:pPr>
+        <w:pStyle w:val="ListParagraph"/>
+        <w:numPr>
+          <w:ilvl w:val="1"/>
+          <w:numId w:val="6"/>
+        </w:numPr>
+      </w:pPr>
+      <w:r>
+        <w:t>Marketing efforts generated national interest in wetlands.</w:t>
+      </w:r>
+    </w:p>
+    <w:p>
+      <w:pPr>
+        <w:pStyle w:val="ListParagraph"/>
+        <w:numPr>
+          <w:ilvl w:val="1"/>
+          <w:numId w:val="6"/>
+        </w:numPr>
+      </w:pPr>
+      <w:r>
+        <w:t>Government guerillas pointed out the contradictory goals of the irrigation projects and wetlands conservation.</w:t>
+      </w:r>
+    </w:p>
+    <w:p>
+      <w:pPr>
+        <w:pStyle w:val="ListParagraph"/>
+        <w:numPr>
+          <w:ilvl w:val="0"/>
+          <w:numId w:val="6"/>
+        </w:numPr>
+      </w:pPr>
+      <w:r>
+        <w:t>Crisis Emerges</w:t>
+      </w:r>
+    </w:p>
+    <w:p>
+      <w:pPr>
+        <w:pStyle w:val="ListParagraph"/>
+        <w:numPr>
+          <w:ilvl w:val="1"/>
+          <w:numId w:val="6"/>
+        </w:numPr>
+      </w:pPr>
+      <w:r>
+        <w:t xml:space="preserve">7.5 million </w:t>
+      </w:r>
+      <w:proofErr w:type="spellStart"/>
+      <w:r>
+        <w:t>tui</w:t>
+      </w:r>
+      <w:proofErr w:type="spellEnd"/>
+      <w:r>
+        <w:t xml:space="preserve"> chub fish died in Stillwater Wildlife Refuge</w:t>
+      </w:r>
+    </w:p>
+    <w:p>
+      <w:pPr>
+        <w:pStyle w:val="ListParagraph"/>
+        <w:numPr>
+          <w:ilvl w:val="2"/>
+          <w:numId w:val="6"/>
+        </w:numPr>
+      </w:pPr>
+      <w:r>
+        <w:t>Cause uncertain</w:t>
+      </w:r>
+    </w:p>
+    <w:p>
+      <w:pPr>
+        <w:pStyle w:val="ListParagraph"/>
+        <w:numPr>
+          <w:ilvl w:val="2"/>
+          <w:numId w:val="6"/>
+        </w:numPr>
+      </w:pPr>
+      <w:r>
+        <w:t>Government guerrillas suggested that it could have been caused by the adverse effects of DOI irrigation projects that damage the wetlands.</w:t>
+      </w:r>
+    </w:p>
+    <w:p>
+      <w:pPr>
+        <w:pStyle w:val="ListParagraph"/>
+        <w:numPr>
+          <w:ilvl w:val="1"/>
+          <w:numId w:val="6"/>
+        </w:numPr>
+      </w:pPr>
+      <w:r>
+        <w:t>Crisis used as a decisive trigger</w:t>
+      </w:r>
+    </w:p>
+    <w:p>
+      <w:pPr>
+        <w:pStyle w:val="ListParagraph"/>
+        <w:numPr>
+          <w:ilvl w:val="2"/>
+          <w:numId w:val="6"/>
+        </w:numPr>
+      </w:pPr>
+      <w:r>
+        <w:t>Individuals must vividly perceive a problem before acting to address it.</w:t>
+      </w:r>
+    </w:p>
+    <w:p>
+      <w:pPr>
+        <w:pStyle w:val="ListParagraph"/>
+        <w:numPr>
+          <w:ilvl w:val="0"/>
+          <w:numId w:val="6"/>
+        </w:numPr>
+      </w:pPr>
+      <w:r>
+        <w:t>Lobbying Strategy</w:t>
+      </w:r>
+    </w:p>
+    <w:p>
+      <w:pPr>
+        <w:pStyle w:val="ListParagraph"/>
+        <w:numPr>
+          <w:ilvl w:val="1"/>
+          <w:numId w:val="6"/>
+        </w:numPr>
+      </w:pPr>
+      <w:r>
+        <w:t>Anyone who had a connection with state legislators.</w:t>
+      </w:r>
+    </w:p>
+    <w:p>
+      <w:pPr>
+        <w:pStyle w:val="ListParagraph"/>
+        <w:numPr>
+          <w:ilvl w:val="1"/>
+          <w:numId w:val="6"/>
+        </w:numPr>
+      </w:pPr>
+      <w:r>
+        <w:t>Worked only with staff of elected officials.</w:t>
+      </w:r>
+    </w:p>
+    <w:p>
+      <w:pPr>
+        <w:pStyle w:val="ListParagraph"/>
+        <w:numPr>
+          <w:ilvl w:val="2"/>
+          <w:numId w:val="6"/>
+        </w:numPr>
+      </w:pPr>
+      <w:r>
+        <w:t>Fearful that direct interaction with elected officials would become known to the DOI executives.</w:t>
+      </w:r>
+    </w:p>
+    <w:p>
+      <w:pPr>
+        <w:pStyle w:val="ListParagraph"/>
+        <w:numPr>
+          <w:ilvl w:val="1"/>
+          <w:numId w:val="6"/>
+        </w:numPr>
+      </w:pPr>
+      <w:r>
+        <w:lastRenderedPageBreak/>
+        <w:t>Ghostwrote a section of the bill that mandated the closure of a toxic runoff site on Indian land.</w:t>
+      </w:r>
+    </w:p>
+    <w:p>
+      <w:pPr>
+        <w:pStyle w:val="ListParagraph"/>
+        <w:numPr>
+          <w:ilvl w:val="1"/>
+          <w:numId w:val="6"/>
+        </w:numPr>
+      </w:pPr>
+      <w:r>
+        <w:t>Gave Senator Reid a tour of the wildlife refuge.</w:t>
+      </w:r>
+    </w:p>
+    <w:p>
+      <w:pPr>
+        <w:pStyle w:val="ListParagraph"/>
+        <w:numPr>
+          <w:ilvl w:val="0"/>
+          <w:numId w:val="6"/>
+        </w:numPr>
+      </w:pPr>
+      <w:r>
+        <w:t>Fundraising</w:t>
+      </w:r>
+    </w:p>
+    <w:p>
+      <w:pPr>
+        <w:pStyle w:val="ListParagraph"/>
+        <w:numPr>
+          <w:ilvl w:val="1"/>
+          <w:numId w:val="6"/>
+        </w:numPr>
+      </w:pPr>
+      <w:r>
+        <w:t>Identified 1,200 water rights holders that were not using their water rights.</w:t>
+      </w:r>
+    </w:p>
+    <w:p>
+      <w:pPr>
+        <w:pStyle w:val="ListParagraph"/>
+        <w:numPr>
+          <w:ilvl w:val="2"/>
+          <w:numId w:val="6"/>
+        </w:numPr>
+      </w:pPr>
+      <w:r>
+        <w:t>Asked to donate water rights to the wetlands.</w:t>
+      </w:r>
+    </w:p>
+    <w:p>
+      <w:pPr>
+        <w:pStyle w:val="ListParagraph"/>
+        <w:numPr>
+          <w:ilvl w:val="1"/>
+          <w:numId w:val="6"/>
+        </w:numPr>
+      </w:pPr>
+      <w:r>
+        <w:t>Raised $100,000 to purchase water rights for the wetlands.</w:t>
+      </w:r>
+    </w:p>
+    <w:p>
+      <w:pPr>
+        <w:pStyle w:val="ListParagraph"/>
+        <w:numPr>
+          <w:ilvl w:val="1"/>
+          <w:numId w:val="6"/>
+        </w:numPr>
+      </w:pPr>
+      <w:r>
+        <w:t>By 1993, the program had purchased 50 percent of water rights for land irrigated by the Newland Project.</w:t>
+      </w:r>
+    </w:p>
+    <w:p>
+      <w:pPr>
+        <w:pStyle w:val="ListParagraph"/>
+        <w:numPr>
+          <w:ilvl w:val="0"/>
+          <w:numId w:val="6"/>
+        </w:numPr>
+      </w:pPr>
+      <w:r>
+        <w:t>Embarrassing the Government</w:t>
+      </w:r>
+    </w:p>
+    <w:p>
+      <w:pPr>
+        <w:pStyle w:val="ListParagraph"/>
+        <w:numPr>
+          <w:ilvl w:val="1"/>
+          <w:numId w:val="6"/>
+        </w:numPr>
+      </w:pPr>
+      <w:r>
+        <w:t>Brought sense of vindication</w:t>
+      </w:r>
+    </w:p>
+    <w:p>
+      <w:pPr>
+        <w:pStyle w:val="ListParagraph"/>
+        <w:numPr>
+          <w:ilvl w:val="1"/>
+          <w:numId w:val="6"/>
+        </w:numPr>
+      </w:pPr>
+      <w:r>
+        <w:t>QUESTION: Isn’t giving the opponent a way to save face important in high stakes negotiations, which this essentially was in some regard.</w:t>
+      </w:r>
+    </w:p>
+    <w:p>
+      <w:pPr>
+        <w:pStyle w:val="ListParagraph"/>
+        <w:numPr>
+          <w:ilvl w:val="0"/>
+          <w:numId w:val="6"/>
+        </w:numPr>
+      </w:pPr>
+      <w:r>
+        <w:t>Network Management</w:t>
+      </w:r>
+    </w:p>
+    <w:p>
+      <w:pPr>
+        <w:pStyle w:val="ListParagraph"/>
+        <w:numPr>
+          <w:ilvl w:val="1"/>
+          <w:numId w:val="6"/>
+        </w:numPr>
+      </w:pPr>
+      <w:r>
+        <w:t>Some network members turned to the government guerillas to help them understand the science of the problem.</w:t>
+      </w:r>
+    </w:p>
+    <w:p>
+      <w:pPr>
+        <w:pStyle w:val="ListParagraph"/>
+        <w:numPr>
+          <w:ilvl w:val="1"/>
+          <w:numId w:val="6"/>
+        </w:numPr>
+      </w:pPr>
+      <w:r>
+        <w:t>Desperation caused the government guerillas to form coalitions with outside interest groups.</w:t>
+      </w:r>
+    </w:p>
+    <w:p>
+      <w:pPr>
+        <w:pStyle w:val="ListParagraph"/>
+        <w:numPr>
+          <w:ilvl w:val="2"/>
+          <w:numId w:val="6"/>
+        </w:numPr>
+      </w:pPr>
+      <w:r>
+        <w:t>Progress and cooperation typically not made achieved until after three or four meetings.</w:t>
+      </w:r>
+    </w:p>
+    <w:p>
+      <w:pPr>
+        <w:pStyle w:val="ListParagraph"/>
+        <w:numPr>
+          <w:ilvl w:val="2"/>
+          <w:numId w:val="6"/>
+        </w:numPr>
+      </w:pPr>
+      <w:r>
+        <w:t>Process was uncomfortable.</w:t>
+      </w:r>
+    </w:p>
+    <w:p>
+      <w:pPr>
+        <w:pStyle w:val="ListParagraph"/>
+        <w:numPr>
+          <w:ilvl w:val="1"/>
+          <w:numId w:val="6"/>
+        </w:numPr>
+      </w:pPr>
+      <w:r>
+        <w:t>Each member of the coalition provided different sources of credibility and support for the cause.</w:t>
+      </w:r>
+    </w:p>
+    <w:p>
+      <w:pPr>
+        <w:pStyle w:val="ListParagraph"/>
+        <w:numPr>
+          <w:ilvl w:val="1"/>
+          <w:numId w:val="6"/>
+        </w:numPr>
+      </w:pPr>
+      <w:r>
+        <w:t>Demonstrated respect for the expertise of other coalition members.</w:t>
+      </w:r>
+    </w:p>
+    <w:p>
+      <w:pPr>
+        <w:pStyle w:val="ListParagraph"/>
+        <w:numPr>
+          <w:ilvl w:val="1"/>
+          <w:numId w:val="6"/>
+        </w:numPr>
+      </w:pPr>
+      <w:proofErr w:type="gramStart"/>
+      <w:r>
+        <w:t>Particular attention</w:t>
+      </w:r>
+      <w:proofErr w:type="gramEnd"/>
+      <w:r>
+        <w:t xml:space="preserve"> given to young aggressive upstarts.</w:t>
+      </w:r>
+    </w:p>
+    <w:p>
+      <w:pPr>
+        <w:pStyle w:val="ListParagraph"/>
+        <w:numPr>
+          <w:ilvl w:val="1"/>
+          <w:numId w:val="6"/>
+        </w:numPr>
+      </w:pPr>
+      <w:r>
+        <w:t>Government guerrillas did not take credit for successes because they needed to hide their activities from those higher up in the hierarchy.</w:t>
+      </w:r>
+    </w:p>
+    <w:p>
+      <w:pPr>
+        <w:pStyle w:val="ListParagraph"/>
+        <w:numPr>
+          <w:ilvl w:val="1"/>
+          <w:numId w:val="6"/>
+        </w:numPr>
+      </w:pPr>
+      <w:r>
+        <w:t>Personal connections helped prevent turf battles from erupting.</w:t>
+      </w:r>
+    </w:p>
+    <w:p>
+      <w:pPr>
+        <w:pStyle w:val="ListParagraph"/>
+        <w:numPr>
+          <w:ilvl w:val="0"/>
+          <w:numId w:val="6"/>
+        </w:numPr>
+      </w:pPr>
+      <w:r>
+        <w:t>Risk Taking</w:t>
+      </w:r>
+    </w:p>
+    <w:p>
+      <w:pPr>
+        <w:pStyle w:val="ListParagraph"/>
+        <w:numPr>
+          <w:ilvl w:val="1"/>
+          <w:numId w:val="6"/>
+        </w:numPr>
+      </w:pPr>
+      <w:r>
+        <w:t>Government guerillas put their jobs on the line at times.</w:t>
+      </w:r>
+    </w:p>
+    <w:p>
+      <w:pPr>
+        <w:pStyle w:val="ListParagraph"/>
+        <w:numPr>
+          <w:ilvl w:val="1"/>
+          <w:numId w:val="6"/>
+        </w:numPr>
+      </w:pPr>
+      <w:r>
+        <w:t>Superiors sometimes made subtle threats.</w:t>
+      </w:r>
+    </w:p>
+    <w:p>
+      <w:pPr>
+        <w:pStyle w:val="ListParagraph"/>
+        <w:numPr>
+          <w:ilvl w:val="0"/>
+          <w:numId w:val="6"/>
+        </w:numPr>
+      </w:pPr>
+      <w:r>
+        <w:t>Scientific Knowledge</w:t>
+      </w:r>
+    </w:p>
+    <w:p>
+      <w:pPr>
+        <w:pStyle w:val="ListParagraph"/>
+        <w:numPr>
+          <w:ilvl w:val="1"/>
+          <w:numId w:val="6"/>
+        </w:numPr>
+      </w:pPr>
+      <w:r>
+        <w:t>The most important asset of the government guerrillas was their scientific knowledge.</w:t>
+      </w:r>
+    </w:p>
+    <w:p>
+      <w:pPr>
+        <w:pStyle w:val="ListParagraph"/>
+        <w:numPr>
+          <w:ilvl w:val="1"/>
+          <w:numId w:val="6"/>
+        </w:numPr>
+      </w:pPr>
+      <w:r>
+        <w:t xml:space="preserve">COMMENT: This section doesn’t </w:t>
+      </w:r>
+      <w:proofErr w:type="gramStart"/>
+      <w:r>
+        <w:t>really explain</w:t>
+      </w:r>
+      <w:proofErr w:type="gramEnd"/>
+      <w:r>
+        <w:t xml:space="preserve"> why scientific knowledge was their most important asset.</w:t>
+      </w:r>
+    </w:p>
+    <w:p>
+      <w:pPr>
+        <w:pStyle w:val="ListParagraph"/>
+        <w:numPr>
+          <w:ilvl w:val="0"/>
+          <w:numId w:val="6"/>
+        </w:numPr>
+      </w:pPr>
+      <w:r>
+        <w:t>Downside</w:t>
+      </w:r>
+    </w:p>
+    <w:p>
+      <w:pPr>
+        <w:pStyle w:val="ListParagraph"/>
+        <w:numPr>
+          <w:ilvl w:val="1"/>
+          <w:numId w:val="6"/>
+        </w:numPr>
+      </w:pPr>
+      <w:r>
+        <w:t>Government guerrillas were often ostracized.</w:t>
+      </w:r>
+    </w:p>
+    <w:p>
+      <w:pPr>
+        <w:pStyle w:val="ListParagraph"/>
+        <w:numPr>
+          <w:ilvl w:val="2"/>
+          <w:numId w:val="6"/>
+        </w:numPr>
+      </w:pPr>
+      <w:r>
+        <w:t>Colleagues were afraid of guilt by association.</w:t>
+      </w:r>
+    </w:p>
+    <w:p>
+      <w:pPr>
+        <w:pStyle w:val="ListParagraph"/>
+        <w:numPr>
+          <w:ilvl w:val="2"/>
+          <w:numId w:val="6"/>
+        </w:numPr>
+      </w:pPr>
+      <w:r>
+        <w:t xml:space="preserve">Called traitors for meeting with </w:t>
+      </w:r>
+      <w:r>
+        <w:t>groups formerly considered the enemy.</w:t>
+      </w:r>
+    </w:p>
+    <w:p>
+      <w:pPr>
+        <w:pStyle w:val="ListParagraph"/>
+        <w:numPr>
+          <w:ilvl w:val="1"/>
+          <w:numId w:val="6"/>
+        </w:numPr>
+      </w:pPr>
+      <w:r>
+        <w:t>Some colleagues helped clandestinely.</w:t>
+      </w:r>
+    </w:p>
+    <w:p>
+      <w:pPr>
+        <w:pStyle w:val="ListParagraph"/>
+        <w:numPr>
+          <w:ilvl w:val="1"/>
+          <w:numId w:val="6"/>
+        </w:numPr>
+      </w:pPr>
+      <w:r>
+        <w:t>Immense amount of career pressure.</w:t>
+      </w:r>
+    </w:p>
+    <w:p/>
     <w:sectPr>
-      <w:headerReference w:type="default" r:id="rId6"/>
-      <w:footerReference w:type="default" r:id="rId7"/>
+      <w:headerReference w:type="default" r:id="rId7"/>
+      <w:footerReference w:type="default" r:id="rId8"/>
       <w:pgSz w:w="12240" w:h="15840"/>
       <w:pgMar w:top="1440" w:right="1440" w:bottom="1440" w:left="1440" w:header="720" w:footer="720" w:gutter="0"/>
       <w:cols w:space="720"/>
@@ -113,7 +2803,7 @@
         <w:bCs/>
         <w:noProof/>
       </w:rPr>
-      <w:t>1</w:t>
+      <w:t>7</w:t>
     </w:r>
     <w:r>
       <w:rPr>
@@ -157,6 +2847,707 @@
     </w:r>
   </w:p>
 </w:hdr>
+</file>
+
+<file path=word/numbering.xml><?xml version="1.0" encoding="utf-8"?>
+<w:numbering xmlns:wpc="http://schemas.microsoft.com/office/word/2010/wordprocessingCanvas" xmlns:cx="http://schemas.microsoft.com/office/drawing/2014/chartex" xmlns:cx1="http://schemas.microsoft.com/office/drawing/2015/9/8/chartex" xmlns:cx2="http://schemas.microsoft.com/office/drawing/2015/10/21/chartex" xmlns:cx3="http://schemas.microsoft.com/office/drawing/2016/5/9/chartex" xmlns:cx4="http://schemas.microsoft.com/office/drawing/2016/5/10/chartex" xmlns:cx5="http://schemas.microsoft.com/office/drawing/2016/5/11/chartex" xmlns:mc="http://schemas.openxmlformats.org/markup-compatibility/2006" xmlns:o="urn:schemas-microsoft-com:office:office" xmlns:r="http://schemas.openxmlformats.org/officeDocument/2006/relationships" xmlns:m="http://schemas.openxmlformats.org/officeDocument/2006/math" xmlns:v="urn:schemas-microsoft-com:vml" xmlns:wp14="http://schemas.microsoft.com/office/word/2010/wordprocessingDrawing" xmlns:wp="http://schemas.openxmlformats.org/drawingml/2006/wordprocessingDrawing" xmlns:w10="urn:schemas-microsoft-com:office:word" xmlns:w="http://schemas.openxmlformats.org/wordprocessingml/2006/main" xmlns:w14="http://schemas.microsoft.com/office/word/2010/wordml" xmlns:w15="http://schemas.microsoft.com/office/word/2012/wordml" xmlns:w16se="http://schemas.microsoft.com/office/word/2015/wordml/symex" xmlns:wpg="http://schemas.microsoft.com/office/word/2010/wordprocessingGroup" xmlns:wpi="http://schemas.microsoft.com/office/word/2010/wordprocessingInk" xmlns:wne="http://schemas.microsoft.com/office/word/2006/wordml" xmlns:wps="http://schemas.microsoft.com/office/word/2010/wordprocessingShape" mc:Ignorable="w14 w15 w16se wp14">
+  <w:abstractNum w:abstractNumId="0" w15:restartNumberingAfterBreak="0">
+    <w:nsid w:val="4E526025"/>
+    <w:multiLevelType w:val="hybridMultilevel"/>
+    <w:tmpl w:val="8C9CAB46"/>
+    <w:lvl w:ilvl="0" w:tplc="04090001">
+      <w:start w:val="1"/>
+      <w:numFmt w:val="bullet"/>
+      <w:lvlText w:val=""/>
+      <w:lvlJc w:val="left"/>
+      <w:pPr>
+        <w:ind w:left="720" w:hanging="360"/>
+      </w:pPr>
+      <w:rPr>
+        <w:rFonts w:ascii="Symbol" w:hAnsi="Symbol" w:hint="default"/>
+      </w:rPr>
+    </w:lvl>
+    <w:lvl w:ilvl="1" w:tplc="04090003">
+      <w:start w:val="1"/>
+      <w:numFmt w:val="bullet"/>
+      <w:lvlText w:val="o"/>
+      <w:lvlJc w:val="left"/>
+      <w:pPr>
+        <w:ind w:left="1440" w:hanging="360"/>
+      </w:pPr>
+      <w:rPr>
+        <w:rFonts w:ascii="Courier New" w:hAnsi="Courier New" w:cs="Courier New" w:hint="default"/>
+      </w:rPr>
+    </w:lvl>
+    <w:lvl w:ilvl="2" w:tplc="04090005" w:tentative="1">
+      <w:start w:val="1"/>
+      <w:numFmt w:val="bullet"/>
+      <w:lvlText w:val=""/>
+      <w:lvlJc w:val="left"/>
+      <w:pPr>
+        <w:ind w:left="2160" w:hanging="360"/>
+      </w:pPr>
+      <w:rPr>
+        <w:rFonts w:ascii="Wingdings" w:hAnsi="Wingdings" w:hint="default"/>
+      </w:rPr>
+    </w:lvl>
+    <w:lvl w:ilvl="3" w:tplc="04090001" w:tentative="1">
+      <w:start w:val="1"/>
+      <w:numFmt w:val="bullet"/>
+      <w:lvlText w:val=""/>
+      <w:lvlJc w:val="left"/>
+      <w:pPr>
+        <w:ind w:left="2880" w:hanging="360"/>
+      </w:pPr>
+      <w:rPr>
+        <w:rFonts w:ascii="Symbol" w:hAnsi="Symbol" w:hint="default"/>
+      </w:rPr>
+    </w:lvl>
+    <w:lvl w:ilvl="4" w:tplc="04090003" w:tentative="1">
+      <w:start w:val="1"/>
+      <w:numFmt w:val="bullet"/>
+      <w:lvlText w:val="o"/>
+      <w:lvlJc w:val="left"/>
+      <w:pPr>
+        <w:ind w:left="3600" w:hanging="360"/>
+      </w:pPr>
+      <w:rPr>
+        <w:rFonts w:ascii="Courier New" w:hAnsi="Courier New" w:cs="Courier New" w:hint="default"/>
+      </w:rPr>
+    </w:lvl>
+    <w:lvl w:ilvl="5" w:tplc="04090005" w:tentative="1">
+      <w:start w:val="1"/>
+      <w:numFmt w:val="bullet"/>
+      <w:lvlText w:val=""/>
+      <w:lvlJc w:val="left"/>
+      <w:pPr>
+        <w:ind w:left="4320" w:hanging="360"/>
+      </w:pPr>
+      <w:rPr>
+        <w:rFonts w:ascii="Wingdings" w:hAnsi="Wingdings" w:hint="default"/>
+      </w:rPr>
+    </w:lvl>
+    <w:lvl w:ilvl="6" w:tplc="04090001" w:tentative="1">
+      <w:start w:val="1"/>
+      <w:numFmt w:val="bullet"/>
+      <w:lvlText w:val=""/>
+      <w:lvlJc w:val="left"/>
+      <w:pPr>
+        <w:ind w:left="5040" w:hanging="360"/>
+      </w:pPr>
+      <w:rPr>
+        <w:rFonts w:ascii="Symbol" w:hAnsi="Symbol" w:hint="default"/>
+      </w:rPr>
+    </w:lvl>
+    <w:lvl w:ilvl="7" w:tplc="04090003" w:tentative="1">
+      <w:start w:val="1"/>
+      <w:numFmt w:val="bullet"/>
+      <w:lvlText w:val="o"/>
+      <w:lvlJc w:val="left"/>
+      <w:pPr>
+        <w:ind w:left="5760" w:hanging="360"/>
+      </w:pPr>
+      <w:rPr>
+        <w:rFonts w:ascii="Courier New" w:hAnsi="Courier New" w:cs="Courier New" w:hint="default"/>
+      </w:rPr>
+    </w:lvl>
+    <w:lvl w:ilvl="8" w:tplc="04090005" w:tentative="1">
+      <w:start w:val="1"/>
+      <w:numFmt w:val="bullet"/>
+      <w:lvlText w:val=""/>
+      <w:lvlJc w:val="left"/>
+      <w:pPr>
+        <w:ind w:left="6480" w:hanging="360"/>
+      </w:pPr>
+      <w:rPr>
+        <w:rFonts w:ascii="Wingdings" w:hAnsi="Wingdings" w:hint="default"/>
+      </w:rPr>
+    </w:lvl>
+  </w:abstractNum>
+  <w:abstractNum w:abstractNumId="1" w15:restartNumberingAfterBreak="0">
+    <w:nsid w:val="590D17CB"/>
+    <w:multiLevelType w:val="hybridMultilevel"/>
+    <w:tmpl w:val="DFDC9DC4"/>
+    <w:lvl w:ilvl="0" w:tplc="04090001">
+      <w:start w:val="1"/>
+      <w:numFmt w:val="bullet"/>
+      <w:lvlText w:val=""/>
+      <w:lvlJc w:val="left"/>
+      <w:pPr>
+        <w:ind w:left="720" w:hanging="360"/>
+      </w:pPr>
+      <w:rPr>
+        <w:rFonts w:ascii="Symbol" w:hAnsi="Symbol" w:hint="default"/>
+      </w:rPr>
+    </w:lvl>
+    <w:lvl w:ilvl="1" w:tplc="04090003">
+      <w:start w:val="1"/>
+      <w:numFmt w:val="bullet"/>
+      <w:lvlText w:val="o"/>
+      <w:lvlJc w:val="left"/>
+      <w:pPr>
+        <w:ind w:left="1440" w:hanging="360"/>
+      </w:pPr>
+      <w:rPr>
+        <w:rFonts w:ascii="Courier New" w:hAnsi="Courier New" w:cs="Courier New" w:hint="default"/>
+      </w:rPr>
+    </w:lvl>
+    <w:lvl w:ilvl="2" w:tplc="04090005">
+      <w:start w:val="1"/>
+      <w:numFmt w:val="bullet"/>
+      <w:lvlText w:val=""/>
+      <w:lvlJc w:val="left"/>
+      <w:pPr>
+        <w:ind w:left="2160" w:hanging="360"/>
+      </w:pPr>
+      <w:rPr>
+        <w:rFonts w:ascii="Wingdings" w:hAnsi="Wingdings" w:hint="default"/>
+      </w:rPr>
+    </w:lvl>
+    <w:lvl w:ilvl="3" w:tplc="04090001" w:tentative="1">
+      <w:start w:val="1"/>
+      <w:numFmt w:val="bullet"/>
+      <w:lvlText w:val=""/>
+      <w:lvlJc w:val="left"/>
+      <w:pPr>
+        <w:ind w:left="2880" w:hanging="360"/>
+      </w:pPr>
+      <w:rPr>
+        <w:rFonts w:ascii="Symbol" w:hAnsi="Symbol" w:hint="default"/>
+      </w:rPr>
+    </w:lvl>
+    <w:lvl w:ilvl="4" w:tplc="04090003" w:tentative="1">
+      <w:start w:val="1"/>
+      <w:numFmt w:val="bullet"/>
+      <w:lvlText w:val="o"/>
+      <w:lvlJc w:val="left"/>
+      <w:pPr>
+        <w:ind w:left="3600" w:hanging="360"/>
+      </w:pPr>
+      <w:rPr>
+        <w:rFonts w:ascii="Courier New" w:hAnsi="Courier New" w:cs="Courier New" w:hint="default"/>
+      </w:rPr>
+    </w:lvl>
+    <w:lvl w:ilvl="5" w:tplc="04090005" w:tentative="1">
+      <w:start w:val="1"/>
+      <w:numFmt w:val="bullet"/>
+      <w:lvlText w:val=""/>
+      <w:lvlJc w:val="left"/>
+      <w:pPr>
+        <w:ind w:left="4320" w:hanging="360"/>
+      </w:pPr>
+      <w:rPr>
+        <w:rFonts w:ascii="Wingdings" w:hAnsi="Wingdings" w:hint="default"/>
+      </w:rPr>
+    </w:lvl>
+    <w:lvl w:ilvl="6" w:tplc="04090001" w:tentative="1">
+      <w:start w:val="1"/>
+      <w:numFmt w:val="bullet"/>
+      <w:lvlText w:val=""/>
+      <w:lvlJc w:val="left"/>
+      <w:pPr>
+        <w:ind w:left="5040" w:hanging="360"/>
+      </w:pPr>
+      <w:rPr>
+        <w:rFonts w:ascii="Symbol" w:hAnsi="Symbol" w:hint="default"/>
+      </w:rPr>
+    </w:lvl>
+    <w:lvl w:ilvl="7" w:tplc="04090003" w:tentative="1">
+      <w:start w:val="1"/>
+      <w:numFmt w:val="bullet"/>
+      <w:lvlText w:val="o"/>
+      <w:lvlJc w:val="left"/>
+      <w:pPr>
+        <w:ind w:left="5760" w:hanging="360"/>
+      </w:pPr>
+      <w:rPr>
+        <w:rFonts w:ascii="Courier New" w:hAnsi="Courier New" w:cs="Courier New" w:hint="default"/>
+      </w:rPr>
+    </w:lvl>
+    <w:lvl w:ilvl="8" w:tplc="04090005" w:tentative="1">
+      <w:start w:val="1"/>
+      <w:numFmt w:val="bullet"/>
+      <w:lvlText w:val=""/>
+      <w:lvlJc w:val="left"/>
+      <w:pPr>
+        <w:ind w:left="6480" w:hanging="360"/>
+      </w:pPr>
+      <w:rPr>
+        <w:rFonts w:ascii="Wingdings" w:hAnsi="Wingdings" w:hint="default"/>
+      </w:rPr>
+    </w:lvl>
+  </w:abstractNum>
+  <w:abstractNum w:abstractNumId="2" w15:restartNumberingAfterBreak="0">
+    <w:nsid w:val="5FBF7543"/>
+    <w:multiLevelType w:val="hybridMultilevel"/>
+    <w:tmpl w:val="D7509E84"/>
+    <w:lvl w:ilvl="0" w:tplc="04090001">
+      <w:start w:val="1"/>
+      <w:numFmt w:val="bullet"/>
+      <w:lvlText w:val=""/>
+      <w:lvlJc w:val="left"/>
+      <w:pPr>
+        <w:ind w:left="720" w:hanging="360"/>
+      </w:pPr>
+      <w:rPr>
+        <w:rFonts w:ascii="Symbol" w:hAnsi="Symbol" w:hint="default"/>
+      </w:rPr>
+    </w:lvl>
+    <w:lvl w:ilvl="1" w:tplc="04090003" w:tentative="1">
+      <w:start w:val="1"/>
+      <w:numFmt w:val="bullet"/>
+      <w:lvlText w:val="o"/>
+      <w:lvlJc w:val="left"/>
+      <w:pPr>
+        <w:ind w:left="1440" w:hanging="360"/>
+      </w:pPr>
+      <w:rPr>
+        <w:rFonts w:ascii="Courier New" w:hAnsi="Courier New" w:cs="Courier New" w:hint="default"/>
+      </w:rPr>
+    </w:lvl>
+    <w:lvl w:ilvl="2" w:tplc="04090005" w:tentative="1">
+      <w:start w:val="1"/>
+      <w:numFmt w:val="bullet"/>
+      <w:lvlText w:val=""/>
+      <w:lvlJc w:val="left"/>
+      <w:pPr>
+        <w:ind w:left="2160" w:hanging="360"/>
+      </w:pPr>
+      <w:rPr>
+        <w:rFonts w:ascii="Wingdings" w:hAnsi="Wingdings" w:hint="default"/>
+      </w:rPr>
+    </w:lvl>
+    <w:lvl w:ilvl="3" w:tplc="04090001" w:tentative="1">
+      <w:start w:val="1"/>
+      <w:numFmt w:val="bullet"/>
+      <w:lvlText w:val=""/>
+      <w:lvlJc w:val="left"/>
+      <w:pPr>
+        <w:ind w:left="2880" w:hanging="360"/>
+      </w:pPr>
+      <w:rPr>
+        <w:rFonts w:ascii="Symbol" w:hAnsi="Symbol" w:hint="default"/>
+      </w:rPr>
+    </w:lvl>
+    <w:lvl w:ilvl="4" w:tplc="04090003" w:tentative="1">
+      <w:start w:val="1"/>
+      <w:numFmt w:val="bullet"/>
+      <w:lvlText w:val="o"/>
+      <w:lvlJc w:val="left"/>
+      <w:pPr>
+        <w:ind w:left="3600" w:hanging="360"/>
+      </w:pPr>
+      <w:rPr>
+        <w:rFonts w:ascii="Courier New" w:hAnsi="Courier New" w:cs="Courier New" w:hint="default"/>
+      </w:rPr>
+    </w:lvl>
+    <w:lvl w:ilvl="5" w:tplc="04090005" w:tentative="1">
+      <w:start w:val="1"/>
+      <w:numFmt w:val="bullet"/>
+      <w:lvlText w:val=""/>
+      <w:lvlJc w:val="left"/>
+      <w:pPr>
+        <w:ind w:left="4320" w:hanging="360"/>
+      </w:pPr>
+      <w:rPr>
+        <w:rFonts w:ascii="Wingdings" w:hAnsi="Wingdings" w:hint="default"/>
+      </w:rPr>
+    </w:lvl>
+    <w:lvl w:ilvl="6" w:tplc="04090001" w:tentative="1">
+      <w:start w:val="1"/>
+      <w:numFmt w:val="bullet"/>
+      <w:lvlText w:val=""/>
+      <w:lvlJc w:val="left"/>
+      <w:pPr>
+        <w:ind w:left="5040" w:hanging="360"/>
+      </w:pPr>
+      <w:rPr>
+        <w:rFonts w:ascii="Symbol" w:hAnsi="Symbol" w:hint="default"/>
+      </w:rPr>
+    </w:lvl>
+    <w:lvl w:ilvl="7" w:tplc="04090003" w:tentative="1">
+      <w:start w:val="1"/>
+      <w:numFmt w:val="bullet"/>
+      <w:lvlText w:val="o"/>
+      <w:lvlJc w:val="left"/>
+      <w:pPr>
+        <w:ind w:left="5760" w:hanging="360"/>
+      </w:pPr>
+      <w:rPr>
+        <w:rFonts w:ascii="Courier New" w:hAnsi="Courier New" w:cs="Courier New" w:hint="default"/>
+      </w:rPr>
+    </w:lvl>
+    <w:lvl w:ilvl="8" w:tplc="04090005" w:tentative="1">
+      <w:start w:val="1"/>
+      <w:numFmt w:val="bullet"/>
+      <w:lvlText w:val=""/>
+      <w:lvlJc w:val="left"/>
+      <w:pPr>
+        <w:ind w:left="6480" w:hanging="360"/>
+      </w:pPr>
+      <w:rPr>
+        <w:rFonts w:ascii="Wingdings" w:hAnsi="Wingdings" w:hint="default"/>
+      </w:rPr>
+    </w:lvl>
+  </w:abstractNum>
+  <w:abstractNum w:abstractNumId="3" w15:restartNumberingAfterBreak="0">
+    <w:nsid w:val="62576968"/>
+    <w:multiLevelType w:val="hybridMultilevel"/>
+    <w:tmpl w:val="2A4879A0"/>
+    <w:lvl w:ilvl="0" w:tplc="04090001">
+      <w:start w:val="1"/>
+      <w:numFmt w:val="bullet"/>
+      <w:lvlText w:val=""/>
+      <w:lvlJc w:val="left"/>
+      <w:pPr>
+        <w:ind w:left="720" w:hanging="360"/>
+      </w:pPr>
+      <w:rPr>
+        <w:rFonts w:ascii="Symbol" w:hAnsi="Symbol" w:hint="default"/>
+      </w:rPr>
+    </w:lvl>
+    <w:lvl w:ilvl="1" w:tplc="04090003">
+      <w:start w:val="1"/>
+      <w:numFmt w:val="bullet"/>
+      <w:lvlText w:val="o"/>
+      <w:lvlJc w:val="left"/>
+      <w:pPr>
+        <w:ind w:left="1440" w:hanging="360"/>
+      </w:pPr>
+      <w:rPr>
+        <w:rFonts w:ascii="Courier New" w:hAnsi="Courier New" w:cs="Courier New" w:hint="default"/>
+      </w:rPr>
+    </w:lvl>
+    <w:lvl w:ilvl="2" w:tplc="04090005">
+      <w:start w:val="1"/>
+      <w:numFmt w:val="bullet"/>
+      <w:lvlText w:val=""/>
+      <w:lvlJc w:val="left"/>
+      <w:pPr>
+        <w:ind w:left="2160" w:hanging="360"/>
+      </w:pPr>
+      <w:rPr>
+        <w:rFonts w:ascii="Wingdings" w:hAnsi="Wingdings" w:hint="default"/>
+      </w:rPr>
+    </w:lvl>
+    <w:lvl w:ilvl="3" w:tplc="04090001">
+      <w:start w:val="1"/>
+      <w:numFmt w:val="bullet"/>
+      <w:lvlText w:val=""/>
+      <w:lvlJc w:val="left"/>
+      <w:pPr>
+        <w:ind w:left="2880" w:hanging="360"/>
+      </w:pPr>
+      <w:rPr>
+        <w:rFonts w:ascii="Symbol" w:hAnsi="Symbol" w:hint="default"/>
+      </w:rPr>
+    </w:lvl>
+    <w:lvl w:ilvl="4" w:tplc="04090003">
+      <w:start w:val="1"/>
+      <w:numFmt w:val="bullet"/>
+      <w:lvlText w:val="o"/>
+      <w:lvlJc w:val="left"/>
+      <w:pPr>
+        <w:ind w:left="3600" w:hanging="360"/>
+      </w:pPr>
+      <w:rPr>
+        <w:rFonts w:ascii="Courier New" w:hAnsi="Courier New" w:cs="Courier New" w:hint="default"/>
+      </w:rPr>
+    </w:lvl>
+    <w:lvl w:ilvl="5" w:tplc="04090005" w:tentative="1">
+      <w:start w:val="1"/>
+      <w:numFmt w:val="bullet"/>
+      <w:lvlText w:val=""/>
+      <w:lvlJc w:val="left"/>
+      <w:pPr>
+        <w:ind w:left="4320" w:hanging="360"/>
+      </w:pPr>
+      <w:rPr>
+        <w:rFonts w:ascii="Wingdings" w:hAnsi="Wingdings" w:hint="default"/>
+      </w:rPr>
+    </w:lvl>
+    <w:lvl w:ilvl="6" w:tplc="04090001" w:tentative="1">
+      <w:start w:val="1"/>
+      <w:numFmt w:val="bullet"/>
+      <w:lvlText w:val=""/>
+      <w:lvlJc w:val="left"/>
+      <w:pPr>
+        <w:ind w:left="5040" w:hanging="360"/>
+      </w:pPr>
+      <w:rPr>
+        <w:rFonts w:ascii="Symbol" w:hAnsi="Symbol" w:hint="default"/>
+      </w:rPr>
+    </w:lvl>
+    <w:lvl w:ilvl="7" w:tplc="04090003" w:tentative="1">
+      <w:start w:val="1"/>
+      <w:numFmt w:val="bullet"/>
+      <w:lvlText w:val="o"/>
+      <w:lvlJc w:val="left"/>
+      <w:pPr>
+        <w:ind w:left="5760" w:hanging="360"/>
+      </w:pPr>
+      <w:rPr>
+        <w:rFonts w:ascii="Courier New" w:hAnsi="Courier New" w:cs="Courier New" w:hint="default"/>
+      </w:rPr>
+    </w:lvl>
+    <w:lvl w:ilvl="8" w:tplc="04090005" w:tentative="1">
+      <w:start w:val="1"/>
+      <w:numFmt w:val="bullet"/>
+      <w:lvlText w:val=""/>
+      <w:lvlJc w:val="left"/>
+      <w:pPr>
+        <w:ind w:left="6480" w:hanging="360"/>
+      </w:pPr>
+      <w:rPr>
+        <w:rFonts w:ascii="Wingdings" w:hAnsi="Wingdings" w:hint="default"/>
+      </w:rPr>
+    </w:lvl>
+  </w:abstractNum>
+  <w:abstractNum w:abstractNumId="4" w15:restartNumberingAfterBreak="0">
+    <w:nsid w:val="6EFF005E"/>
+    <w:multiLevelType w:val="hybridMultilevel"/>
+    <w:tmpl w:val="8B2470DA"/>
+    <w:lvl w:ilvl="0" w:tplc="04090001">
+      <w:start w:val="1"/>
+      <w:numFmt w:val="bullet"/>
+      <w:lvlText w:val=""/>
+      <w:lvlJc w:val="left"/>
+      <w:pPr>
+        <w:ind w:left="720" w:hanging="360"/>
+      </w:pPr>
+      <w:rPr>
+        <w:rFonts w:ascii="Symbol" w:hAnsi="Symbol" w:hint="default"/>
+      </w:rPr>
+    </w:lvl>
+    <w:lvl w:ilvl="1" w:tplc="04090003">
+      <w:start w:val="1"/>
+      <w:numFmt w:val="bullet"/>
+      <w:lvlText w:val="o"/>
+      <w:lvlJc w:val="left"/>
+      <w:pPr>
+        <w:ind w:left="1440" w:hanging="360"/>
+      </w:pPr>
+      <w:rPr>
+        <w:rFonts w:ascii="Courier New" w:hAnsi="Courier New" w:cs="Courier New" w:hint="default"/>
+      </w:rPr>
+    </w:lvl>
+    <w:lvl w:ilvl="2" w:tplc="04090005" w:tentative="1">
+      <w:start w:val="1"/>
+      <w:numFmt w:val="bullet"/>
+      <w:lvlText w:val=""/>
+      <w:lvlJc w:val="left"/>
+      <w:pPr>
+        <w:ind w:left="2160" w:hanging="360"/>
+      </w:pPr>
+      <w:rPr>
+        <w:rFonts w:ascii="Wingdings" w:hAnsi="Wingdings" w:hint="default"/>
+      </w:rPr>
+    </w:lvl>
+    <w:lvl w:ilvl="3" w:tplc="04090001" w:tentative="1">
+      <w:start w:val="1"/>
+      <w:numFmt w:val="bullet"/>
+      <w:lvlText w:val=""/>
+      <w:lvlJc w:val="left"/>
+      <w:pPr>
+        <w:ind w:left="2880" w:hanging="360"/>
+      </w:pPr>
+      <w:rPr>
+        <w:rFonts w:ascii="Symbol" w:hAnsi="Symbol" w:hint="default"/>
+      </w:rPr>
+    </w:lvl>
+    <w:lvl w:ilvl="4" w:tplc="04090003" w:tentative="1">
+      <w:start w:val="1"/>
+      <w:numFmt w:val="bullet"/>
+      <w:lvlText w:val="o"/>
+      <w:lvlJc w:val="left"/>
+      <w:pPr>
+        <w:ind w:left="3600" w:hanging="360"/>
+      </w:pPr>
+      <w:rPr>
+        <w:rFonts w:ascii="Courier New" w:hAnsi="Courier New" w:cs="Courier New" w:hint="default"/>
+      </w:rPr>
+    </w:lvl>
+    <w:lvl w:ilvl="5" w:tplc="04090005" w:tentative="1">
+      <w:start w:val="1"/>
+      <w:numFmt w:val="bullet"/>
+      <w:lvlText w:val=""/>
+      <w:lvlJc w:val="left"/>
+      <w:pPr>
+        <w:ind w:left="4320" w:hanging="360"/>
+      </w:pPr>
+      <w:rPr>
+        <w:rFonts w:ascii="Wingdings" w:hAnsi="Wingdings" w:hint="default"/>
+      </w:rPr>
+    </w:lvl>
+    <w:lvl w:ilvl="6" w:tplc="04090001" w:tentative="1">
+      <w:start w:val="1"/>
+      <w:numFmt w:val="bullet"/>
+      <w:lvlText w:val=""/>
+      <w:lvlJc w:val="left"/>
+      <w:pPr>
+        <w:ind w:left="5040" w:hanging="360"/>
+      </w:pPr>
+      <w:rPr>
+        <w:rFonts w:ascii="Symbol" w:hAnsi="Symbol" w:hint="default"/>
+      </w:rPr>
+    </w:lvl>
+    <w:lvl w:ilvl="7" w:tplc="04090003" w:tentative="1">
+      <w:start w:val="1"/>
+      <w:numFmt w:val="bullet"/>
+      <w:lvlText w:val="o"/>
+      <w:lvlJc w:val="left"/>
+      <w:pPr>
+        <w:ind w:left="5760" w:hanging="360"/>
+      </w:pPr>
+      <w:rPr>
+        <w:rFonts w:ascii="Courier New" w:hAnsi="Courier New" w:cs="Courier New" w:hint="default"/>
+      </w:rPr>
+    </w:lvl>
+    <w:lvl w:ilvl="8" w:tplc="04090005" w:tentative="1">
+      <w:start w:val="1"/>
+      <w:numFmt w:val="bullet"/>
+      <w:lvlText w:val=""/>
+      <w:lvlJc w:val="left"/>
+      <w:pPr>
+        <w:ind w:left="6480" w:hanging="360"/>
+      </w:pPr>
+      <w:rPr>
+        <w:rFonts w:ascii="Wingdings" w:hAnsi="Wingdings" w:hint="default"/>
+      </w:rPr>
+    </w:lvl>
+  </w:abstractNum>
+  <w:abstractNum w:abstractNumId="5" w15:restartNumberingAfterBreak="0">
+    <w:nsid w:val="79B44EA0"/>
+    <w:multiLevelType w:val="hybridMultilevel"/>
+    <w:tmpl w:val="456A7738"/>
+    <w:lvl w:ilvl="0" w:tplc="04090001">
+      <w:start w:val="1"/>
+      <w:numFmt w:val="bullet"/>
+      <w:lvlText w:val=""/>
+      <w:lvlJc w:val="left"/>
+      <w:pPr>
+        <w:ind w:left="720" w:hanging="360"/>
+      </w:pPr>
+      <w:rPr>
+        <w:rFonts w:ascii="Symbol" w:hAnsi="Symbol" w:hint="default"/>
+      </w:rPr>
+    </w:lvl>
+    <w:lvl w:ilvl="1" w:tplc="04090003">
+      <w:start w:val="1"/>
+      <w:numFmt w:val="bullet"/>
+      <w:lvlText w:val="o"/>
+      <w:lvlJc w:val="left"/>
+      <w:pPr>
+        <w:ind w:left="1440" w:hanging="360"/>
+      </w:pPr>
+      <w:rPr>
+        <w:rFonts w:ascii="Courier New" w:hAnsi="Courier New" w:cs="Courier New" w:hint="default"/>
+      </w:rPr>
+    </w:lvl>
+    <w:lvl w:ilvl="2" w:tplc="04090005">
+      <w:start w:val="1"/>
+      <w:numFmt w:val="bullet"/>
+      <w:lvlText w:val=""/>
+      <w:lvlJc w:val="left"/>
+      <w:pPr>
+        <w:ind w:left="2160" w:hanging="360"/>
+      </w:pPr>
+      <w:rPr>
+        <w:rFonts w:ascii="Wingdings" w:hAnsi="Wingdings" w:hint="default"/>
+      </w:rPr>
+    </w:lvl>
+    <w:lvl w:ilvl="3" w:tplc="04090001">
+      <w:start w:val="1"/>
+      <w:numFmt w:val="bullet"/>
+      <w:lvlText w:val=""/>
+      <w:lvlJc w:val="left"/>
+      <w:pPr>
+        <w:ind w:left="2880" w:hanging="360"/>
+      </w:pPr>
+      <w:rPr>
+        <w:rFonts w:ascii="Symbol" w:hAnsi="Symbol" w:hint="default"/>
+      </w:rPr>
+    </w:lvl>
+    <w:lvl w:ilvl="4" w:tplc="04090003" w:tentative="1">
+      <w:start w:val="1"/>
+      <w:numFmt w:val="bullet"/>
+      <w:lvlText w:val="o"/>
+      <w:lvlJc w:val="left"/>
+      <w:pPr>
+        <w:ind w:left="3600" w:hanging="360"/>
+      </w:pPr>
+      <w:rPr>
+        <w:rFonts w:ascii="Courier New" w:hAnsi="Courier New" w:cs="Courier New" w:hint="default"/>
+      </w:rPr>
+    </w:lvl>
+    <w:lvl w:ilvl="5" w:tplc="04090005" w:tentative="1">
+      <w:start w:val="1"/>
+      <w:numFmt w:val="bullet"/>
+      <w:lvlText w:val=""/>
+      <w:lvlJc w:val="left"/>
+      <w:pPr>
+        <w:ind w:left="4320" w:hanging="360"/>
+      </w:pPr>
+      <w:rPr>
+        <w:rFonts w:ascii="Wingdings" w:hAnsi="Wingdings" w:hint="default"/>
+      </w:rPr>
+    </w:lvl>
+    <w:lvl w:ilvl="6" w:tplc="04090001" w:tentative="1">
+      <w:start w:val="1"/>
+      <w:numFmt w:val="bullet"/>
+      <w:lvlText w:val=""/>
+      <w:lvlJc w:val="left"/>
+      <w:pPr>
+        <w:ind w:left="5040" w:hanging="360"/>
+      </w:pPr>
+      <w:rPr>
+        <w:rFonts w:ascii="Symbol" w:hAnsi="Symbol" w:hint="default"/>
+      </w:rPr>
+    </w:lvl>
+    <w:lvl w:ilvl="7" w:tplc="04090003" w:tentative="1">
+      <w:start w:val="1"/>
+      <w:numFmt w:val="bullet"/>
+      <w:lvlText w:val="o"/>
+      <w:lvlJc w:val="left"/>
+      <w:pPr>
+        <w:ind w:left="5760" w:hanging="360"/>
+      </w:pPr>
+      <w:rPr>
+        <w:rFonts w:ascii="Courier New" w:hAnsi="Courier New" w:cs="Courier New" w:hint="default"/>
+      </w:rPr>
+    </w:lvl>
+    <w:lvl w:ilvl="8" w:tplc="04090005" w:tentative="1">
+      <w:start w:val="1"/>
+      <w:numFmt w:val="bullet"/>
+      <w:lvlText w:val=""/>
+      <w:lvlJc w:val="left"/>
+      <w:pPr>
+        <w:ind w:left="6480" w:hanging="360"/>
+      </w:pPr>
+      <w:rPr>
+        <w:rFonts w:ascii="Wingdings" w:hAnsi="Wingdings" w:hint="default"/>
+      </w:rPr>
+    </w:lvl>
+  </w:abstractNum>
+  <w:num w:numId="1">
+    <w:abstractNumId w:val="2"/>
+  </w:num>
+  <w:num w:numId="2">
+    <w:abstractNumId w:val="4"/>
+  </w:num>
+  <w:num w:numId="3">
+    <w:abstractNumId w:val="0"/>
+  </w:num>
+  <w:num w:numId="4">
+    <w:abstractNumId w:val="1"/>
+  </w:num>
+  <w:num w:numId="5">
+    <w:abstractNumId w:val="3"/>
+  </w:num>
+  <w:num w:numId="6">
+    <w:abstractNumId w:val="5"/>
+  </w:num>
+</w:numbering>
 </file>
 
 <file path=word/styles.xml><?xml version="1.0" encoding="utf-8"?>
@@ -621,6 +4012,17 @@
     <w:uiPriority w:val="99"/>
     <w:rsid w:val="00C40936"/>
   </w:style>
+  <w:style w:type="paragraph" w:styleId="ListParagraph">
+    <w:name w:val="List Paragraph"/>
+    <w:basedOn w:val="Normal"/>
+    <w:uiPriority w:val="34"/>
+    <w:qFormat/>
+    <w:rsid w:val="00F8317D"/>
+    <w:pPr>
+      <w:ind w:left="720"/>
+      <w:contextualSpacing/>
+    </w:pPr>
+  </w:style>
 </w:styles>
 </file>
 

</xml_diff>

<commit_message>
Prepared notes on second interlude in O'Leary (2020)
</commit_message>
<xml_diff>
--- a/Notes/POLS6320_2020_Spring_Notes_OLeary_2020_The-ethics-of-dissent.docx
+++ b/Notes/POLS6320_2020_Spring_Notes_OLeary_2020_The-ethics-of-dissent.docx
@@ -8,8 +8,6 @@
           <w:b/>
         </w:rPr>
       </w:pPr>
-      <w:bookmarkStart w:id="0" w:name="_GoBack"/>
-      <w:bookmarkEnd w:id="0"/>
       <w:r>
         <w:rPr>
           <w:b/>
@@ -1869,13 +1867,7 @@
         </w:numPr>
       </w:pPr>
       <w:r>
-        <w:t xml:space="preserve">Prevent, correct, or mitigate adverse effects produced by agricultural drain water </w:t>
-      </w:r>
-      <w:r>
-        <w:t xml:space="preserve">attributable to </w:t>
-      </w:r>
-      <w:r>
-        <w:t>federal irrigation projects.</w:t>
+        <w:t>Prevent, correct, or mitigate adverse effects produced by agricultural drain water attributable to federal irrigation projects.</w:t>
       </w:r>
     </w:p>
     <w:p>
@@ -2617,7 +2609,10 @@
       </w:r>
       <w:proofErr w:type="gramEnd"/>
       <w:r>
-        <w:t xml:space="preserve"> why scientific knowledge was their most important asset.</w:t>
+        <w:t xml:space="preserve"> why scientific knowledge</w:t>
+      </w:r>
+      <w:r>
+        <w:t xml:space="preserve"> was their most important asset (p. 49).</w:t>
       </w:r>
     </w:p>
     <w:p>
@@ -2695,7 +2690,181 @@
         <w:t>Immense amount of career pressure.</w:t>
       </w:r>
     </w:p>
-    <w:p/>
+    <w:p>
+      <w:pPr>
+        <w:pStyle w:val="ListParagraph"/>
+        <w:numPr>
+          <w:ilvl w:val="0"/>
+          <w:numId w:val="6"/>
+        </w:numPr>
+      </w:pPr>
+      <w:r>
+        <w:t>Second Interlude</w:t>
+      </w:r>
+    </w:p>
+    <w:p>
+      <w:pPr>
+        <w:pStyle w:val="ListParagraph"/>
+        <w:numPr>
+          <w:ilvl w:val="1"/>
+          <w:numId w:val="6"/>
+        </w:numPr>
+      </w:pPr>
+      <w:r>
+        <w:t>Preventing Guerrilla Government in a National Health Insurance Organization.</w:t>
+      </w:r>
+    </w:p>
+    <w:p>
+      <w:pPr>
+        <w:pStyle w:val="ListParagraph"/>
+        <w:numPr>
+          <w:ilvl w:val="2"/>
+          <w:numId w:val="6"/>
+        </w:numPr>
+      </w:pPr>
+      <w:r>
+        <w:t>Conditions for guerilla activity.</w:t>
+      </w:r>
+    </w:p>
+    <w:p>
+      <w:pPr>
+        <w:pStyle w:val="ListParagraph"/>
+        <w:numPr>
+          <w:ilvl w:val="3"/>
+          <w:numId w:val="6"/>
+        </w:numPr>
+      </w:pPr>
+      <w:r>
+        <w:t>Lack of trust.</w:t>
+      </w:r>
+    </w:p>
+    <w:p>
+      <w:pPr>
+        <w:pStyle w:val="ListParagraph"/>
+        <w:numPr>
+          <w:ilvl w:val="3"/>
+          <w:numId w:val="6"/>
+        </w:numPr>
+      </w:pPr>
+      <w:r>
+        <w:t>Fear of retaliation.</w:t>
+      </w:r>
+    </w:p>
+    <w:p>
+      <w:pPr>
+        <w:pStyle w:val="ListParagraph"/>
+        <w:numPr>
+          <w:ilvl w:val="3"/>
+          <w:numId w:val="6"/>
+        </w:numPr>
+      </w:pPr>
+      <w:r>
+        <w:t>Employees are rebuffed by superiors.</w:t>
+      </w:r>
+    </w:p>
+    <w:p>
+      <w:pPr>
+        <w:pStyle w:val="ListParagraph"/>
+        <w:numPr>
+          <w:ilvl w:val="2"/>
+          <w:numId w:val="6"/>
+        </w:numPr>
+      </w:pPr>
+      <w:r>
+        <w:lastRenderedPageBreak/>
+        <w:t>QUESTION: Has anyone developed an index to assess the likelihood of guerrilla activity within an organization?</w:t>
+      </w:r>
+    </w:p>
+    <w:p>
+      <w:pPr>
+        <w:pStyle w:val="ListParagraph"/>
+        <w:numPr>
+          <w:ilvl w:val="2"/>
+          <w:numId w:val="6"/>
+        </w:numPr>
+      </w:pPr>
+      <w:r>
+        <w:t>Dissent channels are costly but they’re mission critical.</w:t>
+      </w:r>
+    </w:p>
+    <w:p>
+      <w:pPr>
+        <w:pStyle w:val="ListParagraph"/>
+        <w:numPr>
+          <w:ilvl w:val="2"/>
+          <w:numId w:val="6"/>
+        </w:numPr>
+      </w:pPr>
+      <w:r>
+        <w:t>The importance of and need for adequate dissent channels in public services increases as the amount of sourcing from the private sector increases.</w:t>
+      </w:r>
+    </w:p>
+    <w:p>
+      <w:pPr>
+        <w:pStyle w:val="ListParagraph"/>
+        <w:numPr>
+          <w:ilvl w:val="1"/>
+          <w:numId w:val="6"/>
+        </w:numPr>
+      </w:pPr>
+      <w:r>
+        <w:t>Guerrilla Government in Regulation Promulgation</w:t>
+      </w:r>
+    </w:p>
+    <w:p>
+      <w:pPr>
+        <w:pStyle w:val="ListParagraph"/>
+        <w:numPr>
+          <w:ilvl w:val="2"/>
+          <w:numId w:val="6"/>
+        </w:numPr>
+      </w:pPr>
+      <w:r>
+        <w:t>It’s recommended to obtain the input of those who will be most affected by new regulations.</w:t>
+      </w:r>
+    </w:p>
+    <w:p>
+      <w:r>
+        <w:br w:type="page"/>
+      </w:r>
+    </w:p>
+    <w:p>
+      <w:pPr>
+        <w:rPr>
+          <w:b/>
+        </w:rPr>
+      </w:pPr>
+      <w:r>
+        <w:rPr>
+          <w:b/>
+        </w:rPr>
+        <w:lastRenderedPageBreak/>
+        <w:t>Chapter 3 – Guerrilla Government in the EPA’s Seattle Regional Office</w:t>
+      </w:r>
+    </w:p>
+    <w:p>
+      <w:pPr>
+        <w:pStyle w:val="ListParagraph"/>
+        <w:numPr>
+          <w:ilvl w:val="0"/>
+          <w:numId w:val="7"/>
+        </w:numPr>
+      </w:pPr>
+      <w:r>
+        <w:t>Introduction</w:t>
+      </w:r>
+    </w:p>
+    <w:p>
+      <w:pPr>
+        <w:pStyle w:val="ListParagraph"/>
+        <w:numPr>
+          <w:ilvl w:val="1"/>
+          <w:numId w:val="7"/>
+        </w:numPr>
+      </w:pPr>
+      <w:bookmarkStart w:id="0" w:name="_GoBack"/>
+      <w:bookmarkEnd w:id="0"/>
+    </w:p>
     <w:sectPr>
       <w:headerReference w:type="default" r:id="rId7"/>
       <w:footerReference w:type="default" r:id="rId8"/>
@@ -2764,7 +2933,7 @@
         <w:bCs/>
         <w:noProof/>
       </w:rPr>
-      <w:t>1</w:t>
+      <w:t>9</w:t>
     </w:r>
     <w:r>
       <w:rPr>
@@ -2803,7 +2972,7 @@
         <w:bCs/>
         <w:noProof/>
       </w:rPr>
-      <w:t>7</w:t>
+      <w:t>9</w:t>
     </w:r>
     <w:r>
       <w:rPr>
@@ -2852,6 +3021,119 @@
 <file path=word/numbering.xml><?xml version="1.0" encoding="utf-8"?>
 <w:numbering xmlns:wpc="http://schemas.microsoft.com/office/word/2010/wordprocessingCanvas" xmlns:cx="http://schemas.microsoft.com/office/drawing/2014/chartex" xmlns:cx1="http://schemas.microsoft.com/office/drawing/2015/9/8/chartex" xmlns:cx2="http://schemas.microsoft.com/office/drawing/2015/10/21/chartex" xmlns:cx3="http://schemas.microsoft.com/office/drawing/2016/5/9/chartex" xmlns:cx4="http://schemas.microsoft.com/office/drawing/2016/5/10/chartex" xmlns:cx5="http://schemas.microsoft.com/office/drawing/2016/5/11/chartex" xmlns:mc="http://schemas.openxmlformats.org/markup-compatibility/2006" xmlns:o="urn:schemas-microsoft-com:office:office" xmlns:r="http://schemas.openxmlformats.org/officeDocument/2006/relationships" xmlns:m="http://schemas.openxmlformats.org/officeDocument/2006/math" xmlns:v="urn:schemas-microsoft-com:vml" xmlns:wp14="http://schemas.microsoft.com/office/word/2010/wordprocessingDrawing" xmlns:wp="http://schemas.openxmlformats.org/drawingml/2006/wordprocessingDrawing" xmlns:w10="urn:schemas-microsoft-com:office:word" xmlns:w="http://schemas.openxmlformats.org/wordprocessingml/2006/main" xmlns:w14="http://schemas.microsoft.com/office/word/2010/wordml" xmlns:w15="http://schemas.microsoft.com/office/word/2012/wordml" xmlns:w16se="http://schemas.microsoft.com/office/word/2015/wordml/symex" xmlns:wpg="http://schemas.microsoft.com/office/word/2010/wordprocessingGroup" xmlns:wpi="http://schemas.microsoft.com/office/word/2010/wordprocessingInk" xmlns:wne="http://schemas.microsoft.com/office/word/2006/wordml" xmlns:wps="http://schemas.microsoft.com/office/word/2010/wordprocessingShape" mc:Ignorable="w14 w15 w16se wp14">
   <w:abstractNum w:abstractNumId="0" w15:restartNumberingAfterBreak="0">
+    <w:nsid w:val="302B0F15"/>
+    <w:multiLevelType w:val="hybridMultilevel"/>
+    <w:tmpl w:val="94F85B80"/>
+    <w:lvl w:ilvl="0" w:tplc="04090001">
+      <w:start w:val="1"/>
+      <w:numFmt w:val="bullet"/>
+      <w:lvlText w:val=""/>
+      <w:lvlJc w:val="left"/>
+      <w:pPr>
+        <w:ind w:left="720" w:hanging="360"/>
+      </w:pPr>
+      <w:rPr>
+        <w:rFonts w:ascii="Symbol" w:hAnsi="Symbol" w:hint="default"/>
+      </w:rPr>
+    </w:lvl>
+    <w:lvl w:ilvl="1" w:tplc="04090003">
+      <w:start w:val="1"/>
+      <w:numFmt w:val="bullet"/>
+      <w:lvlText w:val="o"/>
+      <w:lvlJc w:val="left"/>
+      <w:pPr>
+        <w:ind w:left="1440" w:hanging="360"/>
+      </w:pPr>
+      <w:rPr>
+        <w:rFonts w:ascii="Courier New" w:hAnsi="Courier New" w:cs="Courier New" w:hint="default"/>
+      </w:rPr>
+    </w:lvl>
+    <w:lvl w:ilvl="2" w:tplc="04090005" w:tentative="1">
+      <w:start w:val="1"/>
+      <w:numFmt w:val="bullet"/>
+      <w:lvlText w:val=""/>
+      <w:lvlJc w:val="left"/>
+      <w:pPr>
+        <w:ind w:left="2160" w:hanging="360"/>
+      </w:pPr>
+      <w:rPr>
+        <w:rFonts w:ascii="Wingdings" w:hAnsi="Wingdings" w:hint="default"/>
+      </w:rPr>
+    </w:lvl>
+    <w:lvl w:ilvl="3" w:tplc="04090001" w:tentative="1">
+      <w:start w:val="1"/>
+      <w:numFmt w:val="bullet"/>
+      <w:lvlText w:val=""/>
+      <w:lvlJc w:val="left"/>
+      <w:pPr>
+        <w:ind w:left="2880" w:hanging="360"/>
+      </w:pPr>
+      <w:rPr>
+        <w:rFonts w:ascii="Symbol" w:hAnsi="Symbol" w:hint="default"/>
+      </w:rPr>
+    </w:lvl>
+    <w:lvl w:ilvl="4" w:tplc="04090003" w:tentative="1">
+      <w:start w:val="1"/>
+      <w:numFmt w:val="bullet"/>
+      <w:lvlText w:val="o"/>
+      <w:lvlJc w:val="left"/>
+      <w:pPr>
+        <w:ind w:left="3600" w:hanging="360"/>
+      </w:pPr>
+      <w:rPr>
+        <w:rFonts w:ascii="Courier New" w:hAnsi="Courier New" w:cs="Courier New" w:hint="default"/>
+      </w:rPr>
+    </w:lvl>
+    <w:lvl w:ilvl="5" w:tplc="04090005" w:tentative="1">
+      <w:start w:val="1"/>
+      <w:numFmt w:val="bullet"/>
+      <w:lvlText w:val=""/>
+      <w:lvlJc w:val="left"/>
+      <w:pPr>
+        <w:ind w:left="4320" w:hanging="360"/>
+      </w:pPr>
+      <w:rPr>
+        <w:rFonts w:ascii="Wingdings" w:hAnsi="Wingdings" w:hint="default"/>
+      </w:rPr>
+    </w:lvl>
+    <w:lvl w:ilvl="6" w:tplc="04090001" w:tentative="1">
+      <w:start w:val="1"/>
+      <w:numFmt w:val="bullet"/>
+      <w:lvlText w:val=""/>
+      <w:lvlJc w:val="left"/>
+      <w:pPr>
+        <w:ind w:left="5040" w:hanging="360"/>
+      </w:pPr>
+      <w:rPr>
+        <w:rFonts w:ascii="Symbol" w:hAnsi="Symbol" w:hint="default"/>
+      </w:rPr>
+    </w:lvl>
+    <w:lvl w:ilvl="7" w:tplc="04090003" w:tentative="1">
+      <w:start w:val="1"/>
+      <w:numFmt w:val="bullet"/>
+      <w:lvlText w:val="o"/>
+      <w:lvlJc w:val="left"/>
+      <w:pPr>
+        <w:ind w:left="5760" w:hanging="360"/>
+      </w:pPr>
+      <w:rPr>
+        <w:rFonts w:ascii="Courier New" w:hAnsi="Courier New" w:cs="Courier New" w:hint="default"/>
+      </w:rPr>
+    </w:lvl>
+    <w:lvl w:ilvl="8" w:tplc="04090005" w:tentative="1">
+      <w:start w:val="1"/>
+      <w:numFmt w:val="bullet"/>
+      <w:lvlText w:val=""/>
+      <w:lvlJc w:val="left"/>
+      <w:pPr>
+        <w:ind w:left="6480" w:hanging="360"/>
+      </w:pPr>
+      <w:rPr>
+        <w:rFonts w:ascii="Wingdings" w:hAnsi="Wingdings" w:hint="default"/>
+      </w:rPr>
+    </w:lvl>
+  </w:abstractNum>
+  <w:abstractNum w:abstractNumId="1" w15:restartNumberingAfterBreak="0">
     <w:nsid w:val="4E526025"/>
     <w:multiLevelType w:val="hybridMultilevel"/>
     <w:tmpl w:val="8C9CAB46"/>
@@ -2964,7 +3246,7 @@
       </w:rPr>
     </w:lvl>
   </w:abstractNum>
-  <w:abstractNum w:abstractNumId="1" w15:restartNumberingAfterBreak="0">
+  <w:abstractNum w:abstractNumId="2" w15:restartNumberingAfterBreak="0">
     <w:nsid w:val="590D17CB"/>
     <w:multiLevelType w:val="hybridMultilevel"/>
     <w:tmpl w:val="DFDC9DC4"/>
@@ -3077,7 +3359,7 @@
       </w:rPr>
     </w:lvl>
   </w:abstractNum>
-  <w:abstractNum w:abstractNumId="2" w15:restartNumberingAfterBreak="0">
+  <w:abstractNum w:abstractNumId="3" w15:restartNumberingAfterBreak="0">
     <w:nsid w:val="5FBF7543"/>
     <w:multiLevelType w:val="hybridMultilevel"/>
     <w:tmpl w:val="D7509E84"/>
@@ -3190,7 +3472,7 @@
       </w:rPr>
     </w:lvl>
   </w:abstractNum>
-  <w:abstractNum w:abstractNumId="3" w15:restartNumberingAfterBreak="0">
+  <w:abstractNum w:abstractNumId="4" w15:restartNumberingAfterBreak="0">
     <w:nsid w:val="62576968"/>
     <w:multiLevelType w:val="hybridMultilevel"/>
     <w:tmpl w:val="2A4879A0"/>
@@ -3303,7 +3585,7 @@
       </w:rPr>
     </w:lvl>
   </w:abstractNum>
-  <w:abstractNum w:abstractNumId="4" w15:restartNumberingAfterBreak="0">
+  <w:abstractNum w:abstractNumId="5" w15:restartNumberingAfterBreak="0">
     <w:nsid w:val="6EFF005E"/>
     <w:multiLevelType w:val="hybridMultilevel"/>
     <w:tmpl w:val="8B2470DA"/>
@@ -3416,7 +3698,7 @@
       </w:rPr>
     </w:lvl>
   </w:abstractNum>
-  <w:abstractNum w:abstractNumId="5" w15:restartNumberingAfterBreak="0">
+  <w:abstractNum w:abstractNumId="6" w15:restartNumberingAfterBreak="0">
     <w:nsid w:val="79B44EA0"/>
     <w:multiLevelType w:val="hybridMultilevel"/>
     <w:tmpl w:val="456A7738"/>
@@ -3530,22 +3812,25 @@
     </w:lvl>
   </w:abstractNum>
   <w:num w:numId="1">
+    <w:abstractNumId w:val="3"/>
+  </w:num>
+  <w:num w:numId="2">
+    <w:abstractNumId w:val="5"/>
+  </w:num>
+  <w:num w:numId="3">
+    <w:abstractNumId w:val="1"/>
+  </w:num>
+  <w:num w:numId="4">
     <w:abstractNumId w:val="2"/>
   </w:num>
-  <w:num w:numId="2">
+  <w:num w:numId="5">
     <w:abstractNumId w:val="4"/>
   </w:num>
-  <w:num w:numId="3">
+  <w:num w:numId="6">
+    <w:abstractNumId w:val="6"/>
+  </w:num>
+  <w:num w:numId="7">
     <w:abstractNumId w:val="0"/>
-  </w:num>
-  <w:num w:numId="4">
-    <w:abstractNumId w:val="1"/>
-  </w:num>
-  <w:num w:numId="5">
-    <w:abstractNumId w:val="3"/>
-  </w:num>
-  <w:num w:numId="6">
-    <w:abstractNumId w:val="5"/>
   </w:num>
 </w:numbering>
 </file>

</xml_diff>

<commit_message>
Began notes on O'Leary (2020) chapter 3
</commit_message>
<xml_diff>
--- a/Notes/POLS6320_2020_Spring_Notes_OLeary_2020_The-ethics-of-dissent.docx
+++ b/Notes/POLS6320_2020_Spring_Notes_OLeary_2020_The-ethics-of-dissent.docx
@@ -2852,6 +2852,338 @@
       </w:pPr>
       <w:r>
         <w:t>Introduction</w:t>
+      </w:r>
+    </w:p>
+    <w:p>
+      <w:pPr>
+        <w:pStyle w:val="ListParagraph"/>
+        <w:numPr>
+          <w:ilvl w:val="1"/>
+          <w:numId w:val="7"/>
+        </w:numPr>
+      </w:pPr>
+      <w:r>
+        <w:t>There is a subtle and sophisticated power associated with guerilla government.</w:t>
+      </w:r>
+    </w:p>
+    <w:p>
+      <w:pPr>
+        <w:pStyle w:val="ListParagraph"/>
+        <w:numPr>
+          <w:ilvl w:val="1"/>
+          <w:numId w:val="7"/>
+        </w:numPr>
+      </w:pPr>
+      <w:r>
+        <w:t>Certain conditions make guerilla government more likely to emerge.</w:t>
+      </w:r>
+    </w:p>
+    <w:p>
+      <w:pPr>
+        <w:pStyle w:val="ListParagraph"/>
+        <w:numPr>
+          <w:ilvl w:val="0"/>
+          <w:numId w:val="7"/>
+        </w:numPr>
+      </w:pPr>
+      <w:r>
+        <w:t>John Spencer and The Reign of Terror, 1981-1983</w:t>
+      </w:r>
+    </w:p>
+    <w:p>
+      <w:pPr>
+        <w:pStyle w:val="ListParagraph"/>
+        <w:numPr>
+          <w:ilvl w:val="1"/>
+          <w:numId w:val="7"/>
+        </w:numPr>
+      </w:pPr>
+      <w:r>
+        <w:t>John Spencer became administrator of the Seattle Regional Office of the Environmental Protection Agency (EPA).</w:t>
+      </w:r>
+    </w:p>
+    <w:p>
+      <w:pPr>
+        <w:pStyle w:val="ListParagraph"/>
+        <w:numPr>
+          <w:ilvl w:val="1"/>
+          <w:numId w:val="7"/>
+        </w:numPr>
+      </w:pPr>
+      <w:r>
+        <w:t>Spencer engaged in behavior that was either unethical or culturally abnormal.</w:t>
+      </w:r>
+    </w:p>
+    <w:p>
+      <w:pPr>
+        <w:pStyle w:val="ListParagraph"/>
+        <w:numPr>
+          <w:ilvl w:val="2"/>
+          <w:numId w:val="7"/>
+        </w:numPr>
+      </w:pPr>
+      <w:r>
+        <w:t>EPA membership in the Chamber of Commerce.</w:t>
+      </w:r>
+    </w:p>
+    <w:p>
+      <w:pPr>
+        <w:pStyle w:val="ListParagraph"/>
+        <w:numPr>
+          <w:ilvl w:val="2"/>
+          <w:numId w:val="7"/>
+        </w:numPr>
+      </w:pPr>
+      <w:r>
+        <w:t>Mixed personal and business travel.</w:t>
+      </w:r>
+    </w:p>
+    <w:p>
+      <w:pPr>
+        <w:pStyle w:val="ListParagraph"/>
+        <w:numPr>
+          <w:ilvl w:val="2"/>
+          <w:numId w:val="7"/>
+        </w:numPr>
+      </w:pPr>
+      <w:r>
+        <w:t>Used his position to advocate for permit approvals on behalf of a yacht club in which he was a member.</w:t>
+      </w:r>
+    </w:p>
+    <w:p>
+      <w:pPr>
+        <w:pStyle w:val="ListParagraph"/>
+        <w:numPr>
+          <w:ilvl w:val="2"/>
+          <w:numId w:val="7"/>
+        </w:numPr>
+      </w:pPr>
+      <w:r>
+        <w:t>Not vigorously enforcing the law.</w:t>
+      </w:r>
+    </w:p>
+    <w:p>
+      <w:pPr>
+        <w:pStyle w:val="ListParagraph"/>
+        <w:numPr>
+          <w:ilvl w:val="2"/>
+          <w:numId w:val="7"/>
+        </w:numPr>
+      </w:pPr>
+      <w:r>
+        <w:t>Provided inappropriate exemptions to laws.</w:t>
+      </w:r>
+    </w:p>
+    <w:p>
+      <w:pPr>
+        <w:pStyle w:val="ListParagraph"/>
+        <w:numPr>
+          <w:ilvl w:val="2"/>
+          <w:numId w:val="7"/>
+        </w:numPr>
+      </w:pPr>
+      <w:r>
+        <w:t xml:space="preserve">Provided the confidential information of a business to one of the business’ competitors. </w:t>
+      </w:r>
+    </w:p>
+    <w:p>
+      <w:pPr>
+        <w:pStyle w:val="ListParagraph"/>
+        <w:numPr>
+          <w:ilvl w:val="1"/>
+          <w:numId w:val="7"/>
+        </w:numPr>
+      </w:pPr>
+      <w:r>
+        <w:t>Spencer blamed the director of management division for the complaint to the inspector general about Spencer’s activities.</w:t>
+      </w:r>
+    </w:p>
+    <w:p>
+      <w:pPr>
+        <w:pStyle w:val="ListParagraph"/>
+        <w:numPr>
+          <w:ilvl w:val="1"/>
+          <w:numId w:val="7"/>
+        </w:numPr>
+      </w:pPr>
+      <w:r>
+        <w:t>Spencer exacted revenge on the director of management division</w:t>
+      </w:r>
+    </w:p>
+    <w:p>
+      <w:pPr>
+        <w:pStyle w:val="ListParagraph"/>
+        <w:numPr>
+          <w:ilvl w:val="2"/>
+          <w:numId w:val="7"/>
+        </w:numPr>
+      </w:pPr>
+      <w:r>
+        <w:t xml:space="preserve">Derailed his appointment to the Senior Executive Service (SES).  </w:t>
+      </w:r>
+    </w:p>
+    <w:p>
+      <w:pPr>
+        <w:pStyle w:val="ListParagraph"/>
+        <w:numPr>
+          <w:ilvl w:val="2"/>
+          <w:numId w:val="7"/>
+        </w:numPr>
+      </w:pPr>
+      <w:r>
+        <w:t>Excluded him from senior management meetings.</w:t>
+      </w:r>
+    </w:p>
+    <w:p>
+      <w:pPr>
+        <w:pStyle w:val="ListParagraph"/>
+        <w:numPr>
+          <w:ilvl w:val="1"/>
+          <w:numId w:val="7"/>
+        </w:numPr>
+      </w:pPr>
+      <w:r>
+        <w:t>Anne Gorsuch was the administrator of the EPA that appointed Spencer.</w:t>
+      </w:r>
+    </w:p>
+    <w:p>
+      <w:pPr>
+        <w:pStyle w:val="ListParagraph"/>
+        <w:numPr>
+          <w:ilvl w:val="2"/>
+          <w:numId w:val="7"/>
+        </w:numPr>
+      </w:pPr>
+      <w:r>
+        <w:t>Gorsuch engaged in behavior that was either unethical or culturally abnormal.</w:t>
+      </w:r>
+    </w:p>
+    <w:p>
+      <w:pPr>
+        <w:pStyle w:val="ListParagraph"/>
+        <w:numPr>
+          <w:ilvl w:val="3"/>
+          <w:numId w:val="7"/>
+        </w:numPr>
+      </w:pPr>
+      <w:r>
+        <w:t>Demoralized the EPA staff when she enacted budget cuts.</w:t>
+      </w:r>
+    </w:p>
+    <w:p>
+      <w:pPr>
+        <w:pStyle w:val="ListParagraph"/>
+        <w:numPr>
+          <w:ilvl w:val="3"/>
+          <w:numId w:val="7"/>
+        </w:numPr>
+      </w:pPr>
+      <w:r>
+        <w:t>Refused to provide requested information to Congress.</w:t>
+      </w:r>
+    </w:p>
+    <w:p>
+      <w:pPr>
+        <w:pStyle w:val="ListParagraph"/>
+        <w:numPr>
+          <w:ilvl w:val="3"/>
+          <w:numId w:val="7"/>
+        </w:numPr>
+      </w:pPr>
+      <w:r>
+        <w:t>Punished and rewarded career EPA staff and advisory board members because of their political beliefs and affiliations.</w:t>
+      </w:r>
+    </w:p>
+    <w:p>
+      <w:pPr>
+        <w:pStyle w:val="ListParagraph"/>
+        <w:numPr>
+          <w:ilvl w:val="1"/>
+          <w:numId w:val="7"/>
+        </w:numPr>
+      </w:pPr>
+      <w:r>
+        <w:t>EPA staff did NOT pursue guerilla government tactics.</w:t>
+      </w:r>
+    </w:p>
+    <w:p>
+      <w:pPr>
+        <w:pStyle w:val="ListParagraph"/>
+        <w:numPr>
+          <w:ilvl w:val="2"/>
+          <w:numId w:val="7"/>
+        </w:numPr>
+      </w:pPr>
+      <w:r>
+        <w:t>Viewed them as unprofessional.</w:t>
+      </w:r>
+    </w:p>
+    <w:p>
+      <w:pPr>
+        <w:pStyle w:val="ListParagraph"/>
+        <w:numPr>
+          <w:ilvl w:val="2"/>
+          <w:numId w:val="7"/>
+        </w:numPr>
+      </w:pPr>
+      <w:r>
+        <w:t>Believed it was better to resolve problems through internal mechanisms.</w:t>
+      </w:r>
+    </w:p>
+    <w:p>
+      <w:pPr>
+        <w:pStyle w:val="ListParagraph"/>
+        <w:numPr>
+          <w:ilvl w:val="1"/>
+          <w:numId w:val="7"/>
+        </w:numPr>
+      </w:pPr>
+      <w:r>
+        <w:t>The beliefs of EPA staff regarding guerilla government tactics changed because they did not obtain resolution of the issues through internal mechanisms.</w:t>
+      </w:r>
+    </w:p>
+    <w:p>
+      <w:pPr>
+        <w:pStyle w:val="ListParagraph"/>
+        <w:numPr>
+          <w:ilvl w:val="2"/>
+          <w:numId w:val="7"/>
+        </w:numPr>
+      </w:pPr>
+      <w:r>
+        <w:t>The Office of the Inspector General</w:t>
+      </w:r>
+      <w:r>
+        <w:t xml:space="preserve"> was either unable or unwilling to appropriately address the problems with the activities and behavior of Spencer and Gorsuch.</w:t>
+      </w:r>
+    </w:p>
+    <w:p>
+      <w:pPr>
+        <w:pStyle w:val="ListParagraph"/>
+        <w:numPr>
+          <w:ilvl w:val="2"/>
+          <w:numId w:val="7"/>
+        </w:numPr>
+      </w:pPr>
+      <w:r>
+        <w:t>EPA staff stopped trusting the Inspector General.</w:t>
+      </w:r>
+    </w:p>
+    <w:p>
+      <w:pPr>
+        <w:pStyle w:val="ListParagraph"/>
+        <w:numPr>
+          <w:ilvl w:val="0"/>
+          <w:numId w:val="7"/>
+        </w:numPr>
+      </w:pPr>
+      <w:proofErr w:type="spellStart"/>
+      <w:r>
+        <w:t>Ernesta</w:t>
+      </w:r>
+      <w:proofErr w:type="spellEnd"/>
+      <w:r>
+        <w:t xml:space="preserve"> Barnes, 1983-1986: Guerrilla Activity Wanes</w:t>
       </w:r>
     </w:p>
     <w:p>
@@ -3048,7 +3380,7 @@
         <w:rFonts w:ascii="Courier New" w:hAnsi="Courier New" w:cs="Courier New" w:hint="default"/>
       </w:rPr>
     </w:lvl>
-    <w:lvl w:ilvl="2" w:tplc="04090005" w:tentative="1">
+    <w:lvl w:ilvl="2" w:tplc="04090005">
       <w:start w:val="1"/>
       <w:numFmt w:val="bullet"/>
       <w:lvlText w:val=""/>
@@ -3060,7 +3392,7 @@
         <w:rFonts w:ascii="Wingdings" w:hAnsi="Wingdings" w:hint="default"/>
       </w:rPr>
     </w:lvl>
-    <w:lvl w:ilvl="3" w:tplc="04090001" w:tentative="1">
+    <w:lvl w:ilvl="3" w:tplc="04090001">
       <w:start w:val="1"/>
       <w:numFmt w:val="bullet"/>
       <w:lvlText w:val=""/>

</xml_diff>

<commit_message>
Notes on O'Leary (2020) through chapter 5
</commit_message>
<xml_diff>
--- a/Notes/POLS6320_2020_Spring_Notes_OLeary_2020_The-ethics-of-dissent.docx
+++ b/Notes/POLS6320_2020_Spring_Notes_OLeary_2020_The-ethics-of-dissent.docx
@@ -3192,6 +3192,762 @@
         <w:numPr>
           <w:ilvl w:val="1"/>
           <w:numId w:val="7"/>
+        </w:numPr>
+      </w:pPr>
+      <w:r>
+        <w:t>Garnered goodwill by promoting the former director of Management Division under Spencer.</w:t>
+      </w:r>
+    </w:p>
+    <w:p>
+      <w:pPr>
+        <w:pStyle w:val="ListParagraph"/>
+        <w:numPr>
+          <w:ilvl w:val="1"/>
+          <w:numId w:val="7"/>
+        </w:numPr>
+      </w:pPr>
+      <w:r>
+        <w:t xml:space="preserve">Guerilla government activity was pretty much nonexistent under Barnes. </w:t>
+      </w:r>
+    </w:p>
+    <w:p>
+      <w:pPr>
+        <w:pStyle w:val="ListParagraph"/>
+        <w:numPr>
+          <w:ilvl w:val="0"/>
+          <w:numId w:val="7"/>
+        </w:numPr>
+      </w:pPr>
+      <w:proofErr w:type="spellStart"/>
+      <w:r>
+        <w:t>Robie</w:t>
+      </w:r>
+      <w:proofErr w:type="spellEnd"/>
+      <w:r>
+        <w:t xml:space="preserve"> Russell, 1986-1990: Guerrilla Government is Triggered Again</w:t>
+      </w:r>
+    </w:p>
+    <w:p>
+      <w:pPr>
+        <w:pStyle w:val="ListParagraph"/>
+        <w:numPr>
+          <w:ilvl w:val="1"/>
+          <w:numId w:val="7"/>
+        </w:numPr>
+      </w:pPr>
+      <w:r>
+        <w:t xml:space="preserve">Started out like </w:t>
+      </w:r>
+      <w:proofErr w:type="spellStart"/>
+      <w:r>
+        <w:t>Ernesta</w:t>
+      </w:r>
+      <w:proofErr w:type="spellEnd"/>
+      <w:r>
+        <w:t xml:space="preserve"> Barnes but eventually soured.</w:t>
+      </w:r>
+    </w:p>
+    <w:p>
+      <w:pPr>
+        <w:pStyle w:val="ListParagraph"/>
+        <w:numPr>
+          <w:ilvl w:val="1"/>
+          <w:numId w:val="7"/>
+        </w:numPr>
+      </w:pPr>
+      <w:r>
+        <w:t>Career bureaucrats felt his stance on two specific cases was not vigorous enough.</w:t>
+      </w:r>
+    </w:p>
+    <w:p>
+      <w:pPr>
+        <w:pStyle w:val="ListParagraph"/>
+        <w:numPr>
+          <w:ilvl w:val="1"/>
+          <w:numId w:val="7"/>
+        </w:numPr>
+      </w:pPr>
+      <w:r>
+        <w:t>Russell reacted poorly when he was faced with criticism.</w:t>
+      </w:r>
+    </w:p>
+    <w:p>
+      <w:pPr>
+        <w:pStyle w:val="ListParagraph"/>
+        <w:numPr>
+          <w:ilvl w:val="2"/>
+          <w:numId w:val="7"/>
+        </w:numPr>
+      </w:pPr>
+      <w:r>
+        <w:t xml:space="preserve">Closed-door meetings with only division heads and </w:t>
+      </w:r>
+      <w:r>
+        <w:t>excluded</w:t>
+      </w:r>
+      <w:r>
+        <w:t xml:space="preserve"> the deputy administrator.</w:t>
+      </w:r>
+    </w:p>
+    <w:p>
+      <w:pPr>
+        <w:pStyle w:val="ListParagraph"/>
+        <w:numPr>
+          <w:ilvl w:val="2"/>
+          <w:numId w:val="7"/>
+        </w:numPr>
+      </w:pPr>
+      <w:r>
+        <w:t>Deleting negative comments from reports before releasing them to the public.</w:t>
+      </w:r>
+    </w:p>
+    <w:p>
+      <w:pPr>
+        <w:pStyle w:val="ListParagraph"/>
+        <w:numPr>
+          <w:ilvl w:val="2"/>
+          <w:numId w:val="7"/>
+        </w:numPr>
+      </w:pPr>
+      <w:r>
+        <w:lastRenderedPageBreak/>
+        <w:t>Ostracized those who questioned him.</w:t>
+      </w:r>
+    </w:p>
+    <w:p>
+      <w:pPr>
+        <w:pStyle w:val="ListParagraph"/>
+        <w:numPr>
+          <w:ilvl w:val="1"/>
+          <w:numId w:val="7"/>
+        </w:numPr>
+      </w:pPr>
+      <w:r>
+        <w:t>Deputy administrator began holding secret meetings with the division heads before their meeting with Russell.</w:t>
+      </w:r>
+    </w:p>
+    <w:p>
+      <w:pPr>
+        <w:pStyle w:val="ListParagraph"/>
+        <w:numPr>
+          <w:ilvl w:val="1"/>
+          <w:numId w:val="7"/>
+        </w:numPr>
+      </w:pPr>
+      <w:r>
+        <w:t>EPA staff members began tipping off the press about inappropriate activities by Russell.</w:t>
+      </w:r>
+    </w:p>
+    <w:p>
+      <w:pPr>
+        <w:pStyle w:val="ListParagraph"/>
+        <w:numPr>
+          <w:ilvl w:val="1"/>
+          <w:numId w:val="7"/>
+        </w:numPr>
+      </w:pPr>
+      <w:r>
+        <w:t>EPA staff was disappointed by the results of the first Inspector General’s review of Russell’s activities.</w:t>
+      </w:r>
+    </w:p>
+    <w:p>
+      <w:pPr>
+        <w:pStyle w:val="ListParagraph"/>
+        <w:numPr>
+          <w:ilvl w:val="1"/>
+          <w:numId w:val="7"/>
+        </w:numPr>
+      </w:pPr>
+      <w:r>
+        <w:t>The second inspector General’s report was critical of Russell’s actions.</w:t>
+      </w:r>
+    </w:p>
+    <w:p>
+      <w:pPr>
+        <w:pStyle w:val="ListParagraph"/>
+        <w:numPr>
+          <w:ilvl w:val="1"/>
+          <w:numId w:val="7"/>
+        </w:numPr>
+      </w:pPr>
+      <w:r>
+        <w:t>Russell eventually resigned.</w:t>
+      </w:r>
+    </w:p>
+    <w:p>
+      <w:pPr>
+        <w:pStyle w:val="ListParagraph"/>
+        <w:numPr>
+          <w:ilvl w:val="0"/>
+          <w:numId w:val="7"/>
+        </w:numPr>
+      </w:pPr>
+      <w:r>
+        <w:t>Epilogue</w:t>
+      </w:r>
+    </w:p>
+    <w:p>
+      <w:pPr>
+        <w:pStyle w:val="ListParagraph"/>
+        <w:numPr>
+          <w:ilvl w:val="1"/>
+          <w:numId w:val="7"/>
+        </w:numPr>
+      </w:pPr>
+      <w:r>
+        <w:t>Government guerrillas temporarily abandoned certain values in service of a greater good.</w:t>
+      </w:r>
+    </w:p>
+    <w:p>
+      <w:pPr>
+        <w:pStyle w:val="ListParagraph"/>
+        <w:numPr>
+          <w:ilvl w:val="1"/>
+          <w:numId w:val="7"/>
+        </w:numPr>
+      </w:pPr>
+      <w:r>
+        <w:t>Guerilla activity took an emotional toll on the EPA staff that engaged in it.</w:t>
+      </w:r>
+    </w:p>
+    <w:p>
+      <w:pPr>
+        <w:pStyle w:val="ListParagraph"/>
+        <w:numPr>
+          <w:ilvl w:val="0"/>
+          <w:numId w:val="7"/>
+        </w:numPr>
+      </w:pPr>
+      <w:r>
+        <w:t>Third Interlude</w:t>
+      </w:r>
+    </w:p>
+    <w:p>
+      <w:pPr>
+        <w:pStyle w:val="ListParagraph"/>
+        <w:numPr>
+          <w:ilvl w:val="1"/>
+          <w:numId w:val="7"/>
+        </w:numPr>
+      </w:pPr>
+      <w:r>
+        <w:t>County planners in St. Claire County, Washington engaged in strategies and tactics to influence the outcome of a vote about a staff recommendation.</w:t>
+      </w:r>
+    </w:p>
+    <w:p>
+      <w:pPr>
+        <w:pStyle w:val="ListParagraph"/>
+        <w:numPr>
+          <w:ilvl w:val="1"/>
+          <w:numId w:val="7"/>
+        </w:numPr>
+      </w:pPr>
+      <w:r>
+        <w:t>A lawyer for a federally funded legal services organization quietly supported a farmworkers union in violation of a congressional mandate.</w:t>
+      </w:r>
+    </w:p>
+    <w:p>
+      <w:pPr>
+        <w:pStyle w:val="ListParagraph"/>
+        <w:numPr>
+          <w:ilvl w:val="1"/>
+          <w:numId w:val="7"/>
+        </w:numPr>
+      </w:pPr>
+      <w:r>
+        <w:t>The director of Job Corps arranged to have a letter secretly placed in the night reading folder of the U.S. President after he learned that his memos to the president were not reaching him and fed questions to members of congressional committees to ask of those who testified against Job Corps.</w:t>
+      </w:r>
+    </w:p>
+    <w:p>
+      <w:pPr>
+        <w:pStyle w:val="ListParagraph"/>
+        <w:numPr>
+          <w:ilvl w:val="1"/>
+          <w:numId w:val="7"/>
+        </w:numPr>
+      </w:pPr>
+      <w:r>
+        <w:t>An assistant secretary in the Department of Labor simply refused to issue a sole source contract as ordered by the U.S. secretary of labor but felt that engaging in other forms of guerilla government would have been counterproductive.</w:t>
+      </w:r>
+    </w:p>
+    <w:p/>
+    <w:p>
+      <w:r>
+        <w:br w:type="page"/>
+      </w:r>
+    </w:p>
+    <w:p>
+      <w:pPr>
+        <w:rPr>
+          <w:b/>
+        </w:rPr>
+      </w:pPr>
+      <w:r>
+        <w:rPr>
+          <w:b/>
+        </w:rPr>
+        <w:lastRenderedPageBreak/>
+        <w:t xml:space="preserve">Chapter 4 </w:t>
+      </w:r>
+      <w:r>
+        <w:rPr>
+          <w:b/>
+        </w:rPr>
+        <w:t>– A Government Guerilla Sues His Own Agency: Off Road Vehicles in Hoosier National Forest</w:t>
+      </w:r>
+    </w:p>
+    <w:p>
+      <w:pPr>
+        <w:pStyle w:val="ListParagraph"/>
+        <w:numPr>
+          <w:ilvl w:val="0"/>
+          <w:numId w:val="8"/>
+        </w:numPr>
+      </w:pPr>
+      <w:r>
+        <w:t xml:space="preserve">Claude Ferguson was transferred and eventually fired for engaging in guerrilla government activity after being appalled by </w:t>
+      </w:r>
+      <w:r>
+        <w:t>damaged to the Hoosier National Forest.</w:t>
+      </w:r>
+    </w:p>
+    <w:p>
+      <w:pPr>
+        <w:pStyle w:val="ListParagraph"/>
+        <w:numPr>
+          <w:ilvl w:val="0"/>
+          <w:numId w:val="8"/>
+        </w:numPr>
+      </w:pPr>
+      <w:r>
+        <w:t>Claude Ferguson had conflicting obligations with the government.</w:t>
+      </w:r>
+    </w:p>
+    <w:p>
+      <w:pPr>
+        <w:pStyle w:val="ListParagraph"/>
+        <w:numPr>
+          <w:ilvl w:val="1"/>
+          <w:numId w:val="8"/>
+        </w:numPr>
+      </w:pPr>
+      <w:r>
+        <w:t>Responsibilities to the citizens.</w:t>
+      </w:r>
+    </w:p>
+    <w:p>
+      <w:pPr>
+        <w:pStyle w:val="ListParagraph"/>
+        <w:numPr>
+          <w:ilvl w:val="1"/>
+          <w:numId w:val="8"/>
+        </w:numPr>
+      </w:pPr>
+      <w:r>
+        <w:t>Prohibition against prejudicing the Government’s interest in a legal case.</w:t>
+      </w:r>
+    </w:p>
+    <w:p>
+      <w:pPr>
+        <w:pStyle w:val="ListParagraph"/>
+        <w:numPr>
+          <w:ilvl w:val="0"/>
+          <w:numId w:val="8"/>
+        </w:numPr>
+      </w:pPr>
+      <w:r>
+        <w:t>Fourth Interlude</w:t>
+      </w:r>
+    </w:p>
+    <w:p>
+      <w:pPr>
+        <w:pStyle w:val="ListParagraph"/>
+        <w:numPr>
+          <w:ilvl w:val="1"/>
+          <w:numId w:val="8"/>
+        </w:numPr>
+      </w:pPr>
+      <w:r>
+        <w:t xml:space="preserve">Central Intelligence Agency (CIA) employee Gust </w:t>
+      </w:r>
+      <w:proofErr w:type="spellStart"/>
+      <w:r>
+        <w:t>Avrakotos</w:t>
+      </w:r>
+      <w:proofErr w:type="spellEnd"/>
+      <w:r>
+        <w:t xml:space="preserve"> violated CIA policy against lobbying congress and secured $350 million to fund Afghan resistance against Russia.</w:t>
+      </w:r>
+    </w:p>
+    <w:p>
+      <w:pPr>
+        <w:pStyle w:val="ListParagraph"/>
+        <w:numPr>
+          <w:ilvl w:val="1"/>
+          <w:numId w:val="8"/>
+        </w:numPr>
+      </w:pPr>
+      <w:r>
+        <w:t xml:space="preserve">A mid-level manager in the Department of Health and Human Services encouraged </w:t>
+      </w:r>
+      <w:r>
+        <w:t>a direct report to keep pursuing guerilla government activity after the direct report was reprimanded by the division head.</w:t>
+      </w:r>
+    </w:p>
+    <w:p>
+      <w:pPr>
+        <w:pStyle w:val="ListParagraph"/>
+        <w:numPr>
+          <w:ilvl w:val="1"/>
+          <w:numId w:val="8"/>
+        </w:numPr>
+      </w:pPr>
+      <w:r>
+        <w:t>Government guerrillas used discretionary and generally directed funds to subvert policies that adversely affect the public.</w:t>
+      </w:r>
+    </w:p>
+    <w:p>
+      <w:pPr>
+        <w:pStyle w:val="ListParagraph"/>
+        <w:numPr>
+          <w:ilvl w:val="1"/>
+          <w:numId w:val="8"/>
+        </w:numPr>
+      </w:pPr>
+      <w:r>
+        <w:t>A government guerilla leaked an email that a general with the Army Installation Management Activity sent instructing subordinates to take additional environmental risks to cut costs.</w:t>
+      </w:r>
+    </w:p>
+    <w:p>
+      <w:pPr>
+        <w:pStyle w:val="ListParagraph"/>
+        <w:numPr>
+          <w:ilvl w:val="1"/>
+          <w:numId w:val="8"/>
+        </w:numPr>
+      </w:pPr>
+      <w:r>
+        <w:t>To implement an important and needed safety improvement, staff in the Department of Transportation ignored directives not to enter contracts in which Amtrak would benefit from capital projects.</w:t>
+      </w:r>
+    </w:p>
+    <w:p>
+      <w:pPr>
+        <w:pStyle w:val="ListParagraph"/>
+        <w:numPr>
+          <w:ilvl w:val="1"/>
+          <w:numId w:val="8"/>
+        </w:numPr>
+      </w:pPr>
+      <w:r>
+        <w:t>A</w:t>
+      </w:r>
+      <w:r>
+        <w:t>fter a</w:t>
+      </w:r>
+      <w:r>
+        <w:t xml:space="preserve"> regional administrator for the Environmental Protection Agency </w:t>
+      </w:r>
+      <w:r>
+        <w:t>refused a direct order to return permitting authority to the state of Michigan, he documented the details of the case in a letter which he sent to EPA headquarters knowing that it would be subject to Freedom of Information Act requests and would provide necessary information to environmental groups.</w:t>
+      </w:r>
+    </w:p>
+    <w:p>
+      <w:r>
+        <w:br w:type="page"/>
+      </w:r>
+    </w:p>
+    <w:p>
+      <w:pPr>
+        <w:rPr>
+          <w:b/>
+        </w:rPr>
+      </w:pPr>
+      <w:r>
+        <w:rPr>
+          <w:b/>
+        </w:rPr>
+        <w:lastRenderedPageBreak/>
+        <w:t xml:space="preserve">Chapter 5 – </w:t>
+      </w:r>
+      <w:proofErr w:type="spellStart"/>
+      <w:r>
+        <w:rPr>
+          <w:b/>
+        </w:rPr>
+        <w:t>Wikileaks</w:t>
+      </w:r>
+      <w:proofErr w:type="spellEnd"/>
+      <w:r>
+        <w:rPr>
+          <w:b/>
+        </w:rPr>
+        <w:t xml:space="preserve"> and Guerilla Government: The Case of Private Manning</w:t>
+      </w:r>
+    </w:p>
+    <w:p>
+      <w:pPr>
+        <w:pStyle w:val="ListParagraph"/>
+        <w:numPr>
+          <w:ilvl w:val="0"/>
+          <w:numId w:val="9"/>
+        </w:numPr>
+      </w:pPr>
+      <w:r>
+        <w:t>Chelsea (Bradley) Manning found a large amount of sensitive information some of which was in databases not connected to the mission of her unit.</w:t>
+      </w:r>
+    </w:p>
+    <w:p>
+      <w:pPr>
+        <w:pStyle w:val="ListParagraph"/>
+        <w:numPr>
+          <w:ilvl w:val="0"/>
+          <w:numId w:val="9"/>
+        </w:numPr>
+      </w:pPr>
+      <w:r>
+        <w:t>Manning was disturbed by the information she found which she felt showed how the first world exploits the third world and concluded that the information belonged in the public domain.</w:t>
+      </w:r>
+    </w:p>
+    <w:p>
+      <w:pPr>
+        <w:pStyle w:val="ListParagraph"/>
+        <w:numPr>
+          <w:ilvl w:val="0"/>
+          <w:numId w:val="9"/>
+        </w:numPr>
+      </w:pPr>
+      <w:r>
+        <w:t xml:space="preserve">Manning intentionally and clandestinely downloaded the information </w:t>
+      </w:r>
+      <w:r>
+        <w:t>to compact discs</w:t>
+      </w:r>
+      <w:r>
+        <w:t>.</w:t>
+      </w:r>
+    </w:p>
+    <w:p>
+      <w:pPr>
+        <w:pStyle w:val="ListParagraph"/>
+        <w:numPr>
+          <w:ilvl w:val="0"/>
+          <w:numId w:val="9"/>
+        </w:numPr>
+      </w:pPr>
+      <w:r>
+        <w:t xml:space="preserve">Manning </w:t>
+      </w:r>
+      <w:r>
+        <w:t xml:space="preserve">provided the information to </w:t>
+      </w:r>
+      <w:proofErr w:type="spellStart"/>
+      <w:r>
+        <w:t>Wikileaks</w:t>
+      </w:r>
+      <w:proofErr w:type="spellEnd"/>
+      <w:r>
+        <w:t xml:space="preserve"> after being rebuffed by reporters at the </w:t>
+      </w:r>
+      <w:r>
+        <w:rPr>
+          <w:i/>
+        </w:rPr>
+        <w:t>Washington Post</w:t>
+      </w:r>
+      <w:r>
+        <w:t xml:space="preserve"> and ignored by reporters at the </w:t>
+      </w:r>
+      <w:r>
+        <w:rPr>
+          <w:i/>
+        </w:rPr>
+        <w:t>New York Times</w:t>
+      </w:r>
+      <w:r>
+        <w:t xml:space="preserve"> and Bloomberg News.</w:t>
+      </w:r>
+    </w:p>
+    <w:p>
+      <w:pPr>
+        <w:pStyle w:val="ListParagraph"/>
+        <w:numPr>
+          <w:ilvl w:val="0"/>
+          <w:numId w:val="9"/>
+        </w:numPr>
+      </w:pPr>
+      <w:r>
+        <w:t xml:space="preserve">Manning eventually discussed, </w:t>
+      </w:r>
+      <w:r>
+        <w:t>through chat messages</w:t>
+      </w:r>
+      <w:r>
+        <w:t>,</w:t>
+      </w:r>
+      <w:r>
+        <w:t xml:space="preserve"> </w:t>
+      </w:r>
+      <w:r>
+        <w:t>her activities with another hack who turned her in to the Federal Bureau of Investigation.</w:t>
+      </w:r>
+    </w:p>
+    <w:p>
+      <w:pPr>
+        <w:pStyle w:val="ListParagraph"/>
+        <w:numPr>
+          <w:ilvl w:val="0"/>
+          <w:numId w:val="9"/>
+        </w:numPr>
+      </w:pPr>
+      <w:r>
+        <w:t>Government officials state that the leaked information placed the lives of American soldiers and Afghan informants in danger.</w:t>
+      </w:r>
+    </w:p>
+    <w:p>
+      <w:pPr>
+        <w:pStyle w:val="ListParagraph"/>
+        <w:numPr>
+          <w:ilvl w:val="1"/>
+          <w:numId w:val="9"/>
+        </w:numPr>
+      </w:pPr>
+      <w:r>
+        <w:t xml:space="preserve"> </w:t>
+      </w:r>
+      <w:r>
+        <w:t>The deaths of several individuals were linked to the information that Manning leaked.</w:t>
+      </w:r>
+    </w:p>
+    <w:p>
+      <w:pPr>
+        <w:pStyle w:val="ListParagraph"/>
+        <w:numPr>
+          <w:ilvl w:val="0"/>
+          <w:numId w:val="9"/>
+        </w:numPr>
+      </w:pPr>
+      <w:r>
+        <w:t xml:space="preserve">Manning was arrested and eventually pled guilty to 10 counts but refused to plead guilty to </w:t>
+      </w:r>
+      <w:r>
+        <w:t>“</w:t>
+      </w:r>
+      <w:r>
+        <w:t>aiding the enemy,</w:t>
+      </w:r>
+      <w:r>
+        <w:t>”</w:t>
+      </w:r>
+      <w:r>
+        <w:t xml:space="preserve"> which could have carried a life sentence.</w:t>
+      </w:r>
+    </w:p>
+    <w:p>
+      <w:pPr>
+        <w:pStyle w:val="ListParagraph"/>
+        <w:numPr>
+          <w:ilvl w:val="0"/>
+          <w:numId w:val="9"/>
+        </w:numPr>
+      </w:pPr>
+      <w:r>
+        <w:t>Manning’s mental health deteriorated while in custody where she was in solitary confinement for months.</w:t>
+      </w:r>
+    </w:p>
+    <w:p>
+      <w:pPr>
+        <w:pStyle w:val="ListParagraph"/>
+        <w:numPr>
+          <w:ilvl w:val="0"/>
+          <w:numId w:val="9"/>
+        </w:numPr>
+      </w:pPr>
+      <w:r>
+        <w:t xml:space="preserve">President Obama commuted Manning </w:t>
+      </w:r>
+      <w:r>
+        <w:t>after she served seven years of a</w:t>
+      </w:r>
+      <w:r>
+        <w:t xml:space="preserve"> twenty-year sentence.</w:t>
+      </w:r>
+    </w:p>
+    <w:p>
+      <w:pPr>
+        <w:pStyle w:val="ListParagraph"/>
+        <w:numPr>
+          <w:ilvl w:val="0"/>
+          <w:numId w:val="9"/>
+        </w:numPr>
+      </w:pPr>
+      <w:r>
+        <w:t>Fifth Interlude</w:t>
+      </w:r>
+    </w:p>
+    <w:p>
+      <w:pPr>
+        <w:pStyle w:val="ListParagraph"/>
+        <w:numPr>
+          <w:ilvl w:val="1"/>
+          <w:numId w:val="9"/>
+        </w:numPr>
+      </w:pPr>
+      <w:r>
+        <w:t xml:space="preserve">The U.S. Department of State has a dissent channel policy that provide </w:t>
+      </w:r>
+      <w:r>
+        <w:t>a means for staff to offer alternative or dissenting opinions without fear of penalty.</w:t>
+      </w:r>
+    </w:p>
+    <w:p>
+      <w:pPr>
+        <w:pStyle w:val="ListParagraph"/>
+        <w:numPr>
+          <w:ilvl w:val="1"/>
+          <w:numId w:val="9"/>
+        </w:numPr>
+      </w:pPr>
+      <w:r>
+        <w:t>The dissent channel is only for policy issues.</w:t>
+      </w:r>
+    </w:p>
+    <w:p>
+      <w:pPr>
+        <w:pStyle w:val="ListParagraph"/>
+        <w:numPr>
+          <w:ilvl w:val="1"/>
+          <w:numId w:val="9"/>
+        </w:numPr>
+      </w:pPr>
+      <w:r>
+        <w:t xml:space="preserve">Dissent is expressed through dissent memorandums. </w:t>
+      </w:r>
+    </w:p>
+    <w:p>
+      <w:r>
+        <w:br w:type="page"/>
+      </w:r>
+    </w:p>
+    <w:p>
+      <w:pPr>
+        <w:rPr>
+          <w:b/>
+        </w:rPr>
+      </w:pPr>
+      <w:r>
+        <w:rPr>
+          <w:b/>
+        </w:rPr>
+        <w:lastRenderedPageBreak/>
+        <w:t>Chapter 6 – Edward Snowden and the National Security Agency: The World’s Largest Security Breach</w:t>
+      </w:r>
+    </w:p>
+    <w:p>
+      <w:pPr>
+        <w:pStyle w:val="ListParagraph"/>
+        <w:numPr>
+          <w:ilvl w:val="0"/>
+          <w:numId w:val="10"/>
         </w:numPr>
       </w:pPr>
       <w:bookmarkStart w:id="0" w:name="_GoBack"/>
@@ -3265,7 +4021,7 @@
         <w:bCs/>
         <w:noProof/>
       </w:rPr>
-      <w:t>9</w:t>
+      <w:t>13</w:t>
     </w:r>
     <w:r>
       <w:rPr>
@@ -3304,7 +4060,7 @@
         <w:bCs/>
         <w:noProof/>
       </w:rPr>
-      <w:t>9</w:t>
+      <w:t>13</w:t>
     </w:r>
     <w:r>
       <w:rPr>
@@ -3353,6 +4109,119 @@
 <file path=word/numbering.xml><?xml version="1.0" encoding="utf-8"?>
 <w:numbering xmlns:wpc="http://schemas.microsoft.com/office/word/2010/wordprocessingCanvas" xmlns:cx="http://schemas.microsoft.com/office/drawing/2014/chartex" xmlns:cx1="http://schemas.microsoft.com/office/drawing/2015/9/8/chartex" xmlns:cx2="http://schemas.microsoft.com/office/drawing/2015/10/21/chartex" xmlns:cx3="http://schemas.microsoft.com/office/drawing/2016/5/9/chartex" xmlns:cx4="http://schemas.microsoft.com/office/drawing/2016/5/10/chartex" xmlns:cx5="http://schemas.microsoft.com/office/drawing/2016/5/11/chartex" xmlns:mc="http://schemas.openxmlformats.org/markup-compatibility/2006" xmlns:o="urn:schemas-microsoft-com:office:office" xmlns:r="http://schemas.openxmlformats.org/officeDocument/2006/relationships" xmlns:m="http://schemas.openxmlformats.org/officeDocument/2006/math" xmlns:v="urn:schemas-microsoft-com:vml" xmlns:wp14="http://schemas.microsoft.com/office/word/2010/wordprocessingDrawing" xmlns:wp="http://schemas.openxmlformats.org/drawingml/2006/wordprocessingDrawing" xmlns:w10="urn:schemas-microsoft-com:office:word" xmlns:w="http://schemas.openxmlformats.org/wordprocessingml/2006/main" xmlns:w14="http://schemas.microsoft.com/office/word/2010/wordml" xmlns:w15="http://schemas.microsoft.com/office/word/2012/wordml" xmlns:w16se="http://schemas.microsoft.com/office/word/2015/wordml/symex" xmlns:wpg="http://schemas.microsoft.com/office/word/2010/wordprocessingGroup" xmlns:wpi="http://schemas.microsoft.com/office/word/2010/wordprocessingInk" xmlns:wne="http://schemas.microsoft.com/office/word/2006/wordml" xmlns:wps="http://schemas.microsoft.com/office/word/2010/wordprocessingShape" mc:Ignorable="w14 w15 w16se wp14">
   <w:abstractNum w:abstractNumId="0" w15:restartNumberingAfterBreak="0">
+    <w:nsid w:val="2F411DAD"/>
+    <w:multiLevelType w:val="hybridMultilevel"/>
+    <w:tmpl w:val="5AB43AD6"/>
+    <w:lvl w:ilvl="0" w:tplc="04090001">
+      <w:start w:val="1"/>
+      <w:numFmt w:val="bullet"/>
+      <w:lvlText w:val=""/>
+      <w:lvlJc w:val="left"/>
+      <w:pPr>
+        <w:ind w:left="720" w:hanging="360"/>
+      </w:pPr>
+      <w:rPr>
+        <w:rFonts w:ascii="Symbol" w:hAnsi="Symbol" w:hint="default"/>
+      </w:rPr>
+    </w:lvl>
+    <w:lvl w:ilvl="1" w:tplc="04090003" w:tentative="1">
+      <w:start w:val="1"/>
+      <w:numFmt w:val="bullet"/>
+      <w:lvlText w:val="o"/>
+      <w:lvlJc w:val="left"/>
+      <w:pPr>
+        <w:ind w:left="1440" w:hanging="360"/>
+      </w:pPr>
+      <w:rPr>
+        <w:rFonts w:ascii="Courier New" w:hAnsi="Courier New" w:cs="Courier New" w:hint="default"/>
+      </w:rPr>
+    </w:lvl>
+    <w:lvl w:ilvl="2" w:tplc="04090005" w:tentative="1">
+      <w:start w:val="1"/>
+      <w:numFmt w:val="bullet"/>
+      <w:lvlText w:val=""/>
+      <w:lvlJc w:val="left"/>
+      <w:pPr>
+        <w:ind w:left="2160" w:hanging="360"/>
+      </w:pPr>
+      <w:rPr>
+        <w:rFonts w:ascii="Wingdings" w:hAnsi="Wingdings" w:hint="default"/>
+      </w:rPr>
+    </w:lvl>
+    <w:lvl w:ilvl="3" w:tplc="04090001" w:tentative="1">
+      <w:start w:val="1"/>
+      <w:numFmt w:val="bullet"/>
+      <w:lvlText w:val=""/>
+      <w:lvlJc w:val="left"/>
+      <w:pPr>
+        <w:ind w:left="2880" w:hanging="360"/>
+      </w:pPr>
+      <w:rPr>
+        <w:rFonts w:ascii="Symbol" w:hAnsi="Symbol" w:hint="default"/>
+      </w:rPr>
+    </w:lvl>
+    <w:lvl w:ilvl="4" w:tplc="04090003" w:tentative="1">
+      <w:start w:val="1"/>
+      <w:numFmt w:val="bullet"/>
+      <w:lvlText w:val="o"/>
+      <w:lvlJc w:val="left"/>
+      <w:pPr>
+        <w:ind w:left="3600" w:hanging="360"/>
+      </w:pPr>
+      <w:rPr>
+        <w:rFonts w:ascii="Courier New" w:hAnsi="Courier New" w:cs="Courier New" w:hint="default"/>
+      </w:rPr>
+    </w:lvl>
+    <w:lvl w:ilvl="5" w:tplc="04090005" w:tentative="1">
+      <w:start w:val="1"/>
+      <w:numFmt w:val="bullet"/>
+      <w:lvlText w:val=""/>
+      <w:lvlJc w:val="left"/>
+      <w:pPr>
+        <w:ind w:left="4320" w:hanging="360"/>
+      </w:pPr>
+      <w:rPr>
+        <w:rFonts w:ascii="Wingdings" w:hAnsi="Wingdings" w:hint="default"/>
+      </w:rPr>
+    </w:lvl>
+    <w:lvl w:ilvl="6" w:tplc="04090001" w:tentative="1">
+      <w:start w:val="1"/>
+      <w:numFmt w:val="bullet"/>
+      <w:lvlText w:val=""/>
+      <w:lvlJc w:val="left"/>
+      <w:pPr>
+        <w:ind w:left="5040" w:hanging="360"/>
+      </w:pPr>
+      <w:rPr>
+        <w:rFonts w:ascii="Symbol" w:hAnsi="Symbol" w:hint="default"/>
+      </w:rPr>
+    </w:lvl>
+    <w:lvl w:ilvl="7" w:tplc="04090003" w:tentative="1">
+      <w:start w:val="1"/>
+      <w:numFmt w:val="bullet"/>
+      <w:lvlText w:val="o"/>
+      <w:lvlJc w:val="left"/>
+      <w:pPr>
+        <w:ind w:left="5760" w:hanging="360"/>
+      </w:pPr>
+      <w:rPr>
+        <w:rFonts w:ascii="Courier New" w:hAnsi="Courier New" w:cs="Courier New" w:hint="default"/>
+      </w:rPr>
+    </w:lvl>
+    <w:lvl w:ilvl="8" w:tplc="04090005" w:tentative="1">
+      <w:start w:val="1"/>
+      <w:numFmt w:val="bullet"/>
+      <w:lvlText w:val=""/>
+      <w:lvlJc w:val="left"/>
+      <w:pPr>
+        <w:ind w:left="6480" w:hanging="360"/>
+      </w:pPr>
+      <w:rPr>
+        <w:rFonts w:ascii="Wingdings" w:hAnsi="Wingdings" w:hint="default"/>
+      </w:rPr>
+    </w:lvl>
+  </w:abstractNum>
+  <w:abstractNum w:abstractNumId="1" w15:restartNumberingAfterBreak="0">
     <w:nsid w:val="302B0F15"/>
     <w:multiLevelType w:val="hybridMultilevel"/>
     <w:tmpl w:val="94F85B80"/>
@@ -3465,7 +4334,120 @@
       </w:rPr>
     </w:lvl>
   </w:abstractNum>
-  <w:abstractNum w:abstractNumId="1" w15:restartNumberingAfterBreak="0">
+  <w:abstractNum w:abstractNumId="2" w15:restartNumberingAfterBreak="0">
+    <w:nsid w:val="351D4821"/>
+    <w:multiLevelType w:val="hybridMultilevel"/>
+    <w:tmpl w:val="B392956E"/>
+    <w:lvl w:ilvl="0" w:tplc="04090001">
+      <w:start w:val="1"/>
+      <w:numFmt w:val="bullet"/>
+      <w:lvlText w:val=""/>
+      <w:lvlJc w:val="left"/>
+      <w:pPr>
+        <w:ind w:left="720" w:hanging="360"/>
+      </w:pPr>
+      <w:rPr>
+        <w:rFonts w:ascii="Symbol" w:hAnsi="Symbol" w:hint="default"/>
+      </w:rPr>
+    </w:lvl>
+    <w:lvl w:ilvl="1" w:tplc="04090003">
+      <w:start w:val="1"/>
+      <w:numFmt w:val="bullet"/>
+      <w:lvlText w:val="o"/>
+      <w:lvlJc w:val="left"/>
+      <w:pPr>
+        <w:ind w:left="1440" w:hanging="360"/>
+      </w:pPr>
+      <w:rPr>
+        <w:rFonts w:ascii="Courier New" w:hAnsi="Courier New" w:cs="Courier New" w:hint="default"/>
+      </w:rPr>
+    </w:lvl>
+    <w:lvl w:ilvl="2" w:tplc="04090005" w:tentative="1">
+      <w:start w:val="1"/>
+      <w:numFmt w:val="bullet"/>
+      <w:lvlText w:val=""/>
+      <w:lvlJc w:val="left"/>
+      <w:pPr>
+        <w:ind w:left="2160" w:hanging="360"/>
+      </w:pPr>
+      <w:rPr>
+        <w:rFonts w:ascii="Wingdings" w:hAnsi="Wingdings" w:hint="default"/>
+      </w:rPr>
+    </w:lvl>
+    <w:lvl w:ilvl="3" w:tplc="04090001" w:tentative="1">
+      <w:start w:val="1"/>
+      <w:numFmt w:val="bullet"/>
+      <w:lvlText w:val=""/>
+      <w:lvlJc w:val="left"/>
+      <w:pPr>
+        <w:ind w:left="2880" w:hanging="360"/>
+      </w:pPr>
+      <w:rPr>
+        <w:rFonts w:ascii="Symbol" w:hAnsi="Symbol" w:hint="default"/>
+      </w:rPr>
+    </w:lvl>
+    <w:lvl w:ilvl="4" w:tplc="04090003" w:tentative="1">
+      <w:start w:val="1"/>
+      <w:numFmt w:val="bullet"/>
+      <w:lvlText w:val="o"/>
+      <w:lvlJc w:val="left"/>
+      <w:pPr>
+        <w:ind w:left="3600" w:hanging="360"/>
+      </w:pPr>
+      <w:rPr>
+        <w:rFonts w:ascii="Courier New" w:hAnsi="Courier New" w:cs="Courier New" w:hint="default"/>
+      </w:rPr>
+    </w:lvl>
+    <w:lvl w:ilvl="5" w:tplc="04090005" w:tentative="1">
+      <w:start w:val="1"/>
+      <w:numFmt w:val="bullet"/>
+      <w:lvlText w:val=""/>
+      <w:lvlJc w:val="left"/>
+      <w:pPr>
+        <w:ind w:left="4320" w:hanging="360"/>
+      </w:pPr>
+      <w:rPr>
+        <w:rFonts w:ascii="Wingdings" w:hAnsi="Wingdings" w:hint="default"/>
+      </w:rPr>
+    </w:lvl>
+    <w:lvl w:ilvl="6" w:tplc="04090001" w:tentative="1">
+      <w:start w:val="1"/>
+      <w:numFmt w:val="bullet"/>
+      <w:lvlText w:val=""/>
+      <w:lvlJc w:val="left"/>
+      <w:pPr>
+        <w:ind w:left="5040" w:hanging="360"/>
+      </w:pPr>
+      <w:rPr>
+        <w:rFonts w:ascii="Symbol" w:hAnsi="Symbol" w:hint="default"/>
+      </w:rPr>
+    </w:lvl>
+    <w:lvl w:ilvl="7" w:tplc="04090003" w:tentative="1">
+      <w:start w:val="1"/>
+      <w:numFmt w:val="bullet"/>
+      <w:lvlText w:val="o"/>
+      <w:lvlJc w:val="left"/>
+      <w:pPr>
+        <w:ind w:left="5760" w:hanging="360"/>
+      </w:pPr>
+      <w:rPr>
+        <w:rFonts w:ascii="Courier New" w:hAnsi="Courier New" w:cs="Courier New" w:hint="default"/>
+      </w:rPr>
+    </w:lvl>
+    <w:lvl w:ilvl="8" w:tplc="04090005" w:tentative="1">
+      <w:start w:val="1"/>
+      <w:numFmt w:val="bullet"/>
+      <w:lvlText w:val=""/>
+      <w:lvlJc w:val="left"/>
+      <w:pPr>
+        <w:ind w:left="6480" w:hanging="360"/>
+      </w:pPr>
+      <w:rPr>
+        <w:rFonts w:ascii="Wingdings" w:hAnsi="Wingdings" w:hint="default"/>
+      </w:rPr>
+    </w:lvl>
+  </w:abstractNum>
+  <w:abstractNum w:abstractNumId="3" w15:restartNumberingAfterBreak="0">
     <w:nsid w:val="4E526025"/>
     <w:multiLevelType w:val="hybridMultilevel"/>
     <w:tmpl w:val="8C9CAB46"/>
@@ -3578,7 +4560,7 @@
       </w:rPr>
     </w:lvl>
   </w:abstractNum>
-  <w:abstractNum w:abstractNumId="2" w15:restartNumberingAfterBreak="0">
+  <w:abstractNum w:abstractNumId="4" w15:restartNumberingAfterBreak="0">
     <w:nsid w:val="590D17CB"/>
     <w:multiLevelType w:val="hybridMultilevel"/>
     <w:tmpl w:val="DFDC9DC4"/>
@@ -3691,7 +4673,7 @@
       </w:rPr>
     </w:lvl>
   </w:abstractNum>
-  <w:abstractNum w:abstractNumId="3" w15:restartNumberingAfterBreak="0">
+  <w:abstractNum w:abstractNumId="5" w15:restartNumberingAfterBreak="0">
     <w:nsid w:val="5FBF7543"/>
     <w:multiLevelType w:val="hybridMultilevel"/>
     <w:tmpl w:val="D7509E84"/>
@@ -3804,7 +4786,7 @@
       </w:rPr>
     </w:lvl>
   </w:abstractNum>
-  <w:abstractNum w:abstractNumId="4" w15:restartNumberingAfterBreak="0">
+  <w:abstractNum w:abstractNumId="6" w15:restartNumberingAfterBreak="0">
     <w:nsid w:val="62576968"/>
     <w:multiLevelType w:val="hybridMultilevel"/>
     <w:tmpl w:val="2A4879A0"/>
@@ -3917,7 +4899,7 @@
       </w:rPr>
     </w:lvl>
   </w:abstractNum>
-  <w:abstractNum w:abstractNumId="5" w15:restartNumberingAfterBreak="0">
+  <w:abstractNum w:abstractNumId="7" w15:restartNumberingAfterBreak="0">
     <w:nsid w:val="6EFF005E"/>
     <w:multiLevelType w:val="hybridMultilevel"/>
     <w:tmpl w:val="8B2470DA"/>
@@ -4030,7 +5012,7 @@
       </w:rPr>
     </w:lvl>
   </w:abstractNum>
-  <w:abstractNum w:abstractNumId="6" w15:restartNumberingAfterBreak="0">
+  <w:abstractNum w:abstractNumId="8" w15:restartNumberingAfterBreak="0">
     <w:nsid w:val="79B44EA0"/>
     <w:multiLevelType w:val="hybridMultilevel"/>
     <w:tmpl w:val="456A7738"/>
@@ -4143,25 +5125,147 @@
       </w:rPr>
     </w:lvl>
   </w:abstractNum>
+  <w:abstractNum w:abstractNumId="9" w15:restartNumberingAfterBreak="0">
+    <w:nsid w:val="7CC26C03"/>
+    <w:multiLevelType w:val="hybridMultilevel"/>
+    <w:tmpl w:val="03CCE630"/>
+    <w:lvl w:ilvl="0" w:tplc="04090001">
+      <w:start w:val="1"/>
+      <w:numFmt w:val="bullet"/>
+      <w:lvlText w:val=""/>
+      <w:lvlJc w:val="left"/>
+      <w:pPr>
+        <w:ind w:left="720" w:hanging="360"/>
+      </w:pPr>
+      <w:rPr>
+        <w:rFonts w:ascii="Symbol" w:hAnsi="Symbol" w:hint="default"/>
+      </w:rPr>
+    </w:lvl>
+    <w:lvl w:ilvl="1" w:tplc="04090003">
+      <w:start w:val="1"/>
+      <w:numFmt w:val="bullet"/>
+      <w:lvlText w:val="o"/>
+      <w:lvlJc w:val="left"/>
+      <w:pPr>
+        <w:ind w:left="1440" w:hanging="360"/>
+      </w:pPr>
+      <w:rPr>
+        <w:rFonts w:ascii="Courier New" w:hAnsi="Courier New" w:cs="Courier New" w:hint="default"/>
+      </w:rPr>
+    </w:lvl>
+    <w:lvl w:ilvl="2" w:tplc="04090005" w:tentative="1">
+      <w:start w:val="1"/>
+      <w:numFmt w:val="bullet"/>
+      <w:lvlText w:val=""/>
+      <w:lvlJc w:val="left"/>
+      <w:pPr>
+        <w:ind w:left="2160" w:hanging="360"/>
+      </w:pPr>
+      <w:rPr>
+        <w:rFonts w:ascii="Wingdings" w:hAnsi="Wingdings" w:hint="default"/>
+      </w:rPr>
+    </w:lvl>
+    <w:lvl w:ilvl="3" w:tplc="04090001" w:tentative="1">
+      <w:start w:val="1"/>
+      <w:numFmt w:val="bullet"/>
+      <w:lvlText w:val=""/>
+      <w:lvlJc w:val="left"/>
+      <w:pPr>
+        <w:ind w:left="2880" w:hanging="360"/>
+      </w:pPr>
+      <w:rPr>
+        <w:rFonts w:ascii="Symbol" w:hAnsi="Symbol" w:hint="default"/>
+      </w:rPr>
+    </w:lvl>
+    <w:lvl w:ilvl="4" w:tplc="04090003" w:tentative="1">
+      <w:start w:val="1"/>
+      <w:numFmt w:val="bullet"/>
+      <w:lvlText w:val="o"/>
+      <w:lvlJc w:val="left"/>
+      <w:pPr>
+        <w:ind w:left="3600" w:hanging="360"/>
+      </w:pPr>
+      <w:rPr>
+        <w:rFonts w:ascii="Courier New" w:hAnsi="Courier New" w:cs="Courier New" w:hint="default"/>
+      </w:rPr>
+    </w:lvl>
+    <w:lvl w:ilvl="5" w:tplc="04090005" w:tentative="1">
+      <w:start w:val="1"/>
+      <w:numFmt w:val="bullet"/>
+      <w:lvlText w:val=""/>
+      <w:lvlJc w:val="left"/>
+      <w:pPr>
+        <w:ind w:left="4320" w:hanging="360"/>
+      </w:pPr>
+      <w:rPr>
+        <w:rFonts w:ascii="Wingdings" w:hAnsi="Wingdings" w:hint="default"/>
+      </w:rPr>
+    </w:lvl>
+    <w:lvl w:ilvl="6" w:tplc="04090001" w:tentative="1">
+      <w:start w:val="1"/>
+      <w:numFmt w:val="bullet"/>
+      <w:lvlText w:val=""/>
+      <w:lvlJc w:val="left"/>
+      <w:pPr>
+        <w:ind w:left="5040" w:hanging="360"/>
+      </w:pPr>
+      <w:rPr>
+        <w:rFonts w:ascii="Symbol" w:hAnsi="Symbol" w:hint="default"/>
+      </w:rPr>
+    </w:lvl>
+    <w:lvl w:ilvl="7" w:tplc="04090003" w:tentative="1">
+      <w:start w:val="1"/>
+      <w:numFmt w:val="bullet"/>
+      <w:lvlText w:val="o"/>
+      <w:lvlJc w:val="left"/>
+      <w:pPr>
+        <w:ind w:left="5760" w:hanging="360"/>
+      </w:pPr>
+      <w:rPr>
+        <w:rFonts w:ascii="Courier New" w:hAnsi="Courier New" w:cs="Courier New" w:hint="default"/>
+      </w:rPr>
+    </w:lvl>
+    <w:lvl w:ilvl="8" w:tplc="04090005" w:tentative="1">
+      <w:start w:val="1"/>
+      <w:numFmt w:val="bullet"/>
+      <w:lvlText w:val=""/>
+      <w:lvlJc w:val="left"/>
+      <w:pPr>
+        <w:ind w:left="6480" w:hanging="360"/>
+      </w:pPr>
+      <w:rPr>
+        <w:rFonts w:ascii="Wingdings" w:hAnsi="Wingdings" w:hint="default"/>
+      </w:rPr>
+    </w:lvl>
+  </w:abstractNum>
   <w:num w:numId="1">
+    <w:abstractNumId w:val="5"/>
+  </w:num>
+  <w:num w:numId="2">
+    <w:abstractNumId w:val="7"/>
+  </w:num>
+  <w:num w:numId="3">
     <w:abstractNumId w:val="3"/>
   </w:num>
-  <w:num w:numId="2">
-    <w:abstractNumId w:val="5"/>
+  <w:num w:numId="4">
+    <w:abstractNumId w:val="4"/>
   </w:num>
-  <w:num w:numId="3">
+  <w:num w:numId="5">
+    <w:abstractNumId w:val="6"/>
+  </w:num>
+  <w:num w:numId="6">
+    <w:abstractNumId w:val="8"/>
+  </w:num>
+  <w:num w:numId="7">
     <w:abstractNumId w:val="1"/>
   </w:num>
-  <w:num w:numId="4">
+  <w:num w:numId="8">
+    <w:abstractNumId w:val="9"/>
+  </w:num>
+  <w:num w:numId="9">
     <w:abstractNumId w:val="2"/>
   </w:num>
-  <w:num w:numId="5">
-    <w:abstractNumId w:val="4"/>
-  </w:num>
-  <w:num w:numId="6">
-    <w:abstractNumId w:val="6"/>
-  </w:num>
-  <w:num w:numId="7">
+  <w:num w:numId="10">
     <w:abstractNumId w:val="0"/>
   </w:num>
 </w:numbering>

</xml_diff>

<commit_message>
Completed notes on O'Leary (2020)
</commit_message>
<xml_diff>
--- a/Notes/POLS6320_2020_Spring_Notes_OLeary_2020_The-ethics-of-dissent.docx
+++ b/Notes/POLS6320_2020_Spring_Notes_OLeary_2020_The-ethics-of-dissent.docx
@@ -3776,19 +3776,34 @@
         </w:numPr>
       </w:pPr>
       <w:r>
-        <w:t xml:space="preserve">Manning eventually discussed, </w:t>
-      </w:r>
-      <w:r>
-        <w:t>through chat messages</w:t>
-      </w:r>
-      <w:r>
-        <w:t>,</w:t>
-      </w:r>
+        <w:t>Manning eventually discussed, through chat messages, her activities with another hack who turned her in to the Federal Bureau of Investigation.</w:t>
+      </w:r>
+    </w:p>
+    <w:p>
+      <w:pPr>
+        <w:pStyle w:val="ListParagraph"/>
+        <w:numPr>
+          <w:ilvl w:val="0"/>
+          <w:numId w:val="9"/>
+        </w:numPr>
+      </w:pPr>
+      <w:r>
+        <w:t>Government officials state that the leaked information placed the lives of American soldiers and Afghan informants in danger.</w:t>
+      </w:r>
+    </w:p>
+    <w:p>
+      <w:pPr>
+        <w:pStyle w:val="ListParagraph"/>
+        <w:numPr>
+          <w:ilvl w:val="1"/>
+          <w:numId w:val="9"/>
+        </w:numPr>
+      </w:pPr>
       <w:r>
         <w:t xml:space="preserve"> </w:t>
       </w:r>
       <w:r>
-        <w:t>her activities with another hack who turned her in to the Federal Bureau of Investigation.</w:t>
+        <w:t>The deaths of several individuals were linked to the information that Manning leaked.</w:t>
       </w:r>
     </w:p>
     <w:p>
@@ -3800,22 +3815,31 @@
         </w:numPr>
       </w:pPr>
       <w:r>
-        <w:t>Government officials state that the leaked information placed the lives of American soldiers and Afghan informants in danger.</w:t>
-      </w:r>
-    </w:p>
-    <w:p>
-      <w:pPr>
-        <w:pStyle w:val="ListParagraph"/>
-        <w:numPr>
-          <w:ilvl w:val="1"/>
+        <w:t xml:space="preserve">Manning was arrested and eventually pled guilty to 10 counts but refused to plead guilty to </w:t>
+      </w:r>
+      <w:r>
+        <w:t>“</w:t>
+      </w:r>
+      <w:r>
+        <w:t>aiding the enemy,</w:t>
+      </w:r>
+      <w:r>
+        <w:t>”</w:t>
+      </w:r>
+      <w:r>
+        <w:t xml:space="preserve"> which could have carried a life sentence.</w:t>
+      </w:r>
+    </w:p>
+    <w:p>
+      <w:pPr>
+        <w:pStyle w:val="ListParagraph"/>
+        <w:numPr>
+          <w:ilvl w:val="0"/>
           <w:numId w:val="9"/>
         </w:numPr>
       </w:pPr>
       <w:r>
-        <w:t xml:space="preserve"> </w:t>
-      </w:r>
-      <w:r>
-        <w:t>The deaths of several individuals were linked to the information that Manning leaked.</w:t>
+        <w:t>Manning’s mental health deteriorated while in custody where she was in solitary confinement for months.</w:t>
       </w:r>
     </w:p>
     <w:p>
@@ -3827,49 +3851,7 @@
         </w:numPr>
       </w:pPr>
       <w:r>
-        <w:t xml:space="preserve">Manning was arrested and eventually pled guilty to 10 counts but refused to plead guilty to </w:t>
-      </w:r>
-      <w:r>
-        <w:t>“</w:t>
-      </w:r>
-      <w:r>
-        <w:t>aiding the enemy,</w:t>
-      </w:r>
-      <w:r>
-        <w:t>”</w:t>
-      </w:r>
-      <w:r>
-        <w:t xml:space="preserve"> which could have carried a life sentence.</w:t>
-      </w:r>
-    </w:p>
-    <w:p>
-      <w:pPr>
-        <w:pStyle w:val="ListParagraph"/>
-        <w:numPr>
-          <w:ilvl w:val="0"/>
-          <w:numId w:val="9"/>
-        </w:numPr>
-      </w:pPr>
-      <w:r>
-        <w:t>Manning’s mental health deteriorated while in custody where she was in solitary confinement for months.</w:t>
-      </w:r>
-    </w:p>
-    <w:p>
-      <w:pPr>
-        <w:pStyle w:val="ListParagraph"/>
-        <w:numPr>
-          <w:ilvl w:val="0"/>
-          <w:numId w:val="9"/>
-        </w:numPr>
-      </w:pPr>
-      <w:r>
-        <w:t xml:space="preserve">President Obama commuted Manning </w:t>
-      </w:r>
-      <w:r>
-        <w:t>after she served seven years of a</w:t>
-      </w:r>
-      <w:r>
-        <w:t xml:space="preserve"> twenty-year sentence.</w:t>
+        <w:t>President Obama commuted Manning after she served seven years of a twenty-year sentence.</w:t>
       </w:r>
     </w:p>
     <w:p>
@@ -3950,6 +3932,973 @@
           <w:numId w:val="10"/>
         </w:numPr>
       </w:pPr>
+      <w:r>
+        <w:t>A civilian employee of the National Security Agency (NSA) provide his Public Key Infrastructure (PKI) to Edward Snowden allowing Snowden to gain access to classified information that the civilian employee knew Snowden was not supposed to have access.</w:t>
+      </w:r>
+    </w:p>
+    <w:p>
+      <w:pPr>
+        <w:pStyle w:val="ListParagraph"/>
+        <w:numPr>
+          <w:ilvl w:val="0"/>
+          <w:numId w:val="10"/>
+        </w:numPr>
+      </w:pPr>
+      <w:r>
+        <w:t>Snowden captured the civilian’s PKI password without the civilian employee’s knowledge which enable Snowden to have continued access the classified information.</w:t>
+      </w:r>
+    </w:p>
+    <w:p>
+      <w:pPr>
+        <w:pStyle w:val="ListParagraph"/>
+        <w:numPr>
+          <w:ilvl w:val="0"/>
+          <w:numId w:val="10"/>
+        </w:numPr>
+      </w:pPr>
+      <w:r>
+        <w:t xml:space="preserve">Snowden intentionally collected classified information for three months and provided the information to journalists at the </w:t>
+      </w:r>
+      <w:r>
+        <w:rPr>
+          <w:i/>
+        </w:rPr>
+        <w:t>Guardian</w:t>
+      </w:r>
+      <w:r>
+        <w:t xml:space="preserve"> and </w:t>
+      </w:r>
+      <w:r>
+        <w:rPr>
+          <w:i/>
+        </w:rPr>
+        <w:t>Washington Post</w:t>
+      </w:r>
+      <w:r>
+        <w:t>.</w:t>
+      </w:r>
+    </w:p>
+    <w:p>
+      <w:pPr>
+        <w:pStyle w:val="ListParagraph"/>
+        <w:numPr>
+          <w:ilvl w:val="0"/>
+          <w:numId w:val="10"/>
+        </w:numPr>
+      </w:pPr>
+      <w:r>
+        <w:t>Snowden claims that he was shocked by the NSA surveillance of American citizens.</w:t>
+      </w:r>
+    </w:p>
+    <w:p>
+      <w:pPr>
+        <w:pStyle w:val="ListParagraph"/>
+        <w:numPr>
+          <w:ilvl w:val="0"/>
+          <w:numId w:val="10"/>
+        </w:numPr>
+      </w:pPr>
+      <w:r>
+        <w:t>While an employee of the Central Intelligence Agency (CIA), Snowden had been reprimanded for reporting a glitch in a software that he was using which led him to believe that working through the system only led to punishment for those who pointed out problems.</w:t>
+      </w:r>
+    </w:p>
+    <w:p>
+      <w:pPr>
+        <w:pStyle w:val="ListParagraph"/>
+        <w:numPr>
+          <w:ilvl w:val="0"/>
+          <w:numId w:val="10"/>
+        </w:numPr>
+      </w:pPr>
+      <w:r>
+        <w:t>Snowden studied cases of previous whistleblowers to determine how to proceed.</w:t>
+      </w:r>
+    </w:p>
+    <w:p>
+      <w:pPr>
+        <w:pStyle w:val="ListParagraph"/>
+        <w:numPr>
+          <w:ilvl w:val="0"/>
+          <w:numId w:val="10"/>
+        </w:numPr>
+      </w:pPr>
+      <w:r>
+        <w:t>Snowden eventually outed himself as a whistleblower even though there was no apparent need to do so.</w:t>
+      </w:r>
+    </w:p>
+    <w:p>
+      <w:pPr>
+        <w:pStyle w:val="ListParagraph"/>
+        <w:numPr>
+          <w:ilvl w:val="0"/>
+          <w:numId w:val="10"/>
+        </w:numPr>
+      </w:pPr>
+      <w:r>
+        <w:t>To justify his actions, Snowden cited Article 12 of the Universal Declaration of Human Rights and the Fourth and Fifth Amendments of the U.S. Constitution.</w:t>
+      </w:r>
+    </w:p>
+    <w:p>
+      <w:pPr>
+        <w:pStyle w:val="ListParagraph"/>
+        <w:numPr>
+          <w:ilvl w:val="1"/>
+          <w:numId w:val="10"/>
+        </w:numPr>
+      </w:pPr>
+      <w:r>
+        <w:t>“Individuals have international duties which transcend the national obligations of obedience.”</w:t>
+      </w:r>
+    </w:p>
+    <w:p>
+      <w:pPr>
+        <w:pStyle w:val="ListParagraph"/>
+        <w:numPr>
+          <w:ilvl w:val="0"/>
+          <w:numId w:val="10"/>
+        </w:numPr>
+      </w:pPr>
+      <w:r>
+        <w:t>The information leaked by Snowden eventually led to several reforms of government domestic surveillance activity.</w:t>
+      </w:r>
+    </w:p>
+    <w:p>
+      <w:pPr>
+        <w:pStyle w:val="ListParagraph"/>
+        <w:numPr>
+          <w:ilvl w:val="1"/>
+          <w:numId w:val="10"/>
+        </w:numPr>
+      </w:pPr>
+      <w:r>
+        <w:t>Balancing the needs of national security with the rights of individuals.</w:t>
+      </w:r>
+    </w:p>
+    <w:p>
+      <w:pPr>
+        <w:pStyle w:val="ListParagraph"/>
+        <w:numPr>
+          <w:ilvl w:val="0"/>
+          <w:numId w:val="10"/>
+        </w:numPr>
+      </w:pPr>
+      <w:r>
+        <w:t>Sixth Interlude: Resignation as Dissent</w:t>
+      </w:r>
+    </w:p>
+    <w:p>
+      <w:r>
+        <w:br w:type="page"/>
+      </w:r>
+    </w:p>
+    <w:p>
+      <w:pPr>
+        <w:rPr>
+          <w:b/>
+        </w:rPr>
+      </w:pPr>
+      <w:r>
+        <w:rPr>
+          <w:b/>
+        </w:rPr>
+        <w:lastRenderedPageBreak/>
+        <w:t>Chapter 7 – Managing Guerilla Government: Ethical Crusaders or Insubordinate Renegades?</w:t>
+      </w:r>
+    </w:p>
+    <w:p>
+      <w:pPr>
+        <w:pStyle w:val="ListParagraph"/>
+        <w:numPr>
+          <w:ilvl w:val="0"/>
+          <w:numId w:val="11"/>
+        </w:numPr>
+      </w:pPr>
+      <w:r>
+        <w:t>Harsh Reality 1: Guerilla Government is Here to Stay</w:t>
+      </w:r>
+    </w:p>
+    <w:p>
+      <w:pPr>
+        <w:pStyle w:val="ListParagraph"/>
+        <w:numPr>
+          <w:ilvl w:val="0"/>
+          <w:numId w:val="11"/>
+        </w:numPr>
+      </w:pPr>
+      <w:r>
+        <w:t>Harsh Reality 2: Guerillas Can Do It to You in Ways You’ll Never Know</w:t>
+      </w:r>
+    </w:p>
+    <w:p>
+      <w:pPr>
+        <w:pStyle w:val="ListParagraph"/>
+        <w:numPr>
+          <w:ilvl w:val="0"/>
+          <w:numId w:val="11"/>
+        </w:numPr>
+      </w:pPr>
+      <w:r>
+        <w:t>Harsh Reality 3: All Guerilla Activity is Not Created Equal</w:t>
+      </w:r>
+    </w:p>
+    <w:p>
+      <w:pPr>
+        <w:pStyle w:val="ListParagraph"/>
+        <w:numPr>
+          <w:ilvl w:val="1"/>
+          <w:numId w:val="11"/>
+        </w:numPr>
+      </w:pPr>
+      <w:r>
+        <w:t xml:space="preserve">How does one discern between healthy dissent and unhealthy </w:t>
+      </w:r>
+      <w:r>
+        <w:t>insubordination</w:t>
+      </w:r>
+      <w:r>
+        <w:t>?</w:t>
+      </w:r>
+    </w:p>
+    <w:p>
+      <w:pPr>
+        <w:pStyle w:val="ListParagraph"/>
+        <w:numPr>
+          <w:ilvl w:val="1"/>
+          <w:numId w:val="11"/>
+        </w:numPr>
+      </w:pPr>
+      <w:r>
+        <w:t>Do the ends justify the means?</w:t>
+      </w:r>
+    </w:p>
+    <w:p>
+      <w:pPr>
+        <w:pStyle w:val="ListParagraph"/>
+        <w:numPr>
+          <w:ilvl w:val="1"/>
+          <w:numId w:val="11"/>
+        </w:numPr>
+      </w:pPr>
+      <w:r>
+        <w:t>Government guerillas don’t believe their primary allegiance is to organization.</w:t>
+      </w:r>
+    </w:p>
+    <w:p>
+      <w:pPr>
+        <w:pStyle w:val="ListParagraph"/>
+        <w:numPr>
+          <w:ilvl w:val="1"/>
+          <w:numId w:val="11"/>
+        </w:numPr>
+      </w:pPr>
+      <w:r>
+        <w:t>Who defines what is ethical?</w:t>
+      </w:r>
+    </w:p>
+    <w:p>
+      <w:pPr>
+        <w:pStyle w:val="ListParagraph"/>
+        <w:numPr>
+          <w:ilvl w:val="2"/>
+          <w:numId w:val="11"/>
+        </w:numPr>
+      </w:pPr>
+      <w:r>
+        <w:t>Integrity means balancing the following:</w:t>
+      </w:r>
+    </w:p>
+    <w:p>
+      <w:pPr>
+        <w:pStyle w:val="ListParagraph"/>
+        <w:numPr>
+          <w:ilvl w:val="3"/>
+          <w:numId w:val="11"/>
+        </w:numPr>
+      </w:pPr>
+      <w:r>
+        <w:t>Personal moral commitments</w:t>
+      </w:r>
+    </w:p>
+    <w:p>
+      <w:pPr>
+        <w:pStyle w:val="ListParagraph"/>
+        <w:numPr>
+          <w:ilvl w:val="3"/>
+          <w:numId w:val="11"/>
+        </w:numPr>
+      </w:pPr>
+      <w:r>
+        <w:t>Obligations to office</w:t>
+      </w:r>
+    </w:p>
+    <w:p>
+      <w:pPr>
+        <w:pStyle w:val="ListParagraph"/>
+        <w:numPr>
+          <w:ilvl w:val="3"/>
+          <w:numId w:val="11"/>
+        </w:numPr>
+      </w:pPr>
+      <w:r>
+        <w:t>Political prudence</w:t>
+      </w:r>
+    </w:p>
+    <w:p>
+      <w:pPr>
+        <w:pStyle w:val="ListParagraph"/>
+        <w:numPr>
+          <w:ilvl w:val="2"/>
+          <w:numId w:val="11"/>
+        </w:numPr>
+      </w:pPr>
+      <w:r>
+        <w:t>Guerrilla activity can be viewed as policy entrepreneurship.</w:t>
+      </w:r>
+    </w:p>
+    <w:p>
+      <w:pPr>
+        <w:pStyle w:val="ListParagraph"/>
+        <w:numPr>
+          <w:ilvl w:val="2"/>
+          <w:numId w:val="11"/>
+        </w:numPr>
+      </w:pPr>
+      <w:r>
+        <w:t>The problem of ambiguity (Rohr 1989)</w:t>
+      </w:r>
+    </w:p>
+    <w:p>
+      <w:pPr>
+        <w:pStyle w:val="ListParagraph"/>
+        <w:numPr>
+          <w:ilvl w:val="3"/>
+          <w:numId w:val="11"/>
+        </w:numPr>
+      </w:pPr>
+      <w:r>
+        <w:t>Competing ethical obligations</w:t>
+      </w:r>
+    </w:p>
+    <w:p>
+      <w:pPr>
+        <w:pStyle w:val="ListParagraph"/>
+        <w:numPr>
+          <w:ilvl w:val="3"/>
+          <w:numId w:val="11"/>
+        </w:numPr>
+      </w:pPr>
+      <w:r>
+        <w:t>Incompatible accountabilities</w:t>
+      </w:r>
+    </w:p>
+    <w:p>
+      <w:pPr>
+        <w:pStyle w:val="ListParagraph"/>
+        <w:numPr>
+          <w:ilvl w:val="0"/>
+          <w:numId w:val="11"/>
+        </w:numPr>
+      </w:pPr>
+      <w:r>
+        <w:t>Harsh Reality 4: The Combination of Big Data, Hyper Social Media, and Contracting is Likely to Increase Incidents of Guerilla Government.</w:t>
+      </w:r>
+    </w:p>
+    <w:p>
+      <w:pPr>
+        <w:pStyle w:val="ListParagraph"/>
+        <w:numPr>
+          <w:ilvl w:val="0"/>
+          <w:numId w:val="11"/>
+        </w:numPr>
+      </w:pPr>
+      <w:r>
+        <w:t>Harsh Reality 5: Most Organizations are Inadequately Equipped to Deal Effectively with Guerilla Government</w:t>
+      </w:r>
+    </w:p>
+    <w:p>
+      <w:pPr>
+        <w:pStyle w:val="ListParagraph"/>
+        <w:numPr>
+          <w:ilvl w:val="1"/>
+          <w:numId w:val="11"/>
+        </w:numPr>
+      </w:pPr>
+      <w:r>
+        <w:t>Four primary conditions tend to correlate with guerilla government activity.</w:t>
+      </w:r>
+    </w:p>
+    <w:p>
+      <w:pPr>
+        <w:pStyle w:val="ListParagraph"/>
+        <w:numPr>
+          <w:ilvl w:val="2"/>
+          <w:numId w:val="11"/>
+        </w:numPr>
+      </w:pPr>
+      <w:r>
+        <w:t>Limited or reduced internal opportunities to voice dissent.</w:t>
+      </w:r>
+    </w:p>
+    <w:p>
+      <w:pPr>
+        <w:pStyle w:val="ListParagraph"/>
+        <w:numPr>
+          <w:ilvl w:val="2"/>
+          <w:numId w:val="11"/>
+        </w:numPr>
+      </w:pPr>
+      <w:r>
+        <w:t>High perceived cost of voicing dissent.</w:t>
+      </w:r>
+    </w:p>
+    <w:p>
+      <w:pPr>
+        <w:pStyle w:val="ListParagraph"/>
+        <w:numPr>
+          <w:ilvl w:val="2"/>
+          <w:numId w:val="11"/>
+        </w:numPr>
+      </w:pPr>
+      <w:r>
+        <w:t>Issues involve deeply held personal values.</w:t>
+      </w:r>
+    </w:p>
+    <w:p>
+      <w:pPr>
+        <w:pStyle w:val="ListParagraph"/>
+        <w:numPr>
+          <w:ilvl w:val="2"/>
+          <w:numId w:val="11"/>
+        </w:numPr>
+      </w:pPr>
+      <w:r>
+        <w:t>Leaving the organization is perceived to exacerbate the situation.</w:t>
+      </w:r>
+    </w:p>
+    <w:p>
+      <w:pPr>
+        <w:pStyle w:val="ListParagraph"/>
+        <w:numPr>
+          <w:ilvl w:val="1"/>
+          <w:numId w:val="11"/>
+        </w:numPr>
+      </w:pPr>
+      <w:r>
+        <w:t>Conflict resolution theory can be applied to address some of these issues.</w:t>
+      </w:r>
+    </w:p>
+    <w:p>
+      <w:pPr>
+        <w:pStyle w:val="ListParagraph"/>
+        <w:numPr>
+          <w:ilvl w:val="1"/>
+          <w:numId w:val="11"/>
+        </w:numPr>
+      </w:pPr>
+      <w:r>
+        <w:t>Hirschman (1970) options for expressing dissent.</w:t>
+      </w:r>
+    </w:p>
+    <w:p>
+      <w:pPr>
+        <w:pStyle w:val="ListParagraph"/>
+        <w:numPr>
+          <w:ilvl w:val="2"/>
+          <w:numId w:val="11"/>
+        </w:numPr>
+      </w:pPr>
+      <w:r>
+        <w:t>Exit</w:t>
+      </w:r>
+    </w:p>
+    <w:p>
+      <w:pPr>
+        <w:pStyle w:val="ListParagraph"/>
+        <w:numPr>
+          <w:ilvl w:val="2"/>
+          <w:numId w:val="11"/>
+        </w:numPr>
+      </w:pPr>
+      <w:r>
+        <w:t>Voice</w:t>
+      </w:r>
+    </w:p>
+    <w:p>
+      <w:pPr>
+        <w:pStyle w:val="ListParagraph"/>
+        <w:numPr>
+          <w:ilvl w:val="2"/>
+          <w:numId w:val="11"/>
+        </w:numPr>
+      </w:pPr>
+      <w:r>
+        <w:t>Loyalty</w:t>
+      </w:r>
+    </w:p>
+    <w:p>
+      <w:pPr>
+        <w:pStyle w:val="ListParagraph"/>
+        <w:numPr>
+          <w:ilvl w:val="2"/>
+          <w:numId w:val="11"/>
+        </w:numPr>
+      </w:pPr>
+      <w:r>
+        <w:t>Neglect</w:t>
+      </w:r>
+    </w:p>
+    <w:p>
+      <w:pPr>
+        <w:pStyle w:val="ListParagraph"/>
+        <w:numPr>
+          <w:ilvl w:val="1"/>
+          <w:numId w:val="11"/>
+        </w:numPr>
+      </w:pPr>
+      <w:proofErr w:type="spellStart"/>
+      <w:r>
+        <w:t>Slaikeu</w:t>
+      </w:r>
+      <w:proofErr w:type="spellEnd"/>
+      <w:r>
+        <w:t xml:space="preserve"> and </w:t>
+      </w:r>
+      <w:proofErr w:type="spellStart"/>
+      <w:proofErr w:type="gramStart"/>
+      <w:r>
+        <w:t>Haisson</w:t>
+      </w:r>
+      <w:proofErr w:type="spellEnd"/>
+      <w:r>
+        <w:t xml:space="preserve">  (</w:t>
+      </w:r>
+      <w:proofErr w:type="gramEnd"/>
+      <w:r>
+        <w:t>1970) options for expressing dissent.</w:t>
+      </w:r>
+    </w:p>
+    <w:p>
+      <w:pPr>
+        <w:pStyle w:val="ListParagraph"/>
+        <w:numPr>
+          <w:ilvl w:val="2"/>
+          <w:numId w:val="11"/>
+        </w:numPr>
+      </w:pPr>
+      <w:r>
+        <w:t>Avoidance</w:t>
+      </w:r>
+    </w:p>
+    <w:p>
+      <w:pPr>
+        <w:pStyle w:val="ListParagraph"/>
+        <w:numPr>
+          <w:ilvl w:val="2"/>
+          <w:numId w:val="11"/>
+        </w:numPr>
+      </w:pPr>
+      <w:r>
+        <w:t>Collaboration</w:t>
+      </w:r>
+    </w:p>
+    <w:p>
+      <w:pPr>
+        <w:pStyle w:val="ListParagraph"/>
+        <w:numPr>
+          <w:ilvl w:val="2"/>
+          <w:numId w:val="11"/>
+        </w:numPr>
+      </w:pPr>
+      <w:r>
+        <w:t>Higher Authority</w:t>
+      </w:r>
+    </w:p>
+    <w:p>
+      <w:pPr>
+        <w:pStyle w:val="ListParagraph"/>
+        <w:numPr>
+          <w:ilvl w:val="2"/>
+          <w:numId w:val="11"/>
+        </w:numPr>
+      </w:pPr>
+      <w:r>
+        <w:t>Unilateral Power Play</w:t>
+      </w:r>
+    </w:p>
+    <w:p>
+      <w:pPr>
+        <w:pStyle w:val="ListParagraph"/>
+        <w:numPr>
+          <w:ilvl w:val="1"/>
+          <w:numId w:val="11"/>
+        </w:numPr>
+      </w:pPr>
+      <w:r>
+        <w:t>Problem solving rather than conflict resolution</w:t>
+      </w:r>
+    </w:p>
+    <w:p>
+      <w:pPr>
+        <w:pStyle w:val="ListParagraph"/>
+        <w:numPr>
+          <w:ilvl w:val="1"/>
+          <w:numId w:val="11"/>
+        </w:numPr>
+      </w:pPr>
+      <w:r>
+        <w:t>Dispute system design refers to an organization’s approach to diagnose and improve how it manages conflict.</w:t>
+      </w:r>
+    </w:p>
+    <w:p>
+      <w:pPr>
+        <w:pStyle w:val="ListParagraph"/>
+        <w:numPr>
+          <w:ilvl w:val="0"/>
+          <w:numId w:val="11"/>
+        </w:numPr>
+      </w:pPr>
+      <w:r>
+        <w:t>Harsh Reality 6: The Tension inherit in Guerilla Government Will Never Be Resolved</w:t>
+      </w:r>
+    </w:p>
+    <w:p>
+      <w:pPr>
+        <w:pStyle w:val="ListParagraph"/>
+        <w:numPr>
+          <w:ilvl w:val="1"/>
+          <w:numId w:val="11"/>
+        </w:numPr>
+      </w:pPr>
+      <w:r>
+        <w:t>Paradox</w:t>
+      </w:r>
+    </w:p>
+    <w:p>
+      <w:pPr>
+        <w:pStyle w:val="ListParagraph"/>
+        <w:numPr>
+          <w:ilvl w:val="2"/>
+          <w:numId w:val="11"/>
+        </w:numPr>
+      </w:pPr>
+      <w:r>
+        <w:t>Accountability and control required to function</w:t>
+      </w:r>
+      <w:r>
+        <w:t xml:space="preserve"> properly.</w:t>
+      </w:r>
+    </w:p>
+    <w:p>
+      <w:pPr>
+        <w:pStyle w:val="ListParagraph"/>
+        <w:numPr>
+          <w:ilvl w:val="2"/>
+          <w:numId w:val="11"/>
+        </w:numPr>
+      </w:pPr>
+      <w:r>
+        <w:t>Accountability and control stifles innovation and change, which are necessary to function</w:t>
+      </w:r>
+      <w:r>
+        <w:t xml:space="preserve"> properly</w:t>
+      </w:r>
+      <w:r>
+        <w:t>.</w:t>
+      </w:r>
+    </w:p>
+    <w:p>
+      <w:pPr>
+        <w:pStyle w:val="ListParagraph"/>
+        <w:numPr>
+          <w:ilvl w:val="1"/>
+          <w:numId w:val="11"/>
+        </w:numPr>
+      </w:pPr>
+      <w:r>
+        <w:t>Most major policy decisions are compromises.</w:t>
+      </w:r>
+    </w:p>
+    <w:p>
+      <w:pPr>
+        <w:pStyle w:val="ListParagraph"/>
+        <w:numPr>
+          <w:ilvl w:val="2"/>
+          <w:numId w:val="11"/>
+        </w:numPr>
+      </w:pPr>
+      <w:r>
+        <w:t>Prolonged high-level consideration of a single policy area is rare.</w:t>
+      </w:r>
+    </w:p>
+    <w:p>
+      <w:pPr>
+        <w:pStyle w:val="ListParagraph"/>
+        <w:numPr>
+          <w:ilvl w:val="1"/>
+          <w:numId w:val="11"/>
+        </w:numPr>
+      </w:pPr>
+      <w:r>
+        <w:t>Competing missions among units within an organization.</w:t>
+      </w:r>
+    </w:p>
+    <w:p>
+      <w:pPr>
+        <w:pStyle w:val="ListParagraph"/>
+        <w:numPr>
+          <w:ilvl w:val="1"/>
+          <w:numId w:val="11"/>
+        </w:numPr>
+      </w:pPr>
+      <w:r>
+        <w:lastRenderedPageBreak/>
+        <w:t>Career bureaucrats have greater access to power bases outside the organization than to those inside the organization.</w:t>
+      </w:r>
+    </w:p>
+    <w:p>
+      <w:pPr>
+        <w:pStyle w:val="ListParagraph"/>
+        <w:numPr>
+          <w:ilvl w:val="2"/>
+          <w:numId w:val="11"/>
+        </w:numPr>
+      </w:pPr>
+      <w:r>
+        <w:t>QUESTION: Why is this the case?</w:t>
+      </w:r>
+    </w:p>
+    <w:p>
+      <w:pPr>
+        <w:pStyle w:val="ListParagraph"/>
+        <w:numPr>
+          <w:ilvl w:val="1"/>
+          <w:numId w:val="11"/>
+        </w:numPr>
+      </w:pPr>
+      <w:r>
+        <w:t>Expressive behavior is action for direct rather than indirect gratification.</w:t>
+      </w:r>
+    </w:p>
+    <w:p>
+      <w:pPr>
+        <w:pStyle w:val="ListParagraph"/>
+        <w:numPr>
+          <w:ilvl w:val="1"/>
+          <w:numId w:val="11"/>
+        </w:numPr>
+      </w:pPr>
+      <w:r>
+        <w:t>Instrumental behavior is action for producing an output that is external to the organization.</w:t>
+      </w:r>
+    </w:p>
+    <w:p>
+      <w:pPr>
+        <w:pStyle w:val="ListParagraph"/>
+        <w:numPr>
+          <w:ilvl w:val="1"/>
+          <w:numId w:val="11"/>
+        </w:numPr>
+      </w:pPr>
+      <w:r>
+        <w:t>Opportunities for expressive behavior motivates people to work for instrumental purposes.</w:t>
+      </w:r>
+    </w:p>
+    <w:p>
+      <w:pPr>
+        <w:pStyle w:val="ListParagraph"/>
+        <w:numPr>
+          <w:ilvl w:val="1"/>
+          <w:numId w:val="11"/>
+        </w:numPr>
+      </w:pPr>
+      <w:r>
+        <w:t>Fulfilling employee’s needs for expressive behavior should produce better organizational decisions.</w:t>
+      </w:r>
+    </w:p>
+    <w:p>
+      <w:pPr>
+        <w:pStyle w:val="ListParagraph"/>
+        <w:numPr>
+          <w:ilvl w:val="1"/>
+          <w:numId w:val="11"/>
+        </w:numPr>
+      </w:pPr>
+      <w:r>
+        <w:t>Expressive behavior tends to encourage broader communication.</w:t>
+      </w:r>
+    </w:p>
+    <w:p>
+      <w:pPr>
+        <w:pStyle w:val="ListParagraph"/>
+        <w:numPr>
+          <w:ilvl w:val="0"/>
+          <w:numId w:val="11"/>
+        </w:numPr>
+      </w:pPr>
+      <w:r>
+        <w:t>Advice from the Pros</w:t>
+      </w:r>
+    </w:p>
+    <w:p>
+      <w:pPr>
+        <w:pStyle w:val="ListParagraph"/>
+        <w:numPr>
+          <w:ilvl w:val="1"/>
+          <w:numId w:val="11"/>
+        </w:numPr>
+      </w:pPr>
+      <w:r>
+        <w:t>What can be done to reduce guerilla government activity?</w:t>
+      </w:r>
+    </w:p>
+    <w:p>
+      <w:pPr>
+        <w:pStyle w:val="ListParagraph"/>
+        <w:numPr>
+          <w:ilvl w:val="1"/>
+          <w:numId w:val="11"/>
+        </w:numPr>
+      </w:pPr>
+      <w:r>
+        <w:t>There are always instances where guerilla government activity must be put down for the greater good.</w:t>
+      </w:r>
+      <w:r>
+        <w:t xml:space="preserve"> </w:t>
+      </w:r>
+    </w:p>
+    <w:p>
+      <w:pPr>
+        <w:pStyle w:val="ListParagraph"/>
+        <w:numPr>
+          <w:ilvl w:val="1"/>
+          <w:numId w:val="11"/>
+        </w:numPr>
+      </w:pPr>
+      <w:r>
+        <w:t>Cultivate organization culture that encourages and accepts debate.</w:t>
+      </w:r>
+    </w:p>
+    <w:p>
+      <w:pPr>
+        <w:pStyle w:val="ListParagraph"/>
+        <w:numPr>
+          <w:ilvl w:val="1"/>
+          <w:numId w:val="11"/>
+        </w:numPr>
+      </w:pPr>
+      <w:r>
+        <w:t>Listen to what is behind the language of dissent (i.e., underlying reasons).</w:t>
+      </w:r>
+    </w:p>
+    <w:p>
+      <w:pPr>
+        <w:pStyle w:val="ListParagraph"/>
+        <w:numPr>
+          <w:ilvl w:val="1"/>
+          <w:numId w:val="11"/>
+        </w:numPr>
+      </w:pPr>
+      <w:r>
+        <w:t>Understand the formal and informal organization.</w:t>
+      </w:r>
+    </w:p>
+    <w:p>
+      <w:pPr>
+        <w:pStyle w:val="ListParagraph"/>
+        <w:numPr>
+          <w:ilvl w:val="2"/>
+          <w:numId w:val="11"/>
+        </w:numPr>
+      </w:pPr>
+      <w:r>
+        <w:t>Relationships among employees</w:t>
+      </w:r>
+    </w:p>
+    <w:p>
+      <w:pPr>
+        <w:pStyle w:val="ListParagraph"/>
+        <w:numPr>
+          <w:ilvl w:val="2"/>
+          <w:numId w:val="11"/>
+        </w:numPr>
+      </w:pPr>
+      <w:r>
+        <w:t>Power bases</w:t>
+      </w:r>
+    </w:p>
+    <w:p>
+      <w:pPr>
+        <w:pStyle w:val="ListParagraph"/>
+        <w:numPr>
+          <w:ilvl w:val="2"/>
+          <w:numId w:val="11"/>
+        </w:numPr>
+      </w:pPr>
+      <w:r>
+        <w:t>How the organization copes with challenges</w:t>
+      </w:r>
+    </w:p>
+    <w:p>
+      <w:pPr>
+        <w:pStyle w:val="ListParagraph"/>
+        <w:numPr>
+          <w:ilvl w:val="2"/>
+          <w:numId w:val="11"/>
+        </w:numPr>
+      </w:pPr>
+      <w:r>
+        <w:t>Dissent often develops and grows in the informal organization.</w:t>
+      </w:r>
+    </w:p>
+    <w:p>
+      <w:pPr>
+        <w:pStyle w:val="ListParagraph"/>
+        <w:numPr>
+          <w:ilvl w:val="1"/>
+          <w:numId w:val="11"/>
+        </w:numPr>
+      </w:pPr>
+      <w:r>
+        <w:t>Separate the people form the problem.</w:t>
+      </w:r>
+    </w:p>
+    <w:p>
+      <w:pPr>
+        <w:pStyle w:val="ListParagraph"/>
+        <w:numPr>
+          <w:ilvl w:val="1"/>
+          <w:numId w:val="11"/>
+        </w:numPr>
+      </w:pPr>
+      <w:r>
+        <w:t>Create multiple channels for dissent.</w:t>
+      </w:r>
+    </w:p>
+    <w:p>
+      <w:pPr>
+        <w:pStyle w:val="ListParagraph"/>
+        <w:numPr>
+          <w:ilvl w:val="1"/>
+          <w:numId w:val="11"/>
+        </w:numPr>
+      </w:pPr>
+      <w:r>
+        <w:t>Create dissent boundaries and know when to stop.</w:t>
+      </w:r>
+    </w:p>
+    <w:p>
+      <w:pPr>
+        <w:pStyle w:val="ListParagraph"/>
+        <w:numPr>
+          <w:ilvl w:val="2"/>
+          <w:numId w:val="11"/>
+        </w:numPr>
+      </w:pPr>
+      <w:r>
+        <w:t>Limit how dissent is communicated.</w:t>
+      </w:r>
+    </w:p>
+    <w:p>
       <w:bookmarkStart w:id="0" w:name="_GoBack"/>
       <w:bookmarkEnd w:id="0"/>
     </w:p>
@@ -4021,7 +4970,7 @@
         <w:bCs/>
         <w:noProof/>
       </w:rPr>
-      <w:t>13</w:t>
+      <w:t>14</w:t>
     </w:r>
     <w:r>
       <w:rPr>
@@ -4060,7 +5009,7 @@
         <w:bCs/>
         <w:noProof/>
       </w:rPr>
-      <w:t>13</w:t>
+      <w:t>15</w:t>
     </w:r>
     <w:r>
       <w:rPr>
@@ -4109,6 +5058,119 @@
 <file path=word/numbering.xml><?xml version="1.0" encoding="utf-8"?>
 <w:numbering xmlns:wpc="http://schemas.microsoft.com/office/word/2010/wordprocessingCanvas" xmlns:cx="http://schemas.microsoft.com/office/drawing/2014/chartex" xmlns:cx1="http://schemas.microsoft.com/office/drawing/2015/9/8/chartex" xmlns:cx2="http://schemas.microsoft.com/office/drawing/2015/10/21/chartex" xmlns:cx3="http://schemas.microsoft.com/office/drawing/2016/5/9/chartex" xmlns:cx4="http://schemas.microsoft.com/office/drawing/2016/5/10/chartex" xmlns:cx5="http://schemas.microsoft.com/office/drawing/2016/5/11/chartex" xmlns:mc="http://schemas.openxmlformats.org/markup-compatibility/2006" xmlns:o="urn:schemas-microsoft-com:office:office" xmlns:r="http://schemas.openxmlformats.org/officeDocument/2006/relationships" xmlns:m="http://schemas.openxmlformats.org/officeDocument/2006/math" xmlns:v="urn:schemas-microsoft-com:vml" xmlns:wp14="http://schemas.microsoft.com/office/word/2010/wordprocessingDrawing" xmlns:wp="http://schemas.openxmlformats.org/drawingml/2006/wordprocessingDrawing" xmlns:w10="urn:schemas-microsoft-com:office:word" xmlns:w="http://schemas.openxmlformats.org/wordprocessingml/2006/main" xmlns:w14="http://schemas.microsoft.com/office/word/2010/wordml" xmlns:w15="http://schemas.microsoft.com/office/word/2012/wordml" xmlns:w16se="http://schemas.microsoft.com/office/word/2015/wordml/symex" xmlns:wpg="http://schemas.microsoft.com/office/word/2010/wordprocessingGroup" xmlns:wpi="http://schemas.microsoft.com/office/word/2010/wordprocessingInk" xmlns:wne="http://schemas.microsoft.com/office/word/2006/wordml" xmlns:wps="http://schemas.microsoft.com/office/word/2010/wordprocessingShape" mc:Ignorable="w14 w15 w16se wp14">
   <w:abstractNum w:abstractNumId="0" w15:restartNumberingAfterBreak="0">
+    <w:nsid w:val="15AB78BD"/>
+    <w:multiLevelType w:val="hybridMultilevel"/>
+    <w:tmpl w:val="55483760"/>
+    <w:lvl w:ilvl="0" w:tplc="04090001">
+      <w:start w:val="1"/>
+      <w:numFmt w:val="bullet"/>
+      <w:lvlText w:val=""/>
+      <w:lvlJc w:val="left"/>
+      <w:pPr>
+        <w:ind w:left="720" w:hanging="360"/>
+      </w:pPr>
+      <w:rPr>
+        <w:rFonts w:ascii="Symbol" w:hAnsi="Symbol" w:hint="default"/>
+      </w:rPr>
+    </w:lvl>
+    <w:lvl w:ilvl="1" w:tplc="04090003">
+      <w:start w:val="1"/>
+      <w:numFmt w:val="bullet"/>
+      <w:lvlText w:val="o"/>
+      <w:lvlJc w:val="left"/>
+      <w:pPr>
+        <w:ind w:left="1440" w:hanging="360"/>
+      </w:pPr>
+      <w:rPr>
+        <w:rFonts w:ascii="Courier New" w:hAnsi="Courier New" w:cs="Courier New" w:hint="default"/>
+      </w:rPr>
+    </w:lvl>
+    <w:lvl w:ilvl="2" w:tplc="04090005">
+      <w:start w:val="1"/>
+      <w:numFmt w:val="bullet"/>
+      <w:lvlText w:val=""/>
+      <w:lvlJc w:val="left"/>
+      <w:pPr>
+        <w:ind w:left="2160" w:hanging="360"/>
+      </w:pPr>
+      <w:rPr>
+        <w:rFonts w:ascii="Wingdings" w:hAnsi="Wingdings" w:hint="default"/>
+      </w:rPr>
+    </w:lvl>
+    <w:lvl w:ilvl="3" w:tplc="04090001">
+      <w:start w:val="1"/>
+      <w:numFmt w:val="bullet"/>
+      <w:lvlText w:val=""/>
+      <w:lvlJc w:val="left"/>
+      <w:pPr>
+        <w:ind w:left="2880" w:hanging="360"/>
+      </w:pPr>
+      <w:rPr>
+        <w:rFonts w:ascii="Symbol" w:hAnsi="Symbol" w:hint="default"/>
+      </w:rPr>
+    </w:lvl>
+    <w:lvl w:ilvl="4" w:tplc="04090003" w:tentative="1">
+      <w:start w:val="1"/>
+      <w:numFmt w:val="bullet"/>
+      <w:lvlText w:val="o"/>
+      <w:lvlJc w:val="left"/>
+      <w:pPr>
+        <w:ind w:left="3600" w:hanging="360"/>
+      </w:pPr>
+      <w:rPr>
+        <w:rFonts w:ascii="Courier New" w:hAnsi="Courier New" w:cs="Courier New" w:hint="default"/>
+      </w:rPr>
+    </w:lvl>
+    <w:lvl w:ilvl="5" w:tplc="04090005" w:tentative="1">
+      <w:start w:val="1"/>
+      <w:numFmt w:val="bullet"/>
+      <w:lvlText w:val=""/>
+      <w:lvlJc w:val="left"/>
+      <w:pPr>
+        <w:ind w:left="4320" w:hanging="360"/>
+      </w:pPr>
+      <w:rPr>
+        <w:rFonts w:ascii="Wingdings" w:hAnsi="Wingdings" w:hint="default"/>
+      </w:rPr>
+    </w:lvl>
+    <w:lvl w:ilvl="6" w:tplc="04090001" w:tentative="1">
+      <w:start w:val="1"/>
+      <w:numFmt w:val="bullet"/>
+      <w:lvlText w:val=""/>
+      <w:lvlJc w:val="left"/>
+      <w:pPr>
+        <w:ind w:left="5040" w:hanging="360"/>
+      </w:pPr>
+      <w:rPr>
+        <w:rFonts w:ascii="Symbol" w:hAnsi="Symbol" w:hint="default"/>
+      </w:rPr>
+    </w:lvl>
+    <w:lvl w:ilvl="7" w:tplc="04090003" w:tentative="1">
+      <w:start w:val="1"/>
+      <w:numFmt w:val="bullet"/>
+      <w:lvlText w:val="o"/>
+      <w:lvlJc w:val="left"/>
+      <w:pPr>
+        <w:ind w:left="5760" w:hanging="360"/>
+      </w:pPr>
+      <w:rPr>
+        <w:rFonts w:ascii="Courier New" w:hAnsi="Courier New" w:cs="Courier New" w:hint="default"/>
+      </w:rPr>
+    </w:lvl>
+    <w:lvl w:ilvl="8" w:tplc="04090005" w:tentative="1">
+      <w:start w:val="1"/>
+      <w:numFmt w:val="bullet"/>
+      <w:lvlText w:val=""/>
+      <w:lvlJc w:val="left"/>
+      <w:pPr>
+        <w:ind w:left="6480" w:hanging="360"/>
+      </w:pPr>
+      <w:rPr>
+        <w:rFonts w:ascii="Wingdings" w:hAnsi="Wingdings" w:hint="default"/>
+      </w:rPr>
+    </w:lvl>
+  </w:abstractNum>
+  <w:abstractNum w:abstractNumId="1" w15:restartNumberingAfterBreak="0">
     <w:nsid w:val="2F411DAD"/>
     <w:multiLevelType w:val="hybridMultilevel"/>
     <w:tmpl w:val="5AB43AD6"/>
@@ -4124,7 +5186,7 @@
         <w:rFonts w:ascii="Symbol" w:hAnsi="Symbol" w:hint="default"/>
       </w:rPr>
     </w:lvl>
-    <w:lvl w:ilvl="1" w:tplc="04090003" w:tentative="1">
+    <w:lvl w:ilvl="1" w:tplc="04090003">
       <w:start w:val="1"/>
       <w:numFmt w:val="bullet"/>
       <w:lvlText w:val="o"/>
@@ -4221,7 +5283,7 @@
       </w:rPr>
     </w:lvl>
   </w:abstractNum>
-  <w:abstractNum w:abstractNumId="1" w15:restartNumberingAfterBreak="0">
+  <w:abstractNum w:abstractNumId="2" w15:restartNumberingAfterBreak="0">
     <w:nsid w:val="302B0F15"/>
     <w:multiLevelType w:val="hybridMultilevel"/>
     <w:tmpl w:val="94F85B80"/>
@@ -4334,7 +5396,7 @@
       </w:rPr>
     </w:lvl>
   </w:abstractNum>
-  <w:abstractNum w:abstractNumId="2" w15:restartNumberingAfterBreak="0">
+  <w:abstractNum w:abstractNumId="3" w15:restartNumberingAfterBreak="0">
     <w:nsid w:val="351D4821"/>
     <w:multiLevelType w:val="hybridMultilevel"/>
     <w:tmpl w:val="B392956E"/>
@@ -4447,7 +5509,7 @@
       </w:rPr>
     </w:lvl>
   </w:abstractNum>
-  <w:abstractNum w:abstractNumId="3" w15:restartNumberingAfterBreak="0">
+  <w:abstractNum w:abstractNumId="4" w15:restartNumberingAfterBreak="0">
     <w:nsid w:val="4E526025"/>
     <w:multiLevelType w:val="hybridMultilevel"/>
     <w:tmpl w:val="8C9CAB46"/>
@@ -4560,7 +5622,7 @@
       </w:rPr>
     </w:lvl>
   </w:abstractNum>
-  <w:abstractNum w:abstractNumId="4" w15:restartNumberingAfterBreak="0">
+  <w:abstractNum w:abstractNumId="5" w15:restartNumberingAfterBreak="0">
     <w:nsid w:val="590D17CB"/>
     <w:multiLevelType w:val="hybridMultilevel"/>
     <w:tmpl w:val="DFDC9DC4"/>
@@ -4673,7 +5735,7 @@
       </w:rPr>
     </w:lvl>
   </w:abstractNum>
-  <w:abstractNum w:abstractNumId="5" w15:restartNumberingAfterBreak="0">
+  <w:abstractNum w:abstractNumId="6" w15:restartNumberingAfterBreak="0">
     <w:nsid w:val="5FBF7543"/>
     <w:multiLevelType w:val="hybridMultilevel"/>
     <w:tmpl w:val="D7509E84"/>
@@ -4786,7 +5848,7 @@
       </w:rPr>
     </w:lvl>
   </w:abstractNum>
-  <w:abstractNum w:abstractNumId="6" w15:restartNumberingAfterBreak="0">
+  <w:abstractNum w:abstractNumId="7" w15:restartNumberingAfterBreak="0">
     <w:nsid w:val="62576968"/>
     <w:multiLevelType w:val="hybridMultilevel"/>
     <w:tmpl w:val="2A4879A0"/>
@@ -4899,7 +5961,7 @@
       </w:rPr>
     </w:lvl>
   </w:abstractNum>
-  <w:abstractNum w:abstractNumId="7" w15:restartNumberingAfterBreak="0">
+  <w:abstractNum w:abstractNumId="8" w15:restartNumberingAfterBreak="0">
     <w:nsid w:val="6EFF005E"/>
     <w:multiLevelType w:val="hybridMultilevel"/>
     <w:tmpl w:val="8B2470DA"/>
@@ -5012,7 +6074,7 @@
       </w:rPr>
     </w:lvl>
   </w:abstractNum>
-  <w:abstractNum w:abstractNumId="8" w15:restartNumberingAfterBreak="0">
+  <w:abstractNum w:abstractNumId="9" w15:restartNumberingAfterBreak="0">
     <w:nsid w:val="79B44EA0"/>
     <w:multiLevelType w:val="hybridMultilevel"/>
     <w:tmpl w:val="456A7738"/>
@@ -5125,7 +6187,7 @@
       </w:rPr>
     </w:lvl>
   </w:abstractNum>
-  <w:abstractNum w:abstractNumId="9" w15:restartNumberingAfterBreak="0">
+  <w:abstractNum w:abstractNumId="10" w15:restartNumberingAfterBreak="0">
     <w:nsid w:val="7CC26C03"/>
     <w:multiLevelType w:val="hybridMultilevel"/>
     <w:tmpl w:val="03CCE630"/>
@@ -5239,33 +6301,36 @@
     </w:lvl>
   </w:abstractNum>
   <w:num w:numId="1">
+    <w:abstractNumId w:val="6"/>
+  </w:num>
+  <w:num w:numId="2">
+    <w:abstractNumId w:val="8"/>
+  </w:num>
+  <w:num w:numId="3">
+    <w:abstractNumId w:val="4"/>
+  </w:num>
+  <w:num w:numId="4">
     <w:abstractNumId w:val="5"/>
   </w:num>
-  <w:num w:numId="2">
+  <w:num w:numId="5">
     <w:abstractNumId w:val="7"/>
   </w:num>
-  <w:num w:numId="3">
+  <w:num w:numId="6">
+    <w:abstractNumId w:val="9"/>
+  </w:num>
+  <w:num w:numId="7">
+    <w:abstractNumId w:val="2"/>
+  </w:num>
+  <w:num w:numId="8">
+    <w:abstractNumId w:val="10"/>
+  </w:num>
+  <w:num w:numId="9">
     <w:abstractNumId w:val="3"/>
   </w:num>
-  <w:num w:numId="4">
-    <w:abstractNumId w:val="4"/>
-  </w:num>
-  <w:num w:numId="5">
-    <w:abstractNumId w:val="6"/>
-  </w:num>
-  <w:num w:numId="6">
-    <w:abstractNumId w:val="8"/>
-  </w:num>
-  <w:num w:numId="7">
+  <w:num w:numId="10">
     <w:abstractNumId w:val="1"/>
   </w:num>
-  <w:num w:numId="8">
-    <w:abstractNumId w:val="9"/>
-  </w:num>
-  <w:num w:numId="9">
-    <w:abstractNumId w:val="2"/>
-  </w:num>
-  <w:num w:numId="10">
+  <w:num w:numId="11">
     <w:abstractNumId w:val="0"/>
   </w:num>
 </w:numbering>

</xml_diff>